<commit_message>
función isValid funciona hasta la parte de reversar el array de números
</commit_message>
<xml_diff>
--- a/registro-avances.docx
+++ b/registro-avances.docx
@@ -1,6 +1,6 @@
 
 <file path=word/document.xml><?xml version="1.0" encoding="utf-8"?>
-<w:document xmlns:wpc="http://schemas.microsoft.com/office/word/2010/wordprocessingCanvas" xmlns:cx="http://schemas.microsoft.com/office/drawing/2014/chartex" xmlns:cx1="http://schemas.microsoft.com/office/drawing/2015/9/8/chartex" xmlns:cx2="http://schemas.microsoft.com/office/drawing/2015/10/21/chartex" xmlns:cx3="http://schemas.microsoft.com/office/drawing/2016/5/9/chartex" xmlns:cx4="http://schemas.microsoft.com/office/drawing/2016/5/10/chartex" xmlns:cx5="http://schemas.microsoft.com/office/drawing/2016/5/11/chartex" xmlns:cx6="http://schemas.microsoft.com/office/drawing/2016/5/12/chartex" xmlns:cx7="http://schemas.microsoft.com/office/drawing/2016/5/13/chartex" xmlns:cx8="http://schemas.microsoft.com/office/drawing/2016/5/14/chartex" xmlns:mc="http://schemas.openxmlformats.org/markup-compatibility/2006" xmlns:aink="http://schemas.microsoft.com/office/drawing/2016/ink" xmlns:am3d="http://schemas.microsoft.com/office/drawing/2017/model3d" xmlns:o="urn:schemas-microsoft-com:office:office" xmlns:oel="http://schemas.microsoft.com/office/2019/extlst" xmlns:r="http://schemas.openxmlformats.org/officeDocument/2006/relationships" xmlns:m="http://schemas.openxmlformats.org/officeDocument/2006/math" xmlns:v="urn:schemas-microsoft-com:vml" xmlns:wp14="http://schemas.microsoft.com/office/word/2010/wordprocessingDrawing" xmlns:wp="http://schemas.openxmlformats.org/drawingml/2006/wordprocessingDrawing" xmlns:w10="urn:schemas-microsoft-com:office:word" xmlns:w="http://schemas.openxmlformats.org/wordprocessingml/2006/main" xmlns:w14="http://schemas.microsoft.com/office/word/2010/wordml" xmlns:w15="http://schemas.microsoft.com/office/word/2012/wordml" xmlns:w16cex="http://schemas.microsoft.com/office/word/2018/wordml/cex" xmlns:w16cid="http://schemas.microsoft.com/office/word/2016/wordml/cid" xmlns:w16="http://schemas.microsoft.com/office/word/2018/wordml" xmlns:w16sdtdh="http://schemas.microsoft.com/office/word/2020/wordml/sdtdatahash" xmlns:w16se="http://schemas.microsoft.com/office/word/2015/wordml/symex" xmlns:wpg="http://schemas.microsoft.com/office/word/2010/wordprocessingGroup" xmlns:wpi="http://schemas.microsoft.com/office/word/2010/wordprocessingInk" xmlns:wne="http://schemas.microsoft.com/office/word/2006/wordml" xmlns:wps="http://schemas.microsoft.com/office/word/2010/wordprocessingShape" mc:Ignorable="w14 w15 w16se w16cid w16 w16cex w16sdtdh wp14">
+<w:document xmlns:wpc="http://schemas.microsoft.com/office/word/2010/wordprocessingCanvas" xmlns:cx="http://schemas.microsoft.com/office/drawing/2014/chartex" xmlns:cx1="http://schemas.microsoft.com/office/drawing/2015/9/8/chartex" xmlns:cx2="http://schemas.microsoft.com/office/drawing/2015/10/21/chartex" xmlns:cx3="http://schemas.microsoft.com/office/drawing/2016/5/9/chartex" xmlns:cx4="http://schemas.microsoft.com/office/drawing/2016/5/10/chartex" xmlns:cx5="http://schemas.microsoft.com/office/drawing/2016/5/11/chartex" xmlns:cx6="http://schemas.microsoft.com/office/drawing/2016/5/12/chartex" xmlns:cx7="http://schemas.microsoft.com/office/drawing/2016/5/13/chartex" xmlns:cx8="http://schemas.microsoft.com/office/drawing/2016/5/14/chartex" xmlns:mc="http://schemas.openxmlformats.org/markup-compatibility/2006" xmlns:aink="http://schemas.microsoft.com/office/drawing/2016/ink" xmlns:am3d="http://schemas.microsoft.com/office/drawing/2017/model3d" xmlns:o="urn:schemas-microsoft-com:office:office" xmlns:oel="http://schemas.microsoft.com/office/2019/extlst" xmlns:r="http://schemas.openxmlformats.org/officeDocument/2006/relationships" xmlns:m="http://schemas.openxmlformats.org/officeDocument/2006/math" xmlns:v="urn:schemas-microsoft-com:vml" xmlns:wp14="http://schemas.microsoft.com/office/word/2010/wordprocessingDrawing" xmlns:wp="http://schemas.openxmlformats.org/drawingml/2006/wordprocessingDrawing" xmlns:w10="urn:schemas-microsoft-com:office:word" xmlns:w="http://schemas.openxmlformats.org/wordprocessingml/2006/main" xmlns:w14="http://schemas.microsoft.com/office/word/2010/wordml" xmlns:w15="http://schemas.microsoft.com/office/word/2012/wordml" xmlns:w16cex="http://schemas.microsoft.com/office/word/2018/wordml/cex" xmlns:w16cid="http://schemas.microsoft.com/office/word/2016/wordml/cid" xmlns:w16="http://schemas.microsoft.com/office/word/2018/wordml" xmlns:w16du="http://schemas.microsoft.com/office/word/2023/wordml/word16du" xmlns:w16sdtdh="http://schemas.microsoft.com/office/word/2020/wordml/sdtdatahash" xmlns:w16se="http://schemas.microsoft.com/office/word/2015/wordml/symex" xmlns:wpg="http://schemas.microsoft.com/office/word/2010/wordprocessingGroup" xmlns:wpi="http://schemas.microsoft.com/office/word/2010/wordprocessingInk" xmlns:wne="http://schemas.microsoft.com/office/word/2006/wordml" xmlns:wps="http://schemas.microsoft.com/office/word/2010/wordprocessingShape" mc:Ignorable="w14 w15 w16se w16cid w16 w16cex w16sdtdh wp14">
   <w:body>
     <w:p>
       <w:proofErr w:type="spellStart"/>
@@ -2073,7 +2073,7 @@
       <w:r>
         <w:t xml:space="preserve">: </w:t>
       </w:r>
-      <w:hyperlink r:id="rId6" w:history="1">
+      <w:hyperlink r:id="rId6" w:anchor=":~:text=Para%20escribir%20funciones%20en%20JavaScript%20de%20forma%20can%C3%B3nica%2C%20utilizamos%20la,que%20queremos%20para%20dicha%20funci%C3%B3n" w:history="1">
         <w:r>
           <w:rPr>
             <w:rStyle w:val="Hipervnculo"/>
@@ -2364,7 +2364,7 @@
           </w:tcPr>
           <w:p>
             <w:r>
-              <w:t>EN PROCESO:</w:t>
+              <w:t>PAUSADO</w:t>
             </w:r>
           </w:p>
           <w:p>
@@ -2596,12 +2596,24 @@
             </w:r>
           </w:p>
           <w:p>
-            <w:hyperlink r:id="rId16" w:history="1">
+            <w:hyperlink r:id="rId16" w:anchor=":~:text=M%C3%A9todo%20replaceAll(),que%20pasamos%20por%20otro%20car%C3%A1cter" w:history="1">
               <w:r>
                 <w:rPr>
                   <w:rStyle w:val="Hipervnculo"/>
                 </w:rPr>
-                <w:t>https://www.aluracursos.com/blog/intercambiando-caracteres-de-una-stringen-java#:~:text=M%C3%A9todo%20replaceAll(),que%20pasamos%20por%20otro%20car%C3%A1cter</w:t>
+                <w:t>https://www.aluracursos.com/blog/intercambiando-caracteres-de-una-stringen-java#:~:text=M%C3%A9todo%20replaceAll(),que%20pasamos%</w:t>
+              </w:r>
+              <w:r>
+                <w:rPr>
+                  <w:rStyle w:val="Hipervnculo"/>
+                </w:rPr>
+                <w:t>2</w:t>
+              </w:r>
+              <w:r>
+                <w:rPr>
+                  <w:rStyle w:val="Hipervnculo"/>
+                </w:rPr>
+                <w:t>0por%20otro%20car%C3%A1cter</w:t>
               </w:r>
             </w:hyperlink>
             <w:r>
@@ -2611,48 +2623,27 @@
               <w:t xml:space="preserve"> </w:t>
             </w:r>
           </w:p>
-        </w:tc>
-      </w:tr>
-      <w:tr>
-        <w:trPr>
-          <w:trHeight w:val="637"/>
-        </w:trPr>
-        <w:tc>
-          <w:tcPr>
-            <w:tcW w:w="6232" w:type="dxa"/>
-          </w:tcPr>
-          <w:p>
-            <w:pPr>
-              <w:rPr>
-                <w:rFonts w:ascii="Abadi" w:hAnsi="Abadi"/>
-              </w:rPr>
-            </w:pPr>
-            <w:r>
-              <w:rPr>
-                <w:rFonts w:ascii="Abadi" w:hAnsi="Abadi"/>
-              </w:rPr>
-              <w:t xml:space="preserve">¿Cómo reemplazar los elementos de un </w:t>
+          <w:p>
+            <w:r>
+              <w:t>Método .</w:t>
             </w:r>
             <w:proofErr w:type="spellStart"/>
             <w:r>
-              <w:rPr>
-                <w:rFonts w:ascii="Abadi" w:hAnsi="Abadi"/>
-              </w:rPr>
-              <w:t>string</w:t>
+              <w:t>replace</w:t>
             </w:r>
             <w:proofErr w:type="spellEnd"/>
             <w:r>
-              <w:rPr>
-                <w:rFonts w:ascii="Abadi" w:hAnsi="Abadi"/>
-              </w:rPr>
-              <w:t>?</w:t>
-            </w:r>
-          </w:p>
-        </w:tc>
-        <w:tc>
-          <w:tcPr>
-            <w:tcW w:w="8158" w:type="dxa"/>
-          </w:tcPr>
+              <w:t xml:space="preserve"> con /./g ( .</w:t>
+            </w:r>
+            <w:proofErr w:type="spellStart"/>
+            <w:r>
+              <w:t>replace</w:t>
+            </w:r>
+            <w:proofErr w:type="spellEnd"/>
+            <w:r>
+              <w:t>(/./g, “lo que reemplaza”</w:t>
+            </w:r>
+          </w:p>
           <w:p>
             <w:hyperlink r:id="rId17" w:history="1">
               <w:r>
@@ -2666,8 +2657,63 @@
               <w:t xml:space="preserve"> </w:t>
             </w:r>
           </w:p>
+        </w:tc>
+      </w:tr>
+      <w:tr>
+        <w:trPr>
+          <w:trHeight w:val="637"/>
+        </w:trPr>
+        <w:tc>
+          <w:tcPr>
+            <w:tcW w:w="6232" w:type="dxa"/>
+          </w:tcPr>
+          <w:p>
+            <w:pPr>
+              <w:rPr>
+                <w:rFonts w:ascii="Abadi" w:hAnsi="Abadi"/>
+              </w:rPr>
+            </w:pPr>
+            <w:r>
+              <w:rPr>
+                <w:rFonts w:ascii="Abadi" w:hAnsi="Abadi"/>
+              </w:rPr>
+              <w:t xml:space="preserve">¿Cómo reemplazar los elementos de un </w:t>
+            </w:r>
+            <w:proofErr w:type="spellStart"/>
+            <w:r>
+              <w:rPr>
+                <w:rFonts w:ascii="Abadi" w:hAnsi="Abadi"/>
+              </w:rPr>
+              <w:t>string</w:t>
+            </w:r>
+            <w:proofErr w:type="spellEnd"/>
+            <w:r>
+              <w:rPr>
+                <w:rFonts w:ascii="Abadi" w:hAnsi="Abadi"/>
+              </w:rPr>
+              <w:t>?</w:t>
+            </w:r>
+          </w:p>
+        </w:tc>
+        <w:tc>
+          <w:tcPr>
+            <w:tcW w:w="8158" w:type="dxa"/>
+          </w:tcPr>
           <w:p>
             <w:hyperlink r:id="rId18" w:history="1">
+              <w:r>
+                <w:rPr>
+                  <w:rStyle w:val="Hipervnculo"/>
+                </w:rPr>
+                <w:t>https://www.w3resource.com/javascript-exercises/fundamental/javascript-fundamental-exercise-85.php</w:t>
+              </w:r>
+            </w:hyperlink>
+            <w:r>
+              <w:t xml:space="preserve"> </w:t>
+            </w:r>
+          </w:p>
+          <w:p>
+            <w:hyperlink r:id="rId19" w:history="1">
               <w:r>
                 <w:rPr>
                   <w:rStyle w:val="Hipervnculo"/>
@@ -2708,7 +2754,7 @@
             <w:tcW w:w="8158" w:type="dxa"/>
           </w:tcPr>
           <w:p>
-            <w:hyperlink r:id="rId19" w:history="1">
+            <w:hyperlink r:id="rId20" w:history="1">
               <w:r>
                 <w:rPr>
                   <w:rStyle w:val="Hipervnculo"/>
@@ -2722,6 +2768,96 @@
           </w:p>
         </w:tc>
       </w:tr>
+      <w:tr>
+        <w:trPr>
+          <w:trHeight w:val="637"/>
+        </w:trPr>
+        <w:tc>
+          <w:tcPr>
+            <w:tcW w:w="6232" w:type="dxa"/>
+          </w:tcPr>
+          <w:p>
+            <w:pPr>
+              <w:rPr>
+                <w:rFonts w:ascii="Abadi" w:hAnsi="Abadi"/>
+              </w:rPr>
+            </w:pPr>
+            <w:r>
+              <w:rPr>
+                <w:rFonts w:ascii="Abadi" w:hAnsi="Abadi"/>
+              </w:rPr>
+              <w:t>Gradiente no ocupa la pantalla completa</w:t>
+            </w:r>
+          </w:p>
+        </w:tc>
+        <w:tc>
+          <w:tcPr>
+            <w:tcW w:w="8158" w:type="dxa"/>
+          </w:tcPr>
+          <w:p>
+            <w:hyperlink r:id="rId21" w:history="1">
+              <w:r>
+                <w:rPr>
+                  <w:rStyle w:val="Hipervnculo"/>
+                </w:rPr>
+                <w:t>https://es.stackoverflow.com/questions/22361/gradiente-en-css-no-ocupa-el-alto-completo-de-la-pantalla</w:t>
+              </w:r>
+            </w:hyperlink>
+            <w:r>
+              <w:t xml:space="preserve"> </w:t>
+            </w:r>
+          </w:p>
+        </w:tc>
+      </w:tr>
+      <w:tr>
+        <w:trPr>
+          <w:trHeight w:val="637"/>
+        </w:trPr>
+        <w:tc>
+          <w:tcPr>
+            <w:tcW w:w="6232" w:type="dxa"/>
+          </w:tcPr>
+          <w:p>
+            <w:pPr>
+              <w:rPr>
+                <w:rFonts w:ascii="Abadi" w:hAnsi="Abadi"/>
+              </w:rPr>
+            </w:pPr>
+            <w:r>
+              <w:rPr>
+                <w:rFonts w:ascii="Abadi" w:hAnsi="Abadi"/>
+              </w:rPr>
+              <w:t xml:space="preserve">Imagen de fondo con </w:t>
+            </w:r>
+            <w:proofErr w:type="spellStart"/>
+            <w:r>
+              <w:rPr>
+                <w:rFonts w:ascii="Abadi" w:hAnsi="Abadi"/>
+              </w:rPr>
+              <w:t>css</w:t>
+            </w:r>
+            <w:proofErr w:type="spellEnd"/>
+          </w:p>
+        </w:tc>
+        <w:tc>
+          <w:tcPr>
+            <w:tcW w:w="8158" w:type="dxa"/>
+          </w:tcPr>
+          <w:p>
+            <w:hyperlink r:id="rId22" w:history="1">
+              <w:r>
+                <w:rPr>
+                  <w:rStyle w:val="Hipervnculo"/>
+                </w:rPr>
+                <w:t>https://www.freecodecamp.org/espanol/news/imagen-de-fondo-css-con-codigo-de-ejemplo-html/</w:t>
+              </w:r>
+            </w:hyperlink>
+            <w:r>
+              <w:t xml:space="preserve"> </w:t>
+            </w:r>
+          </w:p>
+        </w:tc>
+      </w:tr>
     </w:tbl>
     <w:p/>
     <w:p>
@@ -2733,7 +2869,7 @@
       </w:r>
     </w:p>
     <w:p>
-      <w:hyperlink r:id="rId20" w:history="1">
+      <w:hyperlink r:id="rId23" w:anchor="aa-flexbox-properties" w:history="1">
         <w:r>
           <w:rPr>
             <w:rStyle w:val="Hipervnculo"/>
@@ -2749,7 +2885,7 @@
       <w:r>
         <w:t xml:space="preserve">colores: </w:t>
       </w:r>
-      <w:hyperlink r:id="rId21" w:history="1">
+      <w:hyperlink r:id="rId24" w:history="1">
         <w:r>
           <w:rPr>
             <w:rStyle w:val="Hipervnculo"/>
@@ -2783,7 +2919,7 @@
                     <pic:cNvPicPr/>
                   </pic:nvPicPr>
                   <pic:blipFill>
-                    <a:blip r:embed="rId22"/>
+                    <a:blip r:embed="rId25"/>
                     <a:stretch>
                       <a:fillRect/>
                     </a:stretch>
@@ -2828,7 +2964,7 @@
                     <pic:cNvPicPr/>
                   </pic:nvPicPr>
                   <pic:blipFill>
-                    <a:blip r:embed="rId23"/>
+                    <a:blip r:embed="rId26"/>
                     <a:stretch>
                       <a:fillRect/>
                     </a:stretch>
@@ -2860,7 +2996,7 @@
 </file>
 
 <file path=word/numbering.xml><?xml version="1.0" encoding="utf-8"?>
-<w:numbering xmlns:wpc="http://schemas.microsoft.com/office/word/2010/wordprocessingCanvas" xmlns:cx="http://schemas.microsoft.com/office/drawing/2014/chartex" xmlns:cx1="http://schemas.microsoft.com/office/drawing/2015/9/8/chartex" xmlns:cx2="http://schemas.microsoft.com/office/drawing/2015/10/21/chartex" xmlns:cx3="http://schemas.microsoft.com/office/drawing/2016/5/9/chartex" xmlns:cx4="http://schemas.microsoft.com/office/drawing/2016/5/10/chartex" xmlns:cx5="http://schemas.microsoft.com/office/drawing/2016/5/11/chartex" xmlns:cx6="http://schemas.microsoft.com/office/drawing/2016/5/12/chartex" xmlns:cx7="http://schemas.microsoft.com/office/drawing/2016/5/13/chartex" xmlns:cx8="http://schemas.microsoft.com/office/drawing/2016/5/14/chartex" xmlns:mc="http://schemas.openxmlformats.org/markup-compatibility/2006" xmlns:aink="http://schemas.microsoft.com/office/drawing/2016/ink" xmlns:am3d="http://schemas.microsoft.com/office/drawing/2017/model3d" xmlns:o="urn:schemas-microsoft-com:office:office" xmlns:oel="http://schemas.microsoft.com/office/2019/extlst" xmlns:r="http://schemas.openxmlformats.org/officeDocument/2006/relationships" xmlns:m="http://schemas.openxmlformats.org/officeDocument/2006/math" xmlns:v="urn:schemas-microsoft-com:vml" xmlns:wp14="http://schemas.microsoft.com/office/word/2010/wordprocessingDrawing" xmlns:wp="http://schemas.openxmlformats.org/drawingml/2006/wordprocessingDrawing" xmlns:w10="urn:schemas-microsoft-com:office:word" xmlns:w="http://schemas.openxmlformats.org/wordprocessingml/2006/main" xmlns:w14="http://schemas.microsoft.com/office/word/2010/wordml" xmlns:w15="http://schemas.microsoft.com/office/word/2012/wordml" xmlns:w16cex="http://schemas.microsoft.com/office/word/2018/wordml/cex" xmlns:w16cid="http://schemas.microsoft.com/office/word/2016/wordml/cid" xmlns:w16="http://schemas.microsoft.com/office/word/2018/wordml" xmlns:w16sdtdh="http://schemas.microsoft.com/office/word/2020/wordml/sdtdatahash" xmlns:w16se="http://schemas.microsoft.com/office/word/2015/wordml/symex" xmlns:wpg="http://schemas.microsoft.com/office/word/2010/wordprocessingGroup" xmlns:wpi="http://schemas.microsoft.com/office/word/2010/wordprocessingInk" xmlns:wne="http://schemas.microsoft.com/office/word/2006/wordml" xmlns:wps="http://schemas.microsoft.com/office/word/2010/wordprocessingShape" mc:Ignorable="w14 w15 w16se w16cid w16 w16cex w16sdtdh wp14">
+<w:numbering xmlns:wpc="http://schemas.microsoft.com/office/word/2010/wordprocessingCanvas" xmlns:cx="http://schemas.microsoft.com/office/drawing/2014/chartex" xmlns:cx1="http://schemas.microsoft.com/office/drawing/2015/9/8/chartex" xmlns:cx2="http://schemas.microsoft.com/office/drawing/2015/10/21/chartex" xmlns:cx3="http://schemas.microsoft.com/office/drawing/2016/5/9/chartex" xmlns:cx4="http://schemas.microsoft.com/office/drawing/2016/5/10/chartex" xmlns:cx5="http://schemas.microsoft.com/office/drawing/2016/5/11/chartex" xmlns:cx6="http://schemas.microsoft.com/office/drawing/2016/5/12/chartex" xmlns:cx7="http://schemas.microsoft.com/office/drawing/2016/5/13/chartex" xmlns:cx8="http://schemas.microsoft.com/office/drawing/2016/5/14/chartex" xmlns:mc="http://schemas.openxmlformats.org/markup-compatibility/2006" xmlns:aink="http://schemas.microsoft.com/office/drawing/2016/ink" xmlns:am3d="http://schemas.microsoft.com/office/drawing/2017/model3d" xmlns:o="urn:schemas-microsoft-com:office:office" xmlns:oel="http://schemas.microsoft.com/office/2019/extlst" xmlns:r="http://schemas.openxmlformats.org/officeDocument/2006/relationships" xmlns:m="http://schemas.openxmlformats.org/officeDocument/2006/math" xmlns:v="urn:schemas-microsoft-com:vml" xmlns:wp14="http://schemas.microsoft.com/office/word/2010/wordprocessingDrawing" xmlns:wp="http://schemas.openxmlformats.org/drawingml/2006/wordprocessingDrawing" xmlns:w10="urn:schemas-microsoft-com:office:word" xmlns:w="http://schemas.openxmlformats.org/wordprocessingml/2006/main" xmlns:w14="http://schemas.microsoft.com/office/word/2010/wordml" xmlns:w15="http://schemas.microsoft.com/office/word/2012/wordml" xmlns:w16cex="http://schemas.microsoft.com/office/word/2018/wordml/cex" xmlns:w16cid="http://schemas.microsoft.com/office/word/2016/wordml/cid" xmlns:w16="http://schemas.microsoft.com/office/word/2018/wordml" xmlns:w16du="http://schemas.microsoft.com/office/word/2023/wordml/word16du" xmlns:w16sdtdh="http://schemas.microsoft.com/office/word/2020/wordml/sdtdatahash" xmlns:w16se="http://schemas.microsoft.com/office/word/2015/wordml/symex" xmlns:wpg="http://schemas.microsoft.com/office/word/2010/wordprocessingGroup" xmlns:wpi="http://schemas.microsoft.com/office/word/2010/wordprocessingInk" xmlns:wne="http://schemas.microsoft.com/office/word/2006/wordml" xmlns:wps="http://schemas.microsoft.com/office/word/2010/wordprocessingShape" mc:Ignorable="w14 w15 w16se w16cid w16 w16cex w16sdtdh wp14">
   <w:abstractNum w:abstractNumId="0" w15:restartNumberingAfterBreak="0">
     <w:nsid w:val="06592713"/>
     <w:multiLevelType w:val="hybridMultilevel"/>

</xml_diff>

<commit_message>
Función isValid hasta donde se identifican números en posición par
</commit_message>
<xml_diff>
--- a/registro-avances.docx
+++ b/registro-avances.docx
@@ -739,6 +739,7 @@
         <w:tc>
           <w:tcPr>
             <w:tcW w:w="1980" w:type="dxa"/>
+            <w:shd w:val="clear" w:color="auto" w:fill="BDD6EE" w:themeFill="accent5" w:themeFillTint="66"/>
             <w:vAlign w:val="center"/>
           </w:tcPr>
           <w:p>
@@ -746,13 +747,17 @@
               <w:jc w:val="center"/>
               <w:rPr>
                 <w:rFonts w:ascii="Abadi" w:hAnsi="Abadi"/>
-                <w:sz w:val="28"/>
-                <w:szCs w:val="28"/>
-              </w:rPr>
-            </w:pPr>
-            <w:r>
-              <w:rPr>
-                <w:rFonts w:ascii="Abadi" w:hAnsi="Abadi"/>
+                <w:b/>
+                <w:bCs/>
+                <w:sz w:val="28"/>
+                <w:szCs w:val="28"/>
+              </w:rPr>
+            </w:pPr>
+            <w:r>
+              <w:rPr>
+                <w:rFonts w:ascii="Abadi" w:hAnsi="Abadi"/>
+                <w:b/>
+                <w:bCs/>
                 <w:sz w:val="28"/>
                 <w:szCs w:val="28"/>
               </w:rPr>
@@ -763,6 +768,7 @@
         <w:tc>
           <w:tcPr>
             <w:tcW w:w="5022" w:type="dxa"/>
+            <w:shd w:val="clear" w:color="auto" w:fill="BDD6EE" w:themeFill="accent5" w:themeFillTint="66"/>
             <w:vAlign w:val="center"/>
           </w:tcPr>
           <w:p>
@@ -770,13 +776,17 @@
               <w:jc w:val="center"/>
               <w:rPr>
                 <w:rFonts w:ascii="Abadi" w:hAnsi="Abadi"/>
-                <w:sz w:val="28"/>
-                <w:szCs w:val="28"/>
-              </w:rPr>
-            </w:pPr>
-            <w:r>
-              <w:rPr>
-                <w:rFonts w:ascii="Abadi" w:hAnsi="Abadi"/>
+                <w:b/>
+                <w:bCs/>
+                <w:sz w:val="28"/>
+                <w:szCs w:val="28"/>
+              </w:rPr>
+            </w:pPr>
+            <w:r>
+              <w:rPr>
+                <w:rFonts w:ascii="Abadi" w:hAnsi="Abadi"/>
+                <w:b/>
+                <w:bCs/>
                 <w:sz w:val="28"/>
                 <w:szCs w:val="28"/>
               </w:rPr>
@@ -787,6 +797,7 @@
         <w:tc>
           <w:tcPr>
             <w:tcW w:w="4333" w:type="dxa"/>
+            <w:shd w:val="clear" w:color="auto" w:fill="BDD6EE" w:themeFill="accent5" w:themeFillTint="66"/>
             <w:vAlign w:val="center"/>
           </w:tcPr>
           <w:p>
@@ -794,13 +805,17 @@
               <w:jc w:val="center"/>
               <w:rPr>
                 <w:rFonts w:ascii="Abadi" w:hAnsi="Abadi"/>
-                <w:sz w:val="28"/>
-                <w:szCs w:val="28"/>
-              </w:rPr>
-            </w:pPr>
-            <w:r>
-              <w:rPr>
-                <w:rFonts w:ascii="Abadi" w:hAnsi="Abadi"/>
+                <w:b/>
+                <w:bCs/>
+                <w:sz w:val="28"/>
+                <w:szCs w:val="28"/>
+              </w:rPr>
+            </w:pPr>
+            <w:r>
+              <w:rPr>
+                <w:rFonts w:ascii="Abadi" w:hAnsi="Abadi"/>
+                <w:b/>
+                <w:bCs/>
                 <w:sz w:val="28"/>
                 <w:szCs w:val="28"/>
               </w:rPr>
@@ -811,6 +826,7 @@
         <w:tc>
           <w:tcPr>
             <w:tcW w:w="3055" w:type="dxa"/>
+            <w:shd w:val="clear" w:color="auto" w:fill="BDD6EE" w:themeFill="accent5" w:themeFillTint="66"/>
             <w:vAlign w:val="center"/>
           </w:tcPr>
           <w:p>
@@ -818,13 +834,17 @@
               <w:jc w:val="center"/>
               <w:rPr>
                 <w:rFonts w:ascii="Abadi" w:hAnsi="Abadi"/>
-                <w:sz w:val="28"/>
-                <w:szCs w:val="28"/>
-              </w:rPr>
-            </w:pPr>
-            <w:r>
-              <w:rPr>
-                <w:rFonts w:ascii="Abadi" w:hAnsi="Abadi"/>
+                <w:b/>
+                <w:bCs/>
+                <w:sz w:val="28"/>
+                <w:szCs w:val="28"/>
+              </w:rPr>
+            </w:pPr>
+            <w:r>
+              <w:rPr>
+                <w:rFonts w:ascii="Abadi" w:hAnsi="Abadi"/>
+                <w:b/>
+                <w:bCs/>
                 <w:sz w:val="28"/>
                 <w:szCs w:val="28"/>
               </w:rPr>
@@ -835,19 +855,24 @@
         <w:tc>
           <w:tcPr>
             <w:tcW w:w="3055" w:type="dxa"/>
+            <w:shd w:val="clear" w:color="auto" w:fill="BDD6EE" w:themeFill="accent5" w:themeFillTint="66"/>
           </w:tcPr>
           <w:p>
             <w:pPr>
               <w:jc w:val="center"/>
               <w:rPr>
                 <w:rFonts w:ascii="Abadi" w:hAnsi="Abadi"/>
-                <w:sz w:val="28"/>
-                <w:szCs w:val="28"/>
-              </w:rPr>
-            </w:pPr>
-            <w:r>
-              <w:rPr>
-                <w:rFonts w:ascii="Abadi" w:hAnsi="Abadi"/>
+                <w:b/>
+                <w:bCs/>
+                <w:sz w:val="28"/>
+                <w:szCs w:val="28"/>
+              </w:rPr>
+            </w:pPr>
+            <w:r>
+              <w:rPr>
+                <w:rFonts w:ascii="Abadi" w:hAnsi="Abadi"/>
+                <w:b/>
+                <w:bCs/>
                 <w:sz w:val="28"/>
                 <w:szCs w:val="28"/>
               </w:rPr>
@@ -907,15 +932,15 @@
             <w:pPr>
               <w:rPr>
                 <w:rFonts w:ascii="Abadi" w:hAnsi="Abadi"/>
-                <w:sz w:val="28"/>
-                <w:szCs w:val="28"/>
-              </w:rPr>
-            </w:pPr>
-            <w:r>
-              <w:rPr>
-                <w:rFonts w:ascii="Abadi" w:hAnsi="Abadi"/>
-                <w:sz w:val="28"/>
-                <w:szCs w:val="28"/>
+                <w:sz w:val="24"/>
+                <w:szCs w:val="24"/>
+              </w:rPr>
+            </w:pPr>
+            <w:r>
+              <w:rPr>
+                <w:rFonts w:ascii="Abadi" w:hAnsi="Abadi"/>
+                <w:sz w:val="24"/>
+                <w:szCs w:val="24"/>
               </w:rPr>
               <w:t xml:space="preserve">Revisé el </w:t>
             </w:r>
@@ -923,8 +948,8 @@
             <w:r>
               <w:rPr>
                 <w:rFonts w:ascii="Abadi" w:hAnsi="Abadi"/>
-                <w:sz w:val="28"/>
-                <w:szCs w:val="28"/>
+                <w:sz w:val="24"/>
+                <w:szCs w:val="24"/>
               </w:rPr>
               <w:t>readme</w:t>
             </w:r>
@@ -932,18 +957,10 @@
             <w:r>
               <w:rPr>
                 <w:rFonts w:ascii="Abadi" w:hAnsi="Abadi"/>
-                <w:sz w:val="28"/>
-                <w:szCs w:val="28"/>
-              </w:rPr>
-              <w:t>. Comencé a ver los videos que nos dejaron sobre el terminal / Shell de UNIX</w:t>
-            </w:r>
-            <w:r>
-              <w:rPr>
-                <w:rFonts w:ascii="Abadi" w:hAnsi="Abadi"/>
-                <w:sz w:val="28"/>
-                <w:szCs w:val="28"/>
-              </w:rPr>
-              <w:t xml:space="preserve">. </w:t>
+                <w:sz w:val="24"/>
+                <w:szCs w:val="24"/>
+              </w:rPr>
+              <w:t xml:space="preserve">. Comencé a ver los videos que nos dejaron sobre el terminal / Shell de UNIX. </w:t>
             </w:r>
           </w:p>
         </w:tc>
@@ -955,15 +972,15 @@
             <w:pPr>
               <w:rPr>
                 <w:rFonts w:ascii="Abadi" w:hAnsi="Abadi"/>
-                <w:sz w:val="28"/>
-                <w:szCs w:val="28"/>
-              </w:rPr>
-            </w:pPr>
-            <w:r>
-              <w:rPr>
-                <w:rFonts w:ascii="Abadi" w:hAnsi="Abadi"/>
-                <w:sz w:val="28"/>
-                <w:szCs w:val="28"/>
+                <w:sz w:val="24"/>
+                <w:szCs w:val="24"/>
+              </w:rPr>
+            </w:pPr>
+            <w:r>
+              <w:rPr>
+                <w:rFonts w:ascii="Abadi" w:hAnsi="Abadi"/>
+                <w:sz w:val="24"/>
+                <w:szCs w:val="24"/>
               </w:rPr>
               <w:t xml:space="preserve">Instalar y configurar </w:t>
             </w:r>
@@ -971,8 +988,8 @@
             <w:r>
               <w:rPr>
                 <w:rFonts w:ascii="Abadi" w:hAnsi="Abadi"/>
-                <w:sz w:val="28"/>
-                <w:szCs w:val="28"/>
+                <w:sz w:val="24"/>
+                <w:szCs w:val="24"/>
               </w:rPr>
               <w:t>git</w:t>
             </w:r>
@@ -980,8 +997,8 @@
             <w:r>
               <w:rPr>
                 <w:rFonts w:ascii="Abadi" w:hAnsi="Abadi"/>
-                <w:sz w:val="28"/>
-                <w:szCs w:val="28"/>
+                <w:sz w:val="24"/>
+                <w:szCs w:val="24"/>
               </w:rPr>
               <w:t xml:space="preserve">. Hacer el </w:t>
             </w:r>
@@ -989,8 +1006,8 @@
             <w:r>
               <w:rPr>
                 <w:rFonts w:ascii="Abadi" w:hAnsi="Abadi"/>
-                <w:sz w:val="28"/>
-                <w:szCs w:val="28"/>
+                <w:sz w:val="24"/>
+                <w:szCs w:val="24"/>
               </w:rPr>
               <w:t>fork</w:t>
             </w:r>
@@ -998,8 +1015,8 @@
             <w:r>
               <w:rPr>
                 <w:rFonts w:ascii="Abadi" w:hAnsi="Abadi"/>
-                <w:sz w:val="28"/>
-                <w:szCs w:val="28"/>
+                <w:sz w:val="24"/>
+                <w:szCs w:val="24"/>
               </w:rPr>
               <w:t xml:space="preserve"> y clonar el repositorio. Revisar bien el material que nos dejaron sobre las metodologías ágiles y SCRUM para ver cómo organizarme y comenzar el trabajo.</w:t>
             </w:r>
@@ -1013,8 +1030,8 @@
             <w:pPr>
               <w:rPr>
                 <w:rFonts w:ascii="Abadi" w:hAnsi="Abadi"/>
-                <w:sz w:val="28"/>
-                <w:szCs w:val="28"/>
+                <w:sz w:val="24"/>
+                <w:szCs w:val="24"/>
               </w:rPr>
             </w:pPr>
           </w:p>
@@ -1027,8 +1044,8 @@
             <w:pPr>
               <w:rPr>
                 <w:rFonts w:ascii="Abadi" w:hAnsi="Abadi"/>
-                <w:sz w:val="28"/>
-                <w:szCs w:val="28"/>
+                <w:sz w:val="24"/>
+                <w:szCs w:val="24"/>
               </w:rPr>
             </w:pPr>
           </w:p>
@@ -1085,15 +1102,15 @@
             <w:pPr>
               <w:rPr>
                 <w:rFonts w:ascii="Abadi" w:hAnsi="Abadi"/>
-                <w:sz w:val="28"/>
-                <w:szCs w:val="28"/>
-              </w:rPr>
-            </w:pPr>
-            <w:r>
-              <w:rPr>
-                <w:rFonts w:ascii="Abadi" w:hAnsi="Abadi"/>
-                <w:sz w:val="28"/>
-                <w:szCs w:val="28"/>
+                <w:sz w:val="24"/>
+                <w:szCs w:val="24"/>
+              </w:rPr>
+            </w:pPr>
+            <w:r>
+              <w:rPr>
+                <w:rFonts w:ascii="Abadi" w:hAnsi="Abadi"/>
+                <w:sz w:val="24"/>
+                <w:szCs w:val="24"/>
               </w:rPr>
               <w:t xml:space="preserve">Instalación de </w:t>
             </w:r>
@@ -1101,8 +1118,8 @@
             <w:r>
               <w:rPr>
                 <w:rFonts w:ascii="Abadi" w:hAnsi="Abadi"/>
-                <w:sz w:val="28"/>
-                <w:szCs w:val="28"/>
+                <w:sz w:val="24"/>
+                <w:szCs w:val="24"/>
               </w:rPr>
               <w:t>git</w:t>
             </w:r>
@@ -1110,8 +1127,8 @@
             <w:r>
               <w:rPr>
                 <w:rFonts w:ascii="Abadi" w:hAnsi="Abadi"/>
-                <w:sz w:val="28"/>
-                <w:szCs w:val="28"/>
+                <w:sz w:val="24"/>
+                <w:szCs w:val="24"/>
               </w:rPr>
               <w:t>. Armar el HTML con el input y el botón.</w:t>
             </w:r>
@@ -1125,15 +1142,15 @@
             <w:pPr>
               <w:rPr>
                 <w:rFonts w:ascii="Abadi" w:hAnsi="Abadi"/>
-                <w:sz w:val="28"/>
-                <w:szCs w:val="28"/>
-              </w:rPr>
-            </w:pPr>
-            <w:r>
-              <w:rPr>
-                <w:rFonts w:ascii="Abadi" w:hAnsi="Abadi"/>
-                <w:sz w:val="28"/>
-                <w:szCs w:val="28"/>
+                <w:sz w:val="24"/>
+                <w:szCs w:val="24"/>
+              </w:rPr>
+            </w:pPr>
+            <w:r>
+              <w:rPr>
+                <w:rFonts w:ascii="Abadi" w:hAnsi="Abadi"/>
+                <w:sz w:val="24"/>
+                <w:szCs w:val="24"/>
               </w:rPr>
               <w:t>Declarar la variable a partir del input</w:t>
             </w:r>
@@ -1147,15 +1164,15 @@
             <w:pPr>
               <w:rPr>
                 <w:rFonts w:ascii="Abadi" w:hAnsi="Abadi"/>
-                <w:sz w:val="28"/>
-                <w:szCs w:val="28"/>
-              </w:rPr>
-            </w:pPr>
-            <w:r>
-              <w:rPr>
-                <w:rFonts w:ascii="Abadi" w:hAnsi="Abadi"/>
-                <w:sz w:val="28"/>
-                <w:szCs w:val="28"/>
+                <w:sz w:val="24"/>
+                <w:szCs w:val="24"/>
+              </w:rPr>
+            </w:pPr>
+            <w:r>
+              <w:rPr>
+                <w:rFonts w:ascii="Abadi" w:hAnsi="Abadi"/>
+                <w:sz w:val="24"/>
+                <w:szCs w:val="24"/>
               </w:rPr>
               <w:t xml:space="preserve">No lograba declarar la variable. El problema fue porque estaba en un </w:t>
             </w:r>
@@ -1163,8 +1180,8 @@
             <w:r>
               <w:rPr>
                 <w:rFonts w:ascii="Abadi" w:hAnsi="Abadi"/>
-                <w:sz w:val="28"/>
-                <w:szCs w:val="28"/>
+                <w:sz w:val="24"/>
+                <w:szCs w:val="24"/>
               </w:rPr>
               <w:t>form</w:t>
             </w:r>
@@ -1172,8 +1189,8 @@
             <w:r>
               <w:rPr>
                 <w:rFonts w:ascii="Abadi" w:hAnsi="Abadi"/>
-                <w:sz w:val="28"/>
-                <w:szCs w:val="28"/>
+                <w:sz w:val="24"/>
+                <w:szCs w:val="24"/>
               </w:rPr>
               <w:t>.</w:t>
             </w:r>
@@ -1187,8 +1204,8 @@
             <w:pPr>
               <w:rPr>
                 <w:rFonts w:ascii="Abadi" w:hAnsi="Abadi"/>
-                <w:sz w:val="28"/>
-                <w:szCs w:val="28"/>
+                <w:sz w:val="24"/>
+                <w:szCs w:val="24"/>
               </w:rPr>
             </w:pPr>
           </w:p>
@@ -1669,201 +1686,259 @@
                 <w:sz w:val="28"/>
                 <w:szCs w:val="28"/>
               </w:rPr>
+              <w:t>Viernes</w:t>
+            </w:r>
+          </w:p>
+          <w:p>
+            <w:pPr>
+              <w:rPr>
+                <w:rFonts w:ascii="Abadi" w:hAnsi="Abadi"/>
+                <w:sz w:val="28"/>
+                <w:szCs w:val="28"/>
+              </w:rPr>
+            </w:pPr>
+            <w:r>
+              <w:rPr>
+                <w:rFonts w:ascii="Abadi" w:hAnsi="Abadi"/>
+                <w:sz w:val="28"/>
+                <w:szCs w:val="28"/>
+              </w:rPr>
+              <w:t>14-04-2023</w:t>
+            </w:r>
+          </w:p>
+        </w:tc>
+        <w:tc>
+          <w:tcPr>
+            <w:tcW w:w="5022" w:type="dxa"/>
+          </w:tcPr>
+          <w:p>
+            <w:pPr>
+              <w:rPr>
+                <w:rFonts w:ascii="Abadi" w:hAnsi="Abadi"/>
+              </w:rPr>
+            </w:pPr>
+            <w:r>
+              <w:rPr>
+                <w:rFonts w:ascii="Abadi" w:hAnsi="Abadi"/>
+              </w:rPr>
+              <w:t xml:space="preserve">Entre el </w:t>
+            </w:r>
+            <w:proofErr w:type="spellStart"/>
+            <w:r>
+              <w:rPr>
+                <w:rFonts w:ascii="Abadi" w:hAnsi="Abadi"/>
+              </w:rPr>
+              <w:t>gym</w:t>
+            </w:r>
+            <w:proofErr w:type="spellEnd"/>
+            <w:r>
+              <w:rPr>
+                <w:rFonts w:ascii="Abadi" w:hAnsi="Abadi"/>
+              </w:rPr>
+              <w:t xml:space="preserve">, las dudas rápidas con Chris y </w:t>
+            </w:r>
+            <w:proofErr w:type="gramStart"/>
+            <w:r>
+              <w:rPr>
+                <w:rFonts w:ascii="Abadi" w:hAnsi="Abadi"/>
+              </w:rPr>
+              <w:t>el test</w:t>
+            </w:r>
+            <w:proofErr w:type="gramEnd"/>
+            <w:r>
+              <w:rPr>
+                <w:rFonts w:ascii="Abadi" w:hAnsi="Abadi"/>
+              </w:rPr>
+              <w:t xml:space="preserve"> camp, aparecieron varias cosas que no había presupuestado en mis objetivos de ayer, pero que me ayudaron mucho: Resolví el primer </w:t>
+            </w:r>
+            <w:proofErr w:type="spellStart"/>
+            <w:r>
+              <w:rPr>
+                <w:rFonts w:ascii="Abadi" w:hAnsi="Abadi"/>
+              </w:rPr>
+              <w:t>ejericio</w:t>
+            </w:r>
+            <w:proofErr w:type="spellEnd"/>
+            <w:r>
+              <w:rPr>
+                <w:rFonts w:ascii="Abadi" w:hAnsi="Abadi"/>
+              </w:rPr>
+              <w:t xml:space="preserve"> del </w:t>
+            </w:r>
+            <w:proofErr w:type="spellStart"/>
+            <w:r>
+              <w:rPr>
+                <w:rFonts w:ascii="Abadi" w:hAnsi="Abadi"/>
+              </w:rPr>
+              <w:t>gym</w:t>
+            </w:r>
+            <w:proofErr w:type="spellEnd"/>
+            <w:r>
+              <w:rPr>
+                <w:rFonts w:ascii="Abadi" w:hAnsi="Abadi"/>
+              </w:rPr>
+              <w:t xml:space="preserve"> camp luego de terminar, repasé mis apuntes del método REACTO, y aprendí un poco sobre la </w:t>
+            </w:r>
+            <w:r>
+              <w:rPr>
+                <w:rFonts w:ascii="Abadi" w:hAnsi="Abadi"/>
+              </w:rPr>
               <w:lastRenderedPageBreak/>
-              <w:t>Viernes</w:t>
-            </w:r>
-          </w:p>
-          <w:p>
-            <w:pPr>
-              <w:rPr>
-                <w:rFonts w:ascii="Abadi" w:hAnsi="Abadi"/>
-                <w:sz w:val="28"/>
-                <w:szCs w:val="28"/>
-              </w:rPr>
-            </w:pPr>
-            <w:r>
-              <w:rPr>
-                <w:rFonts w:ascii="Abadi" w:hAnsi="Abadi"/>
-                <w:sz w:val="28"/>
-                <w:szCs w:val="28"/>
-              </w:rPr>
-              <w:t>14-04-2023</w:t>
-            </w:r>
-          </w:p>
-        </w:tc>
-        <w:tc>
-          <w:tcPr>
-            <w:tcW w:w="5022" w:type="dxa"/>
-          </w:tcPr>
-          <w:p>
-            <w:pPr>
-              <w:rPr>
-                <w:rFonts w:ascii="Abadi" w:hAnsi="Abadi"/>
-              </w:rPr>
-            </w:pPr>
-            <w:r>
-              <w:rPr>
-                <w:rFonts w:ascii="Abadi" w:hAnsi="Abadi"/>
-              </w:rPr>
-              <w:t xml:space="preserve">Entre el </w:t>
+              <w:t xml:space="preserve">importancia de los test y como trabajar con </w:t>
             </w:r>
             <w:proofErr w:type="spellStart"/>
             <w:r>
               <w:rPr>
                 <w:rFonts w:ascii="Abadi" w:hAnsi="Abadi"/>
               </w:rPr>
+              <w:t>npm</w:t>
+            </w:r>
+            <w:proofErr w:type="spellEnd"/>
+            <w:r>
+              <w:rPr>
+                <w:rFonts w:ascii="Abadi" w:hAnsi="Abadi"/>
+              </w:rPr>
+              <w:t xml:space="preserve"> test en el test camp, aplicando ahí mismo las sugerencias de </w:t>
+            </w:r>
+            <w:proofErr w:type="spellStart"/>
+            <w:r>
+              <w:rPr>
+                <w:rFonts w:ascii="Abadi" w:hAnsi="Abadi"/>
+              </w:rPr>
+              <w:t>Ivy</w:t>
+            </w:r>
+            <w:proofErr w:type="spellEnd"/>
+            <w:r>
+              <w:rPr>
+                <w:rFonts w:ascii="Abadi" w:hAnsi="Abadi"/>
+              </w:rPr>
+              <w:t xml:space="preserve"> para los errores que me salían. Descargué la extensión para </w:t>
+            </w:r>
+            <w:proofErr w:type="spellStart"/>
+            <w:r>
+              <w:rPr>
+                <w:rFonts w:ascii="Abadi" w:hAnsi="Abadi"/>
+              </w:rPr>
+              <w:t>vscode</w:t>
+            </w:r>
+            <w:proofErr w:type="spellEnd"/>
+            <w:r>
+              <w:rPr>
+                <w:rFonts w:ascii="Abadi" w:hAnsi="Abadi"/>
+              </w:rPr>
+              <w:t xml:space="preserve"> de </w:t>
+            </w:r>
+            <w:proofErr w:type="spellStart"/>
+            <w:r>
+              <w:rPr>
+                <w:rFonts w:ascii="Abadi" w:hAnsi="Abadi"/>
+              </w:rPr>
+              <w:t>eslint</w:t>
+            </w:r>
+            <w:proofErr w:type="spellEnd"/>
+            <w:r>
+              <w:rPr>
+                <w:rFonts w:ascii="Abadi" w:hAnsi="Abadi"/>
+              </w:rPr>
+              <w:t xml:space="preserve">, para suspender que me </w:t>
+            </w:r>
+            <w:proofErr w:type="gramStart"/>
+            <w:r>
+              <w:rPr>
+                <w:rFonts w:ascii="Abadi" w:hAnsi="Abadi"/>
+              </w:rPr>
+              <w:t>tire</w:t>
+            </w:r>
+            <w:proofErr w:type="gramEnd"/>
+            <w:r>
+              <w:rPr>
+                <w:rFonts w:ascii="Abadi" w:hAnsi="Abadi"/>
+              </w:rPr>
+              <w:t xml:space="preserve"> unos errores que salen cuando el código aún no está completo (según lo que entendí). Vi el primer video que dejaron en </w:t>
+            </w:r>
+            <w:proofErr w:type="gramStart"/>
+            <w:r>
+              <w:rPr>
+                <w:rFonts w:ascii="Abadi" w:hAnsi="Abadi"/>
+              </w:rPr>
+              <w:t>el coda</w:t>
+            </w:r>
+            <w:proofErr w:type="gramEnd"/>
+            <w:r>
+              <w:rPr>
+                <w:rFonts w:ascii="Abadi" w:hAnsi="Abadi"/>
+              </w:rPr>
+              <w:t xml:space="preserve"> sobre el </w:t>
+            </w:r>
+            <w:proofErr w:type="spellStart"/>
+            <w:r>
+              <w:rPr>
+                <w:rFonts w:ascii="Abadi" w:hAnsi="Abadi"/>
+              </w:rPr>
+              <w:t>planning</w:t>
+            </w:r>
+            <w:proofErr w:type="spellEnd"/>
+            <w:r>
+              <w:rPr>
+                <w:rFonts w:ascii="Abadi" w:hAnsi="Abadi"/>
+              </w:rPr>
+              <w:t xml:space="preserve">. </w:t>
+            </w:r>
+            <w:r>
+              <w:rPr>
+                <w:rFonts w:ascii="Abadi" w:hAnsi="Abadi"/>
+              </w:rPr>
+              <w:t xml:space="preserve">Dar estilo al fondo y las letras de mi página. </w:t>
+            </w:r>
+          </w:p>
+        </w:tc>
+        <w:tc>
+          <w:tcPr>
+            <w:tcW w:w="4333" w:type="dxa"/>
+          </w:tcPr>
+          <w:p>
+            <w:pPr>
+              <w:rPr>
+                <w:rFonts w:ascii="Abadi" w:hAnsi="Abadi"/>
+                <w:sz w:val="24"/>
+                <w:szCs w:val="24"/>
+              </w:rPr>
+            </w:pPr>
+            <w:r>
+              <w:rPr>
+                <w:rFonts w:ascii="Abadi" w:hAnsi="Abadi"/>
+                <w:sz w:val="24"/>
+                <w:szCs w:val="24"/>
+              </w:rPr>
+              <w:lastRenderedPageBreak/>
+              <w:t xml:space="preserve">Aplicar la operación a los números de las posiciones pares, Sumar los dígitos y nuevos dígitos, Comprobar si es una tarjeta válida. Resolver el segundo problema que nos dejaron en el </w:t>
+            </w:r>
+            <w:proofErr w:type="spellStart"/>
+            <w:r>
+              <w:rPr>
+                <w:rFonts w:ascii="Abadi" w:hAnsi="Abadi"/>
+                <w:sz w:val="24"/>
+                <w:szCs w:val="24"/>
+              </w:rPr>
               <w:t>gym</w:t>
             </w:r>
             <w:proofErr w:type="spellEnd"/>
             <w:r>
               <w:rPr>
                 <w:rFonts w:ascii="Abadi" w:hAnsi="Abadi"/>
-              </w:rPr>
-              <w:t xml:space="preserve">, las dudas rápidas con Chris y el test camp, aparecieron varias cosas que no había presupuestado en mis objetivos de ayer, pero que me ayudaron mucho: Resolví el primer </w:t>
-            </w:r>
-            <w:proofErr w:type="spellStart"/>
-            <w:r>
-              <w:rPr>
-                <w:rFonts w:ascii="Abadi" w:hAnsi="Abadi"/>
-              </w:rPr>
-              <w:t>ejericio</w:t>
-            </w:r>
-            <w:proofErr w:type="spellEnd"/>
-            <w:r>
-              <w:rPr>
-                <w:rFonts w:ascii="Abadi" w:hAnsi="Abadi"/>
-              </w:rPr>
-              <w:t xml:space="preserve"> del </w:t>
-            </w:r>
-            <w:proofErr w:type="spellStart"/>
-            <w:r>
-              <w:rPr>
-                <w:rFonts w:ascii="Abadi" w:hAnsi="Abadi"/>
-              </w:rPr>
-              <w:t>gym</w:t>
-            </w:r>
-            <w:proofErr w:type="spellEnd"/>
-            <w:r>
-              <w:rPr>
-                <w:rFonts w:ascii="Abadi" w:hAnsi="Abadi"/>
-              </w:rPr>
-              <w:t xml:space="preserve"> camp luego de terminar, repasé mis apuntes del método REACTO, y aprendí un poco sobre la importancia de los test y como trabajar con </w:t>
-            </w:r>
-            <w:proofErr w:type="spellStart"/>
-            <w:r>
-              <w:rPr>
-                <w:rFonts w:ascii="Abadi" w:hAnsi="Abadi"/>
-              </w:rPr>
-              <w:t>npm</w:t>
-            </w:r>
-            <w:proofErr w:type="spellEnd"/>
-            <w:r>
-              <w:rPr>
-                <w:rFonts w:ascii="Abadi" w:hAnsi="Abadi"/>
-              </w:rPr>
-              <w:t xml:space="preserve"> test en el test camp, aplicando ahí mismo las sugerencias de </w:t>
-            </w:r>
-            <w:proofErr w:type="spellStart"/>
-            <w:r>
-              <w:rPr>
-                <w:rFonts w:ascii="Abadi" w:hAnsi="Abadi"/>
-              </w:rPr>
-              <w:t>Ivy</w:t>
-            </w:r>
-            <w:proofErr w:type="spellEnd"/>
-            <w:r>
-              <w:rPr>
-                <w:rFonts w:ascii="Abadi" w:hAnsi="Abadi"/>
-              </w:rPr>
-              <w:t xml:space="preserve"> para los errores que me salían. Descargué la extensión para </w:t>
-            </w:r>
-            <w:proofErr w:type="spellStart"/>
-            <w:r>
-              <w:rPr>
-                <w:rFonts w:ascii="Abadi" w:hAnsi="Abadi"/>
-              </w:rPr>
-              <w:t>vscode</w:t>
-            </w:r>
-            <w:proofErr w:type="spellEnd"/>
-            <w:r>
-              <w:rPr>
-                <w:rFonts w:ascii="Abadi" w:hAnsi="Abadi"/>
-              </w:rPr>
-              <w:t xml:space="preserve"> de </w:t>
-            </w:r>
-            <w:proofErr w:type="spellStart"/>
-            <w:r>
-              <w:rPr>
-                <w:rFonts w:ascii="Abadi" w:hAnsi="Abadi"/>
-              </w:rPr>
-              <w:t>eslint</w:t>
-            </w:r>
-            <w:proofErr w:type="spellEnd"/>
-            <w:r>
-              <w:rPr>
-                <w:rFonts w:ascii="Abadi" w:hAnsi="Abadi"/>
-              </w:rPr>
-              <w:t xml:space="preserve">, para suspender que me tire unos errores que salen cuando el código aún no está completo (según lo que entendí). Vi el primer video que dejaron en el coda sobre el </w:t>
-            </w:r>
-            <w:proofErr w:type="spellStart"/>
-            <w:r>
-              <w:rPr>
-                <w:rFonts w:ascii="Abadi" w:hAnsi="Abadi"/>
-              </w:rPr>
-              <w:t>planning</w:t>
-            </w:r>
-            <w:proofErr w:type="spellEnd"/>
-            <w:r>
-              <w:rPr>
-                <w:rFonts w:ascii="Abadi" w:hAnsi="Abadi"/>
-              </w:rPr>
-              <w:t xml:space="preserve">. </w:t>
-            </w:r>
-            <w:r>
-              <w:rPr>
-                <w:rFonts w:ascii="Abadi" w:hAnsi="Abadi"/>
-              </w:rPr>
-              <w:t xml:space="preserve">Dar estilo al fondo y las letras de mi página. </w:t>
-            </w:r>
-          </w:p>
-        </w:tc>
-        <w:tc>
-          <w:tcPr>
-            <w:tcW w:w="4333" w:type="dxa"/>
-          </w:tcPr>
-          <w:p>
-            <w:pPr>
-              <w:rPr>
-                <w:rFonts w:ascii="Abadi" w:hAnsi="Abadi"/>
-                <w:sz w:val="24"/>
-                <w:szCs w:val="24"/>
-              </w:rPr>
-            </w:pPr>
-            <w:r>
-              <w:rPr>
-                <w:rFonts w:ascii="Abadi" w:hAnsi="Abadi"/>
-                <w:sz w:val="24"/>
-                <w:szCs w:val="24"/>
-              </w:rPr>
-              <w:t xml:space="preserve">Aplicar la operación a los números de las posiciones pares, Sumar los dígitos y nuevos dígitos, Comprobar si es una tarjeta válida. Resolver el segundo problema que nos dejaron en el </w:t>
-            </w:r>
-            <w:proofErr w:type="spellStart"/>
-            <w:r>
-              <w:rPr>
-                <w:rFonts w:ascii="Abadi" w:hAnsi="Abadi"/>
-                <w:sz w:val="24"/>
-                <w:szCs w:val="24"/>
-              </w:rPr>
-              <w:t>gym</w:t>
-            </w:r>
-            <w:proofErr w:type="spellEnd"/>
-            <w:r>
-              <w:rPr>
-                <w:rFonts w:ascii="Abadi" w:hAnsi="Abadi"/>
-                <w:sz w:val="24"/>
-                <w:szCs w:val="24"/>
-              </w:rPr>
-              <w:t xml:space="preserve"> camp ayer. Investigar para armar la función </w:t>
+                <w:sz w:val="24"/>
+                <w:szCs w:val="24"/>
+              </w:rPr>
+              <w:t xml:space="preserve"> </w:t>
+            </w:r>
+            <w:r>
+              <w:rPr>
+                <w:rFonts w:ascii="Abadi" w:hAnsi="Abadi"/>
+                <w:sz w:val="24"/>
+                <w:szCs w:val="24"/>
+              </w:rPr>
+              <w:lastRenderedPageBreak/>
+              <w:t xml:space="preserve">camp ayer. Investigar para armar la función </w:t>
             </w:r>
             <w:proofErr w:type="spellStart"/>
             <w:r>
@@ -2023,8 +2098,271 @@
                 <w:sz w:val="24"/>
                 <w:szCs w:val="24"/>
               </w:rPr>
+              <w:lastRenderedPageBreak/>
               <w:t>Identificar los números pares del array</w:t>
             </w:r>
+          </w:p>
+        </w:tc>
+      </w:tr>
+      <w:tr>
+        <w:trPr>
+          <w:trHeight w:val="826"/>
+        </w:trPr>
+        <w:tc>
+          <w:tcPr>
+            <w:tcW w:w="1980" w:type="dxa"/>
+          </w:tcPr>
+          <w:p>
+            <w:pPr>
+              <w:rPr>
+                <w:rFonts w:ascii="Abadi" w:hAnsi="Abadi"/>
+                <w:sz w:val="28"/>
+                <w:szCs w:val="28"/>
+              </w:rPr>
+            </w:pPr>
+            <w:r>
+              <w:rPr>
+                <w:rFonts w:ascii="Abadi" w:hAnsi="Abadi"/>
+                <w:sz w:val="28"/>
+                <w:szCs w:val="28"/>
+              </w:rPr>
+              <w:lastRenderedPageBreak/>
+              <w:t>Sábado</w:t>
+            </w:r>
+          </w:p>
+          <w:p>
+            <w:pPr>
+              <w:rPr>
+                <w:rFonts w:ascii="Abadi" w:hAnsi="Abadi"/>
+                <w:sz w:val="28"/>
+                <w:szCs w:val="28"/>
+              </w:rPr>
+            </w:pPr>
+            <w:r>
+              <w:rPr>
+                <w:rFonts w:ascii="Abadi" w:hAnsi="Abadi"/>
+                <w:sz w:val="28"/>
+                <w:szCs w:val="28"/>
+              </w:rPr>
+              <w:t>15-04-2023</w:t>
+            </w:r>
+          </w:p>
+        </w:tc>
+        <w:tc>
+          <w:tcPr>
+            <w:tcW w:w="5022" w:type="dxa"/>
+          </w:tcPr>
+          <w:p>
+            <w:pPr>
+              <w:rPr>
+                <w:rFonts w:ascii="Abadi" w:hAnsi="Abadi"/>
+              </w:rPr>
+            </w:pPr>
+            <w:r>
+              <w:rPr>
+                <w:rFonts w:ascii="Abadi" w:hAnsi="Abadi"/>
+              </w:rPr>
+              <w:t xml:space="preserve">En la función </w:t>
+            </w:r>
+            <w:proofErr w:type="spellStart"/>
+            <w:r>
+              <w:rPr>
+                <w:rFonts w:ascii="Abadi" w:hAnsi="Abadi"/>
+              </w:rPr>
+              <w:t>isValid</w:t>
+            </w:r>
+            <w:proofErr w:type="spellEnd"/>
+            <w:r>
+              <w:rPr>
+                <w:rFonts w:ascii="Abadi" w:hAnsi="Abadi"/>
+              </w:rPr>
+              <w:t>, pude avanzar en:</w:t>
+            </w:r>
+          </w:p>
+          <w:p>
+            <w:pPr>
+              <w:pStyle w:val="Prrafodelista"/>
+              <w:numPr>
+                <w:ilvl w:val="0"/>
+                <w:numId w:val="5"/>
+              </w:numPr>
+              <w:ind w:left="174" w:hanging="120"/>
+              <w:rPr>
+                <w:rFonts w:ascii="Abadi" w:hAnsi="Abadi"/>
+              </w:rPr>
+            </w:pPr>
+            <w:r>
+              <w:rPr>
+                <w:rFonts w:ascii="Abadi" w:hAnsi="Abadi"/>
+              </w:rPr>
+              <w:t>Declar</w:t>
+            </w:r>
+            <w:r>
+              <w:rPr>
+                <w:rFonts w:ascii="Abadi" w:hAnsi="Abadi"/>
+              </w:rPr>
+              <w:t>ar</w:t>
+            </w:r>
+            <w:r>
+              <w:rPr>
+                <w:rFonts w:ascii="Abadi" w:hAnsi="Abadi"/>
+              </w:rPr>
+              <w:t xml:space="preserve"> la variable que transforma los </w:t>
+            </w:r>
+            <w:r>
+              <w:rPr>
+                <w:rFonts w:ascii="Abadi" w:hAnsi="Abadi"/>
+              </w:rPr>
+              <w:t>números</w:t>
+            </w:r>
+            <w:r>
+              <w:rPr>
+                <w:rFonts w:ascii="Abadi" w:hAnsi="Abadi"/>
+              </w:rPr>
+              <w:t xml:space="preserve"> ingresados en un array</w:t>
+            </w:r>
+            <w:r>
+              <w:rPr>
+                <w:rFonts w:ascii="Abadi" w:hAnsi="Abadi"/>
+              </w:rPr>
+              <w:t>.</w:t>
+            </w:r>
+          </w:p>
+          <w:p>
+            <w:pPr>
+              <w:pStyle w:val="Prrafodelista"/>
+              <w:numPr>
+                <w:ilvl w:val="0"/>
+                <w:numId w:val="5"/>
+              </w:numPr>
+              <w:ind w:left="174" w:hanging="120"/>
+              <w:rPr>
+                <w:rFonts w:ascii="Abadi" w:hAnsi="Abadi"/>
+              </w:rPr>
+            </w:pPr>
+            <w:r>
+              <w:rPr>
+                <w:rFonts w:ascii="Abadi" w:hAnsi="Abadi"/>
+              </w:rPr>
+              <w:t>Declar</w:t>
+            </w:r>
+            <w:r>
+              <w:rPr>
+                <w:rFonts w:ascii="Abadi" w:hAnsi="Abadi"/>
+              </w:rPr>
+              <w:t>ar</w:t>
+            </w:r>
+            <w:r>
+              <w:rPr>
+                <w:rFonts w:ascii="Abadi" w:hAnsi="Abadi"/>
+              </w:rPr>
+              <w:t xml:space="preserve"> la variable que transforma el array de </w:t>
+            </w:r>
+            <w:proofErr w:type="spellStart"/>
+            <w:r>
+              <w:rPr>
+                <w:rFonts w:ascii="Abadi" w:hAnsi="Abadi"/>
+              </w:rPr>
+              <w:t>string</w:t>
+            </w:r>
+            <w:r>
+              <w:rPr>
+                <w:rFonts w:ascii="Abadi" w:hAnsi="Abadi"/>
+              </w:rPr>
+              <w:t>s</w:t>
+            </w:r>
+            <w:proofErr w:type="spellEnd"/>
+            <w:r>
+              <w:rPr>
+                <w:rFonts w:ascii="Abadi" w:hAnsi="Abadi"/>
+              </w:rPr>
+              <w:t xml:space="preserve"> en array de números</w:t>
+            </w:r>
+            <w:r>
+              <w:rPr>
+                <w:rFonts w:ascii="Abadi" w:hAnsi="Abadi"/>
+              </w:rPr>
+              <w:t>.</w:t>
+            </w:r>
+          </w:p>
+          <w:p>
+            <w:pPr>
+              <w:pStyle w:val="Prrafodelista"/>
+              <w:numPr>
+                <w:ilvl w:val="0"/>
+                <w:numId w:val="5"/>
+              </w:numPr>
+              <w:ind w:left="174" w:hanging="120"/>
+              <w:rPr>
+                <w:rFonts w:ascii="Abadi" w:hAnsi="Abadi"/>
+              </w:rPr>
+            </w:pPr>
+            <w:r>
+              <w:rPr>
+                <w:rFonts w:ascii="Abadi" w:hAnsi="Abadi"/>
+              </w:rPr>
+              <w:t>Declar</w:t>
+            </w:r>
+            <w:r>
+              <w:rPr>
+                <w:rFonts w:ascii="Abadi" w:hAnsi="Abadi"/>
+              </w:rPr>
+              <w:t>ar</w:t>
+            </w:r>
+            <w:r>
+              <w:rPr>
+                <w:rFonts w:ascii="Abadi" w:hAnsi="Abadi"/>
+              </w:rPr>
+              <w:t xml:space="preserve"> la variable que reversa el array de números</w:t>
+            </w:r>
+          </w:p>
+        </w:tc>
+        <w:tc>
+          <w:tcPr>
+            <w:tcW w:w="4333" w:type="dxa"/>
+          </w:tcPr>
+          <w:p>
+            <w:pPr>
+              <w:rPr>
+                <w:rFonts w:ascii="Abadi" w:hAnsi="Abadi"/>
+                <w:sz w:val="24"/>
+                <w:szCs w:val="24"/>
+              </w:rPr>
+            </w:pPr>
+          </w:p>
+        </w:tc>
+        <w:tc>
+          <w:tcPr>
+            <w:tcW w:w="3055" w:type="dxa"/>
+          </w:tcPr>
+          <w:p>
+            <w:pPr>
+              <w:rPr>
+                <w:rFonts w:ascii="Abadi" w:hAnsi="Abadi"/>
+                <w:sz w:val="24"/>
+                <w:szCs w:val="24"/>
+              </w:rPr>
+            </w:pPr>
+          </w:p>
+        </w:tc>
+        <w:tc>
+          <w:tcPr>
+            <w:tcW w:w="3055" w:type="dxa"/>
+          </w:tcPr>
+          <w:p>
+            <w:pPr>
+              <w:pStyle w:val="Prrafodelista"/>
+              <w:numPr>
+                <w:ilvl w:val="0"/>
+                <w:numId w:val="5"/>
+              </w:numPr>
+              <w:ind w:left="104" w:hanging="142"/>
+              <w:rPr>
+                <w:rFonts w:ascii="Abadi" w:hAnsi="Abadi"/>
+                <w:sz w:val="24"/>
+                <w:szCs w:val="24"/>
+              </w:rPr>
+            </w:pPr>
           </w:p>
         </w:tc>
       </w:tr>
@@ -2147,6 +2485,28 @@
               </w:rPr>
               <w:t>/Bloqueos</w:t>
             </w:r>
+            <w:r>
+              <w:rPr>
+                <w:rFonts w:ascii="Abadi" w:hAnsi="Abadi"/>
+                <w:b/>
+                <w:bCs/>
+                <w:sz w:val="28"/>
+                <w:szCs w:val="28"/>
+              </w:rPr>
+              <w:t xml:space="preserve"> </w:t>
+            </w:r>
+            <w:proofErr w:type="spellStart"/>
+            <w:r>
+              <w:rPr>
+                <w:rFonts w:ascii="Abadi" w:hAnsi="Abadi"/>
+                <w:b/>
+                <w:bCs/>
+                <w:sz w:val="28"/>
+                <w:szCs w:val="28"/>
+              </w:rPr>
+              <w:t>js</w:t>
+            </w:r>
+            <w:proofErr w:type="spellEnd"/>
           </w:p>
         </w:tc>
         <w:tc>
@@ -2318,7 +2678,7 @@
           </w:tcPr>
           <w:p>
             <w:r>
-              <w:t>SOLUCIONADO:</w:t>
+              <w:t>RESUELTO</w:t>
             </w:r>
           </w:p>
           <w:p>
@@ -2372,12 +2732,17 @@
               <w:t xml:space="preserve">Usar </w:t>
             </w:r>
             <w:proofErr w:type="spellStart"/>
+            <w:proofErr w:type="gramStart"/>
             <w:r>
               <w:t>number</w:t>
             </w:r>
             <w:proofErr w:type="spellEnd"/>
             <w:r>
-              <w:t>()</w:t>
+              <w:t>(</w:t>
+            </w:r>
+            <w:proofErr w:type="gramEnd"/>
+            <w:r>
+              <w:t>)</w:t>
             </w:r>
           </w:p>
           <w:p>
@@ -2423,6 +2788,7 @@
               <w:rPr>
                 <w:rFonts w:ascii="Abadi" w:hAnsi="Abadi"/>
               </w:rPr>
+              <w:lastRenderedPageBreak/>
               <w:t xml:space="preserve">Algoritmo de </w:t>
             </w:r>
             <w:proofErr w:type="spellStart"/>
@@ -2491,7 +2857,6 @@
               <w:rPr>
                 <w:rFonts w:ascii="Abadi" w:hAnsi="Abadi"/>
               </w:rPr>
-              <w:lastRenderedPageBreak/>
               <w:t>Invertir un array</w:t>
             </w:r>
           </w:p>
@@ -2500,6 +2865,11 @@
           <w:tcPr>
             <w:tcW w:w="8158" w:type="dxa"/>
           </w:tcPr>
+          <w:p>
+            <w:r>
+              <w:t>RESUELTO</w:t>
+            </w:r>
+          </w:p>
           <w:p>
             <w:hyperlink r:id="rId14" w:history="1">
               <w:r>
@@ -2582,6 +2952,11 @@
           <w:tcPr>
             <w:tcW w:w="8158" w:type="dxa"/>
           </w:tcPr>
+          <w:p>
+            <w:r>
+              <w:t>RESUELTO</w:t>
+            </w:r>
+          </w:p>
           <w:p>
             <w:r>
               <w:t xml:space="preserve">Método </w:t>
@@ -2624,6 +2999,7 @@
             </w:r>
           </w:p>
           <w:p>
+            <w:proofErr w:type="gramStart"/>
             <w:r>
               <w:t>Método .</w:t>
             </w:r>
@@ -2632,6 +3008,7 @@
               <w:t>replace</w:t>
             </w:r>
             <w:proofErr w:type="spellEnd"/>
+            <w:proofErr w:type="gramEnd"/>
             <w:r>
               <w:t xml:space="preserve"> con /./g ( .</w:t>
             </w:r>
@@ -2693,12 +3070,23 @@
               </w:rPr>
               <w:t>?</w:t>
             </w:r>
+            <w:r>
+              <w:rPr>
+                <w:rFonts w:ascii="Abadi" w:hAnsi="Abadi"/>
+              </w:rPr>
+              <w:t xml:space="preserve"> (número a #)</w:t>
+            </w:r>
           </w:p>
         </w:tc>
         <w:tc>
           <w:tcPr>
             <w:tcW w:w="8158" w:type="dxa"/>
           </w:tcPr>
+          <w:p>
+            <w:r>
+              <w:t>RESUELTO</w:t>
+            </w:r>
+          </w:p>
           <w:p>
             <w:hyperlink r:id="rId18" w:history="1">
               <w:r>
@@ -2754,6 +3142,11 @@
             <w:tcW w:w="8158" w:type="dxa"/>
           </w:tcPr>
           <w:p>
+            <w:r>
+              <w:t>RESUELTO</w:t>
+            </w:r>
+          </w:p>
+          <w:p>
             <w:hyperlink r:id="rId20" w:history="1">
               <w:r>
                 <w:rPr>
@@ -2795,6 +3188,11 @@
             <w:tcW w:w="8158" w:type="dxa"/>
           </w:tcPr>
           <w:p>
+            <w:r>
+              <w:t>RESUELTO</w:t>
+            </w:r>
+          </w:p>
+          <w:p>
             <w:hyperlink r:id="rId21" w:history="1">
               <w:r>
                 <w:rPr>
@@ -2858,6 +3256,231 @@
           </w:p>
         </w:tc>
       </w:tr>
+      <w:tr>
+        <w:trPr>
+          <w:trHeight w:val="637"/>
+        </w:trPr>
+        <w:tc>
+          <w:tcPr>
+            <w:tcW w:w="6232" w:type="dxa"/>
+          </w:tcPr>
+          <w:p>
+            <w:pPr>
+              <w:rPr>
+                <w:rFonts w:ascii="Abadi" w:hAnsi="Abadi"/>
+              </w:rPr>
+            </w:pPr>
+            <w:r>
+              <w:rPr>
+                <w:rFonts w:ascii="Abadi" w:hAnsi="Abadi"/>
+              </w:rPr>
+              <w:t xml:space="preserve">¿Cómo </w:t>
+            </w:r>
+            <w:r>
+              <w:rPr>
+                <w:rFonts w:ascii="Abadi" w:hAnsi="Abadi"/>
+              </w:rPr>
+              <w:t xml:space="preserve">hacer que un array de </w:t>
+            </w:r>
+            <w:proofErr w:type="spellStart"/>
+            <w:r>
+              <w:rPr>
+                <w:rFonts w:ascii="Abadi" w:hAnsi="Abadi"/>
+              </w:rPr>
+              <w:t>strings</w:t>
+            </w:r>
+            <w:proofErr w:type="spellEnd"/>
+            <w:r>
+              <w:rPr>
+                <w:rFonts w:ascii="Abadi" w:hAnsi="Abadi"/>
+              </w:rPr>
+              <w:t xml:space="preserve"> pase a ser un array de números?</w:t>
+            </w:r>
+          </w:p>
+        </w:tc>
+        <w:tc>
+          <w:tcPr>
+            <w:tcW w:w="8158" w:type="dxa"/>
+          </w:tcPr>
+          <w:p>
+            <w:r>
+              <w:t>RESUELTO</w:t>
+            </w:r>
+          </w:p>
+          <w:p>
+            <w:hyperlink r:id="rId23" w:history="1">
+              <w:r>
+                <w:rPr>
+                  <w:rStyle w:val="Hipervnculo"/>
+                </w:rPr>
+                <w:t>https://stackoverflow.com/questions/15677869/how-to-convert-a-string-of-numbers-to-an-array-of-numbers</w:t>
+              </w:r>
+            </w:hyperlink>
+            <w:r>
+              <w:t xml:space="preserve"> </w:t>
+            </w:r>
+          </w:p>
+          <w:p>
+            <w:pPr>
+              <w:spacing w:after="0" w:line="240" w:lineRule="auto"/>
+              <w:rPr>
+                <w:rFonts w:ascii="Consolas" w:hAnsi="Consolas"/>
+                <w:lang w:val="en-US"/>
+              </w:rPr>
+            </w:pPr>
+            <w:r>
+              <w:rPr>
+                <w:rFonts w:ascii="Consolas" w:hAnsi="Consolas"/>
+                <w:lang w:val="en-US"/>
+              </w:rPr>
+              <w:t>var a = "1,2,3,4</w:t>
+            </w:r>
+            <w:proofErr w:type="gramStart"/>
+            <w:r>
+              <w:rPr>
+                <w:rFonts w:ascii="Consolas" w:hAnsi="Consolas"/>
+                <w:lang w:val="en-US"/>
+              </w:rPr>
+              <w:t>";</w:t>
+            </w:r>
+            <w:proofErr w:type="gramEnd"/>
+          </w:p>
+          <w:p>
+            <w:pPr>
+              <w:spacing w:after="0" w:line="240" w:lineRule="auto"/>
+              <w:rPr>
+                <w:rFonts w:ascii="Consolas" w:hAnsi="Consolas"/>
+                <w:lang w:val="en-US"/>
+              </w:rPr>
+            </w:pPr>
+            <w:r>
+              <w:rPr>
+                <w:rFonts w:ascii="Consolas" w:hAnsi="Consolas"/>
+                <w:lang w:val="en-US"/>
+              </w:rPr>
+              <w:t xml:space="preserve">var b = </w:t>
+            </w:r>
+            <w:proofErr w:type="spellStart"/>
+            <w:proofErr w:type="gramStart"/>
+            <w:r>
+              <w:rPr>
+                <w:rFonts w:ascii="Consolas" w:hAnsi="Consolas"/>
+                <w:lang w:val="en-US"/>
+              </w:rPr>
+              <w:t>a.split</w:t>
+            </w:r>
+            <w:proofErr w:type="spellEnd"/>
+            <w:proofErr w:type="gramEnd"/>
+            <w:r>
+              <w:rPr>
+                <w:rFonts w:ascii="Consolas" w:hAnsi="Consolas"/>
+                <w:lang w:val="en-US"/>
+              </w:rPr>
+              <w:t>(',');</w:t>
+            </w:r>
+          </w:p>
+          <w:p>
+            <w:pPr>
+              <w:spacing w:after="0" w:line="240" w:lineRule="auto"/>
+              <w:rPr>
+                <w:rFonts w:ascii="Consolas" w:hAnsi="Consolas"/>
+                <w:lang w:val="en-US"/>
+              </w:rPr>
+            </w:pPr>
+            <w:r>
+              <w:rPr>
+                <w:rFonts w:ascii="Consolas" w:hAnsi="Consolas"/>
+                <w:lang w:val="en-US"/>
+              </w:rPr>
+              <w:t>console.log(b</w:t>
+            </w:r>
+            <w:proofErr w:type="gramStart"/>
+            <w:r>
+              <w:rPr>
+                <w:rFonts w:ascii="Consolas" w:hAnsi="Consolas"/>
+                <w:lang w:val="en-US"/>
+              </w:rPr>
+              <w:t>);</w:t>
+            </w:r>
+            <w:proofErr w:type="gramEnd"/>
+          </w:p>
+          <w:p>
+            <w:pPr>
+              <w:spacing w:after="0" w:line="240" w:lineRule="auto"/>
+              <w:rPr>
+                <w:rFonts w:ascii="Consolas" w:hAnsi="Consolas"/>
+                <w:lang w:val="en-US"/>
+              </w:rPr>
+            </w:pPr>
+            <w:r>
+              <w:rPr>
+                <w:rFonts w:ascii="Consolas" w:hAnsi="Consolas"/>
+                <w:lang w:val="en-US"/>
+              </w:rPr>
+              <w:t xml:space="preserve">var c = </w:t>
+            </w:r>
+            <w:proofErr w:type="spellStart"/>
+            <w:proofErr w:type="gramStart"/>
+            <w:r>
+              <w:rPr>
+                <w:rFonts w:ascii="Consolas" w:hAnsi="Consolas"/>
+                <w:lang w:val="en-US"/>
+              </w:rPr>
+              <w:t>b.map</w:t>
+            </w:r>
+            <w:proofErr w:type="spellEnd"/>
+            <w:r>
+              <w:rPr>
+                <w:rFonts w:ascii="Consolas" w:hAnsi="Consolas"/>
+                <w:lang w:val="en-US"/>
+              </w:rPr>
+              <w:t>(</w:t>
+            </w:r>
+            <w:proofErr w:type="gramEnd"/>
+            <w:r>
+              <w:rPr>
+                <w:rFonts w:ascii="Consolas" w:hAnsi="Consolas"/>
+                <w:lang w:val="en-US"/>
+              </w:rPr>
+              <w:t>Number);</w:t>
+            </w:r>
+          </w:p>
+          <w:p>
+            <w:pPr>
+              <w:rPr>
+                <w:rFonts w:ascii="Consolas" w:hAnsi="Consolas"/>
+              </w:rPr>
+            </w:pPr>
+            <w:r>
+              <w:rPr>
+                <w:rFonts w:ascii="Consolas" w:hAnsi="Consolas"/>
+              </w:rPr>
+              <w:t>console.log(c);</w:t>
+            </w:r>
+          </w:p>
+          <w:p>
+            <w:proofErr w:type="gramStart"/>
+            <w:r>
+              <w:t>.map</w:t>
+            </w:r>
+            <w:proofErr w:type="gramEnd"/>
+            <w:r>
+              <w:t>()</w:t>
+            </w:r>
+            <w:hyperlink r:id="rId24" w:history="1">
+              <w:r>
+                <w:rPr>
+                  <w:rStyle w:val="Hipervnculo"/>
+                </w:rPr>
+                <w:t>https://developer.mozilla.org/en-US/docs/Web/JavaScript/Reference/Global_Objects/Array/map</w:t>
+              </w:r>
+            </w:hyperlink>
+            <w:r>
+              <w:t xml:space="preserve"> </w:t>
+            </w:r>
+          </w:p>
+        </w:tc>
+      </w:tr>
     </w:tbl>
     <w:p/>
     <w:p>
@@ -2865,11 +3488,12 @@
         <w:shd w:val="clear" w:color="auto" w:fill="5B9BD5" w:themeFill="accent5"/>
       </w:pPr>
       <w:r>
+        <w:lastRenderedPageBreak/>
         <w:t xml:space="preserve">Recursos de estilos: </w:t>
       </w:r>
     </w:p>
     <w:p>
-      <w:hyperlink r:id="rId23" w:anchor="aa-flexbox-properties" w:history="1">
+      <w:hyperlink r:id="rId25" w:anchor="aa-flexbox-properties" w:history="1">
         <w:r>
           <w:rPr>
             <w:rStyle w:val="Hipervnculo"/>
@@ -2885,7 +3509,7 @@
       <w:r>
         <w:t xml:space="preserve">colores: </w:t>
       </w:r>
-      <w:hyperlink r:id="rId24" w:history="1">
+      <w:hyperlink r:id="rId26" w:history="1">
         <w:r>
           <w:rPr>
             <w:rStyle w:val="Hipervnculo"/>
@@ -2897,94 +3521,10 @@
         <w:t xml:space="preserve"> </w:t>
       </w:r>
     </w:p>
-    <w:p>
-      <w:r>
-        <w:rPr>
-          <w:noProof/>
-        </w:rPr>
-        <w:lastRenderedPageBreak/>
-        <w:drawing>
-          <wp:inline distT="0" distB="0" distL="0" distR="0" wp14:anchorId="0325AA2C" wp14:editId="62DBB04B">
-            <wp:extent cx="9144000" cy="5143500"/>
-            <wp:effectExtent l="0" t="0" r="0" b="0"/>
-            <wp:docPr id="1611572090" name="Imagen 1" descr="Captura de pantalla de computadora&#10;&#10;Descripción generada automáticamente"/>
-            <wp:cNvGraphicFramePr>
-              <a:graphicFrameLocks xmlns:a="http://schemas.openxmlformats.org/drawingml/2006/main" noChangeAspect="1"/>
-            </wp:cNvGraphicFramePr>
-            <a:graphic xmlns:a="http://schemas.openxmlformats.org/drawingml/2006/main">
-              <a:graphicData uri="http://schemas.openxmlformats.org/drawingml/2006/picture">
-                <pic:pic xmlns:pic="http://schemas.openxmlformats.org/drawingml/2006/picture">
-                  <pic:nvPicPr>
-                    <pic:cNvPr id="1611572090" name="Imagen 1" descr="Captura de pantalla de computadora&#10;&#10;Descripción generada automáticamente"/>
-                    <pic:cNvPicPr/>
-                  </pic:nvPicPr>
-                  <pic:blipFill>
-                    <a:blip r:embed="rId25"/>
-                    <a:stretch>
-                      <a:fillRect/>
-                    </a:stretch>
-                  </pic:blipFill>
-                  <pic:spPr>
-                    <a:xfrm>
-                      <a:off x="0" y="0"/>
-                      <a:ext cx="9144000" cy="5143500"/>
-                    </a:xfrm>
-                    <a:prstGeom prst="rect">
-                      <a:avLst/>
-                    </a:prstGeom>
-                  </pic:spPr>
-                </pic:pic>
-              </a:graphicData>
-            </a:graphic>
-          </wp:inline>
-        </w:drawing>
-      </w:r>
-    </w:p>
     <w:p/>
     <w:p/>
-    <w:p>
-      <w:r>
-        <w:rPr>
-          <w:noProof/>
-        </w:rPr>
-        <w:lastRenderedPageBreak/>
-        <w:drawing>
-          <wp:inline distT="0" distB="0" distL="0" distR="0" wp14:anchorId="6D2784F4" wp14:editId="6A07700F">
-            <wp:extent cx="9144000" cy="5143500"/>
-            <wp:effectExtent l="0" t="0" r="0" b="0"/>
-            <wp:docPr id="1599305066" name="Imagen 1" descr="Captura de pantalla de computadora&#10;&#10;Descripción generada automáticamente"/>
-            <wp:cNvGraphicFramePr>
-              <a:graphicFrameLocks xmlns:a="http://schemas.openxmlformats.org/drawingml/2006/main" noChangeAspect="1"/>
-            </wp:cNvGraphicFramePr>
-            <a:graphic xmlns:a="http://schemas.openxmlformats.org/drawingml/2006/main">
-              <a:graphicData uri="http://schemas.openxmlformats.org/drawingml/2006/picture">
-                <pic:pic xmlns:pic="http://schemas.openxmlformats.org/drawingml/2006/picture">
-                  <pic:nvPicPr>
-                    <pic:cNvPr id="1599305066" name="Imagen 1" descr="Captura de pantalla de computadora&#10;&#10;Descripción generada automáticamente"/>
-                    <pic:cNvPicPr/>
-                  </pic:nvPicPr>
-                  <pic:blipFill>
-                    <a:blip r:embed="rId26"/>
-                    <a:stretch>
-                      <a:fillRect/>
-                    </a:stretch>
-                  </pic:blipFill>
-                  <pic:spPr>
-                    <a:xfrm>
-                      <a:off x="0" y="0"/>
-                      <a:ext cx="9144000" cy="5143500"/>
-                    </a:xfrm>
-                    <a:prstGeom prst="rect">
-                      <a:avLst/>
-                    </a:prstGeom>
-                  </pic:spPr>
-                </pic:pic>
-              </a:graphicData>
-            </a:graphic>
-          </wp:inline>
-        </w:drawing>
-      </w:r>
-    </w:p>
+    <w:p/>
+    <w:p/>
     <w:sectPr>
       <w:pgSz w:w="20160" w:h="12240" w:orient="landscape" w:code="5"/>
       <w:pgMar w:top="720" w:right="720" w:bottom="720" w:left="720" w:header="708" w:footer="708" w:gutter="0"/>

</xml_diff>

<commit_message>
con la función ver lo de los números pares
</commit_message>
<xml_diff>
--- a/registro-avances.docx
+++ b/registro-avances.docx
@@ -2207,19 +2207,7 @@
               <w:rPr>
                 <w:rFonts w:ascii="Abadi" w:hAnsi="Abadi"/>
               </w:rPr>
-              <w:t xml:space="preserve"> la variable que transforma los </w:t>
-            </w:r>
-            <w:r>
-              <w:rPr>
-                <w:rFonts w:ascii="Abadi" w:hAnsi="Abadi"/>
-              </w:rPr>
-              <w:t>números</w:t>
-            </w:r>
-            <w:r>
-              <w:rPr>
-                <w:rFonts w:ascii="Abadi" w:hAnsi="Abadi"/>
-              </w:rPr>
-              <w:t xml:space="preserve"> ingresados en un array</w:t>
+              <w:t xml:space="preserve"> la variable que transforma los números ingresados en un array</w:t>
             </w:r>
             <w:r>
               <w:rPr>
@@ -2329,6 +2317,302 @@
                 <w:szCs w:val="24"/>
               </w:rPr>
             </w:pPr>
+          </w:p>
+        </w:tc>
+        <w:tc>
+          <w:tcPr>
+            <w:tcW w:w="3055" w:type="dxa"/>
+          </w:tcPr>
+          <w:p>
+            <w:pPr>
+              <w:rPr>
+                <w:rFonts w:ascii="Abadi" w:hAnsi="Abadi"/>
+                <w:sz w:val="24"/>
+                <w:szCs w:val="24"/>
+              </w:rPr>
+            </w:pPr>
+          </w:p>
+        </w:tc>
+        <w:tc>
+          <w:tcPr>
+            <w:tcW w:w="3055" w:type="dxa"/>
+          </w:tcPr>
+          <w:p>
+            <w:pPr>
+              <w:pStyle w:val="Prrafodelista"/>
+              <w:numPr>
+                <w:ilvl w:val="0"/>
+                <w:numId w:val="5"/>
+              </w:numPr>
+              <w:ind w:left="104" w:hanging="142"/>
+              <w:rPr>
+                <w:rFonts w:ascii="Abadi" w:hAnsi="Abadi"/>
+                <w:sz w:val="24"/>
+                <w:szCs w:val="24"/>
+              </w:rPr>
+            </w:pPr>
+          </w:p>
+        </w:tc>
+      </w:tr>
+      <w:tr>
+        <w:trPr>
+          <w:trHeight w:val="826"/>
+        </w:trPr>
+        <w:tc>
+          <w:tcPr>
+            <w:tcW w:w="1980" w:type="dxa"/>
+          </w:tcPr>
+          <w:p>
+            <w:pPr>
+              <w:rPr>
+                <w:rFonts w:ascii="Abadi" w:hAnsi="Abadi"/>
+                <w:sz w:val="28"/>
+                <w:szCs w:val="28"/>
+              </w:rPr>
+            </w:pPr>
+            <w:r>
+              <w:rPr>
+                <w:rFonts w:ascii="Abadi" w:hAnsi="Abadi"/>
+                <w:sz w:val="28"/>
+                <w:szCs w:val="28"/>
+              </w:rPr>
+              <w:t>Lunes</w:t>
+            </w:r>
+          </w:p>
+          <w:p>
+            <w:pPr>
+              <w:rPr>
+                <w:rFonts w:ascii="Abadi" w:hAnsi="Abadi"/>
+                <w:sz w:val="28"/>
+                <w:szCs w:val="28"/>
+              </w:rPr>
+            </w:pPr>
+            <w:r>
+              <w:rPr>
+                <w:rFonts w:ascii="Abadi" w:hAnsi="Abadi"/>
+                <w:sz w:val="28"/>
+                <w:szCs w:val="28"/>
+              </w:rPr>
+              <w:t>17-04-2023</w:t>
+            </w:r>
+          </w:p>
+        </w:tc>
+        <w:tc>
+          <w:tcPr>
+            <w:tcW w:w="5022" w:type="dxa"/>
+          </w:tcPr>
+          <w:p>
+            <w:pPr>
+              <w:spacing w:after="0" w:line="240" w:lineRule="auto"/>
+              <w:rPr>
+                <w:rFonts w:ascii="Abadi" w:hAnsi="Abadi"/>
+              </w:rPr>
+            </w:pPr>
+            <w:r>
+              <w:rPr>
+                <w:rFonts w:ascii="Abadi" w:hAnsi="Abadi"/>
+              </w:rPr>
+              <w:t xml:space="preserve">En la función </w:t>
+            </w:r>
+            <w:proofErr w:type="spellStart"/>
+            <w:r>
+              <w:rPr>
+                <w:rFonts w:ascii="Abadi" w:hAnsi="Abadi"/>
+              </w:rPr>
+              <w:t>isValid</w:t>
+            </w:r>
+            <w:proofErr w:type="spellEnd"/>
+            <w:r>
+              <w:rPr>
+                <w:rFonts w:ascii="Abadi" w:hAnsi="Abadi"/>
+              </w:rPr>
+              <w:t>, pude avanzar en:</w:t>
+            </w:r>
+          </w:p>
+          <w:p>
+            <w:pPr>
+              <w:spacing w:after="0" w:line="240" w:lineRule="auto"/>
+              <w:rPr>
+                <w:rFonts w:ascii="Abadi" w:hAnsi="Abadi"/>
+              </w:rPr>
+            </w:pPr>
+            <w:r>
+              <w:rPr>
+                <w:rFonts w:ascii="Abadi" w:hAnsi="Abadi"/>
+              </w:rPr>
+              <w:t>-        Declarar la variable que transforma los números ingresados en un array.</w:t>
+            </w:r>
+          </w:p>
+          <w:p>
+            <w:pPr>
+              <w:spacing w:after="0" w:line="240" w:lineRule="auto"/>
+              <w:rPr>
+                <w:rFonts w:ascii="Abadi" w:hAnsi="Abadi"/>
+              </w:rPr>
+            </w:pPr>
+            <w:r>
+              <w:rPr>
+                <w:rFonts w:ascii="Abadi" w:hAnsi="Abadi"/>
+              </w:rPr>
+              <w:t xml:space="preserve">-        Declarar la variable que transforma el array de </w:t>
+            </w:r>
+            <w:proofErr w:type="spellStart"/>
+            <w:r>
+              <w:rPr>
+                <w:rFonts w:ascii="Abadi" w:hAnsi="Abadi"/>
+              </w:rPr>
+              <w:t>strings</w:t>
+            </w:r>
+            <w:proofErr w:type="spellEnd"/>
+            <w:r>
+              <w:rPr>
+                <w:rFonts w:ascii="Abadi" w:hAnsi="Abadi"/>
+              </w:rPr>
+              <w:t xml:space="preserve"> en array de números.</w:t>
+            </w:r>
+          </w:p>
+          <w:p>
+            <w:pPr>
+              <w:spacing w:after="0" w:line="240" w:lineRule="auto"/>
+              <w:rPr>
+                <w:rFonts w:ascii="Abadi" w:hAnsi="Abadi"/>
+              </w:rPr>
+            </w:pPr>
+            <w:r>
+              <w:rPr>
+                <w:rFonts w:ascii="Abadi" w:hAnsi="Abadi"/>
+              </w:rPr>
+              <w:t>-        Declarar la variable que reversa el array de números</w:t>
+            </w:r>
+          </w:p>
+          <w:p>
+            <w:pPr>
+              <w:rPr>
+                <w:rFonts w:ascii="Abadi" w:hAnsi="Abadi"/>
+              </w:rPr>
+            </w:pPr>
+            <w:r>
+              <w:rPr>
+                <w:rFonts w:ascii="Abadi" w:hAnsi="Abadi"/>
+              </w:rPr>
+              <w:t>-  Comencé a crear una función para multiplicarx2 los números en la posición par del array</w:t>
+            </w:r>
+          </w:p>
+          <w:p>
+            <w:pPr>
+              <w:rPr>
+                <w:rFonts w:ascii="Abadi" w:hAnsi="Abadi"/>
+              </w:rPr>
+            </w:pPr>
+            <w:r>
+              <w:rPr>
+                <w:rFonts w:ascii="Abadi" w:hAnsi="Abadi"/>
+              </w:rPr>
+              <w:t xml:space="preserve">- </w:t>
+            </w:r>
+            <w:r>
+              <w:rPr>
+                <w:rFonts w:ascii="Abadi" w:hAnsi="Abadi"/>
+              </w:rPr>
+              <w:t xml:space="preserve">Le di estilo al fondo y a las letras de mi página e investigué un poco sobre los selectores de </w:t>
+            </w:r>
+            <w:proofErr w:type="spellStart"/>
+            <w:r>
+              <w:rPr>
+                <w:rFonts w:ascii="Abadi" w:hAnsi="Abadi"/>
+              </w:rPr>
+              <w:t>css</w:t>
+            </w:r>
+            <w:proofErr w:type="spellEnd"/>
+            <w:r>
+              <w:rPr>
+                <w:rFonts w:ascii="Abadi" w:hAnsi="Abadi"/>
+              </w:rPr>
+              <w:t xml:space="preserve"> que necesito para dar estilo al input y al botón</w:t>
+            </w:r>
+          </w:p>
+          <w:p>
+            <w:pPr>
+              <w:rPr>
+                <w:rFonts w:ascii="Abadi" w:hAnsi="Abadi"/>
+              </w:rPr>
+            </w:pPr>
+            <w:r>
+              <w:rPr>
+                <w:rFonts w:ascii="Abadi" w:hAnsi="Abadi"/>
+              </w:rPr>
+              <w:t>- Subir mis avances a GitHub</w:t>
+            </w:r>
+          </w:p>
+        </w:tc>
+        <w:tc>
+          <w:tcPr>
+            <w:tcW w:w="4333" w:type="dxa"/>
+          </w:tcPr>
+          <w:p>
+            <w:pPr>
+              <w:rPr>
+                <w:rFonts w:ascii="Abadi" w:hAnsi="Abadi"/>
+                <w:sz w:val="24"/>
+                <w:szCs w:val="24"/>
+              </w:rPr>
+            </w:pPr>
+            <w:r>
+              <w:rPr>
+                <w:rFonts w:ascii="Abadi" w:hAnsi="Abadi"/>
+                <w:sz w:val="24"/>
+                <w:szCs w:val="24"/>
+              </w:rPr>
+              <w:t>Multiplicar x2</w:t>
+            </w:r>
+            <w:r>
+              <w:rPr>
+                <w:rFonts w:ascii="Abadi" w:hAnsi="Abadi"/>
+                <w:sz w:val="24"/>
+                <w:szCs w:val="24"/>
+              </w:rPr>
+              <w:t xml:space="preserve"> los números de las posiciones pares</w:t>
+            </w:r>
+            <w:r>
+              <w:rPr>
+                <w:rFonts w:ascii="Abadi" w:hAnsi="Abadi"/>
+                <w:sz w:val="24"/>
+                <w:szCs w:val="24"/>
+              </w:rPr>
+              <w:t xml:space="preserve"> en el array.</w:t>
+            </w:r>
+            <w:r>
+              <w:rPr>
+                <w:rFonts w:ascii="Abadi" w:hAnsi="Abadi"/>
+                <w:sz w:val="24"/>
+                <w:szCs w:val="24"/>
+              </w:rPr>
+              <w:t xml:space="preserve"> Sumar </w:t>
+            </w:r>
+            <w:r>
+              <w:rPr>
+                <w:rFonts w:ascii="Abadi" w:hAnsi="Abadi"/>
+                <w:sz w:val="24"/>
+                <w:szCs w:val="24"/>
+              </w:rPr>
+              <w:t>los dígitos</w:t>
+            </w:r>
+            <w:r>
+              <w:rPr>
+                <w:rFonts w:ascii="Abadi" w:hAnsi="Abadi"/>
+                <w:sz w:val="24"/>
+                <w:szCs w:val="24"/>
+              </w:rPr>
+              <w:t xml:space="preserve"> y nuevos dígitos, Comprobar si es una tarjeta válida.</w:t>
+            </w:r>
+            <w:r>
+              <w:rPr>
+                <w:rFonts w:ascii="Abadi" w:hAnsi="Abadi"/>
+                <w:sz w:val="24"/>
+                <w:szCs w:val="24"/>
+              </w:rPr>
+              <w:t xml:space="preserve"> Que no se pueda ingresar un campo vacío. </w:t>
+            </w:r>
           </w:p>
         </w:tc>
         <w:tc>
@@ -2555,6 +2839,7 @@
               <w:rPr>
                 <w:rFonts w:ascii="Abadi" w:hAnsi="Abadi"/>
               </w:rPr>
+              <w:lastRenderedPageBreak/>
               <w:t xml:space="preserve">Instalación de </w:t>
             </w:r>
             <w:proofErr w:type="spellStart"/>
@@ -2788,7 +3073,6 @@
               <w:rPr>
                 <w:rFonts w:ascii="Abadi" w:hAnsi="Abadi"/>
               </w:rPr>
-              <w:lastRenderedPageBreak/>
               <w:t xml:space="preserve">Algoritmo de </w:t>
             </w:r>
             <w:proofErr w:type="spellStart"/>
@@ -2976,19 +3260,7 @@
                 <w:rPr>
                   <w:rStyle w:val="Hipervnculo"/>
                 </w:rPr>
-                <w:t>https://www.aluracursos.com/blog/intercambiando-caracteres-de-una-stringen-java#:~:text=M%C3%A9todo%20replaceAll(),que%20pasamos%</w:t>
-              </w:r>
-              <w:r>
-                <w:rPr>
-                  <w:rStyle w:val="Hipervnculo"/>
-                </w:rPr>
-                <w:t>2</w:t>
-              </w:r>
-              <w:r>
-                <w:rPr>
-                  <w:rStyle w:val="Hipervnculo"/>
-                </w:rPr>
-                <w:t>0por%20otro%20car%C3%A1cter</w:t>
+                <w:t>https://www.aluracursos.com/blog/intercambiando-caracteres-de-una-stringen-java#:~:text=M%C3%A9todo%20replaceAll(),que%20pasamos%20por%20otro%20car%C3%A1cter</w:t>
               </w:r>
             </w:hyperlink>
             <w:r>
@@ -3274,6 +3546,7 @@
               <w:rPr>
                 <w:rFonts w:ascii="Abadi" w:hAnsi="Abadi"/>
               </w:rPr>
+              <w:lastRenderedPageBreak/>
               <w:t xml:space="preserve">¿Cómo </w:t>
             </w:r>
             <w:r>
@@ -3322,7 +3595,6 @@
           </w:p>
           <w:p>
             <w:pPr>
-              <w:spacing w:after="0" w:line="240" w:lineRule="auto"/>
               <w:rPr>
                 <w:rFonts w:ascii="Consolas" w:hAnsi="Consolas"/>
                 <w:lang w:val="en-US"/>
@@ -3347,7 +3619,6 @@
           </w:p>
           <w:p>
             <w:pPr>
-              <w:spacing w:after="0" w:line="240" w:lineRule="auto"/>
               <w:rPr>
                 <w:rFonts w:ascii="Consolas" w:hAnsi="Consolas"/>
                 <w:lang w:val="en-US"/>
@@ -3381,7 +3652,6 @@
           </w:p>
           <w:p>
             <w:pPr>
-              <w:spacing w:after="0" w:line="240" w:lineRule="auto"/>
               <w:rPr>
                 <w:rFonts w:ascii="Consolas" w:hAnsi="Consolas"/>
                 <w:lang w:val="en-US"/>
@@ -3406,7 +3676,6 @@
           </w:p>
           <w:p>
             <w:pPr>
-              <w:spacing w:after="0" w:line="240" w:lineRule="auto"/>
               <w:rPr>
                 <w:rFonts w:ascii="Consolas" w:hAnsi="Consolas"/>
                 <w:lang w:val="en-US"/>
@@ -3449,46 +3718,77 @@
             <w:pPr>
               <w:rPr>
                 <w:rFonts w:ascii="Consolas" w:hAnsi="Consolas"/>
+                <w:lang w:val="en-US"/>
               </w:rPr>
             </w:pPr>
             <w:r>
               <w:rPr>
                 <w:rFonts w:ascii="Consolas" w:hAnsi="Consolas"/>
-              </w:rPr>
-              <w:t>console.log(c);</w:t>
-            </w:r>
-          </w:p>
-          <w:p>
+                <w:lang w:val="en-US"/>
+              </w:rPr>
+              <w:t>console.log(c</w:t>
+            </w:r>
             <w:proofErr w:type="gramStart"/>
             <w:r>
+              <w:rPr>
+                <w:rFonts w:ascii="Consolas" w:hAnsi="Consolas"/>
+                <w:lang w:val="en-US"/>
+              </w:rPr>
+              <w:t>);</w:t>
+            </w:r>
+            <w:proofErr w:type="gramEnd"/>
+          </w:p>
+          <w:p>
+            <w:pPr>
+              <w:rPr>
+                <w:lang w:val="en-US"/>
+              </w:rPr>
+            </w:pPr>
+            <w:proofErr w:type="gramStart"/>
+            <w:r>
+              <w:rPr>
+                <w:lang w:val="en-US"/>
+              </w:rPr>
               <w:t>.map</w:t>
             </w:r>
             <w:proofErr w:type="gramEnd"/>
             <w:r>
+              <w:rPr>
+                <w:lang w:val="en-US"/>
+              </w:rPr>
               <w:t>()</w:t>
             </w:r>
             <w:hyperlink r:id="rId24" w:history="1">
               <w:r>
                 <w:rPr>
                   <w:rStyle w:val="Hipervnculo"/>
+                  <w:lang w:val="en-US"/>
                 </w:rPr>
                 <w:t>https://developer.mozilla.org/en-US/docs/Web/JavaScript/Reference/Global_Objects/Array/map</w:t>
               </w:r>
             </w:hyperlink>
             <w:r>
+              <w:rPr>
+                <w:lang w:val="en-US"/>
+              </w:rPr>
               <w:t xml:space="preserve"> </w:t>
             </w:r>
           </w:p>
         </w:tc>
       </w:tr>
     </w:tbl>
-    <w:p/>
     <w:p>
       <w:pPr>
+        <w:rPr>
+          <w:lang w:val="en-US"/>
+        </w:rPr>
+      </w:pPr>
+    </w:p>
+    <w:p>
+      <w:pPr>
         <w:shd w:val="clear" w:color="auto" w:fill="5B9BD5" w:themeFill="accent5"/>
       </w:pPr>
       <w:r>
-        <w:lastRenderedPageBreak/>
         <w:t xml:space="preserve">Recursos de estilos: </w:t>
       </w:r>
     </w:p>
@@ -3515,6 +3815,35 @@
             <w:rStyle w:val="Hipervnculo"/>
           </w:rPr>
           <w:t>https://coolors.co/e2cfea-a06cd5-6247aa-64b6ac-102b3f</w:t>
+        </w:r>
+      </w:hyperlink>
+      <w:r>
+        <w:t xml:space="preserve"> </w:t>
+      </w:r>
+    </w:p>
+    <w:p>
+      <w:hyperlink r:id="rId27" w:history="1">
+        <w:r>
+          <w:rPr>
+            <w:rStyle w:val="Hipervnculo"/>
+          </w:rPr>
+          <w:t>https://blog.muktek.com/box-model-d5eb5cda62b8</w:t>
+        </w:r>
+      </w:hyperlink>
+      <w:r>
+        <w:t xml:space="preserve"> </w:t>
+      </w:r>
+    </w:p>
+    <w:p>
+      <w:r>
+        <w:t xml:space="preserve">trabajar imágenes: </w:t>
+      </w:r>
+      <w:hyperlink r:id="rId28" w:history="1">
+        <w:r>
+          <w:rPr>
+            <w:rStyle w:val="Hipervnculo"/>
+          </w:rPr>
+          <w:t>https://express.adobe.com/es-ES/sp/design/post/urn:aaid:sc:VA6C2:f54bdd23-d4bf-4b84-b58e-13bddd7eaf1e?workflow=quicktask&amp;qId=remove-background&amp;actionLocation=seo&amp;autoDownload=true</w:t>
         </w:r>
       </w:hyperlink>
       <w:r>

</xml_diff>

<commit_message>
parece que ahora sí
</commit_message>
<xml_diff>
--- a/registro-avances.docx
+++ b/registro-avances.docx
@@ -3,9 +3,11 @@
 <w:document xmlns:wpc="http://schemas.microsoft.com/office/word/2010/wordprocessingCanvas" xmlns:cx="http://schemas.microsoft.com/office/drawing/2014/chartex" xmlns:cx1="http://schemas.microsoft.com/office/drawing/2015/9/8/chartex" xmlns:cx2="http://schemas.microsoft.com/office/drawing/2015/10/21/chartex" xmlns:cx3="http://schemas.microsoft.com/office/drawing/2016/5/9/chartex" xmlns:cx4="http://schemas.microsoft.com/office/drawing/2016/5/10/chartex" xmlns:cx5="http://schemas.microsoft.com/office/drawing/2016/5/11/chartex" xmlns:cx6="http://schemas.microsoft.com/office/drawing/2016/5/12/chartex" xmlns:cx7="http://schemas.microsoft.com/office/drawing/2016/5/13/chartex" xmlns:cx8="http://schemas.microsoft.com/office/drawing/2016/5/14/chartex" xmlns:mc="http://schemas.openxmlformats.org/markup-compatibility/2006" xmlns:aink="http://schemas.microsoft.com/office/drawing/2016/ink" xmlns:am3d="http://schemas.microsoft.com/office/drawing/2017/model3d" xmlns:o="urn:schemas-microsoft-com:office:office" xmlns:oel="http://schemas.microsoft.com/office/2019/extlst" xmlns:r="http://schemas.openxmlformats.org/officeDocument/2006/relationships" xmlns:m="http://schemas.openxmlformats.org/officeDocument/2006/math" xmlns:v="urn:schemas-microsoft-com:vml" xmlns:wp14="http://schemas.microsoft.com/office/word/2010/wordprocessingDrawing" xmlns:wp="http://schemas.openxmlformats.org/drawingml/2006/wordprocessingDrawing" xmlns:w10="urn:schemas-microsoft-com:office:word" xmlns:w="http://schemas.openxmlformats.org/wordprocessingml/2006/main" xmlns:w14="http://schemas.microsoft.com/office/word/2010/wordml" xmlns:w15="http://schemas.microsoft.com/office/word/2012/wordml" xmlns:w16cex="http://schemas.microsoft.com/office/word/2018/wordml/cex" xmlns:w16cid="http://schemas.microsoft.com/office/word/2016/wordml/cid" xmlns:w16="http://schemas.microsoft.com/office/word/2018/wordml" xmlns:w16du="http://schemas.microsoft.com/office/word/2023/wordml/word16du" xmlns:w16sdtdh="http://schemas.microsoft.com/office/word/2020/wordml/sdtdatahash" xmlns:w16se="http://schemas.microsoft.com/office/word/2015/wordml/symex" xmlns:wpg="http://schemas.microsoft.com/office/word/2010/wordprocessingGroup" xmlns:wpi="http://schemas.microsoft.com/office/word/2010/wordprocessingInk" xmlns:wne="http://schemas.microsoft.com/office/word/2006/wordml" xmlns:wps="http://schemas.microsoft.com/office/word/2010/wordprocessingShape" mc:Ignorable="w14 w15 w16se w16cid w16 w16cex w16sdtdh wp14">
   <w:body>
     <w:p>
+      <w:proofErr w:type="spellStart"/>
       <w:r>
         <w:t>Asd</w:t>
       </w:r>
+      <w:proofErr w:type="spellEnd"/>
     </w:p>
     <w:tbl>
       <w:tblPr>
@@ -59,11 +61,10 @@
                 <w:szCs w:val="28"/>
                 <w:lang w:val="en-US"/>
               </w:rPr>
-              <w:t xml:space="preserve"> proyect</w:t>
-            </w:r>
-          </w:p>
-          <w:p>
-            <w:pPr>
+              <w:t xml:space="preserve"> </w:t>
+            </w:r>
+            <w:proofErr w:type="spellStart"/>
+            <w:r>
               <w:rPr>
                 <w:b/>
                 <w:bCs/>
@@ -71,7 +72,9 @@
                 <w:szCs w:val="28"/>
                 <w:lang w:val="en-US"/>
               </w:rPr>
-            </w:pPr>
+              <w:t>proyect</w:t>
+            </w:r>
+            <w:proofErr w:type="spellEnd"/>
           </w:p>
           <w:p>
             <w:pPr>
@@ -83,7 +86,9 @@
                 <w:lang w:val="en-US"/>
               </w:rPr>
             </w:pPr>
-            <w:r>
+          </w:p>
+          <w:p>
+            <w:pPr>
               <w:rPr>
                 <w:b/>
                 <w:bCs/>
@@ -91,101 +96,122 @@
                 <w:szCs w:val="28"/>
                 <w:lang w:val="en-US"/>
               </w:rPr>
-              <w:t>Consideraciones:</w:t>
-            </w:r>
-          </w:p>
-          <w:p>
-            <w:pPr>
-              <w:rPr>
-                <w:rFonts w:ascii="Abadi" w:hAnsi="Abadi"/>
-                <w:sz w:val="24"/>
-                <w:szCs w:val="24"/>
-              </w:rPr>
-            </w:pPr>
-            <w:r>
-              <w:rPr>
-                <w:rFonts w:ascii="Abadi" w:hAnsi="Abadi"/>
-                <w:sz w:val="24"/>
-                <w:szCs w:val="24"/>
-              </w:rPr>
-              <w:t>* Decidir lo que crees se puede entregar a tus usuarias al final del sprint y cómo se conseguirá ese trabajo. Dejar de lado todo lo demás.</w:t>
-            </w:r>
-          </w:p>
-          <w:p>
-            <w:pPr>
-              <w:rPr>
-                <w:rFonts w:ascii="Abadi" w:hAnsi="Abadi"/>
-                <w:sz w:val="24"/>
-                <w:szCs w:val="24"/>
-              </w:rPr>
-            </w:pPr>
-            <w:r>
-              <w:rPr>
-                <w:rFonts w:ascii="Abadi" w:hAnsi="Abadi"/>
-                <w:sz w:val="24"/>
-                <w:szCs w:val="24"/>
-              </w:rPr>
-              <w:t>* Dividir en tareas concretas.</w:t>
-            </w:r>
-          </w:p>
-          <w:p>
-            <w:pPr>
-              <w:rPr>
-                <w:rFonts w:ascii="Abadi" w:hAnsi="Abadi"/>
-                <w:sz w:val="24"/>
-                <w:szCs w:val="24"/>
-              </w:rPr>
-            </w:pPr>
-            <w:r>
-              <w:rPr>
-                <w:rFonts w:ascii="Abadi" w:hAnsi="Abadi"/>
-                <w:sz w:val="24"/>
-                <w:szCs w:val="24"/>
-              </w:rPr>
-              <w:t>* Priorizar según si una depende de otra o por “importancia”.</w:t>
-            </w:r>
-          </w:p>
-          <w:p>
-            <w:pPr>
-              <w:rPr>
-                <w:rFonts w:ascii="Abadi" w:hAnsi="Abadi"/>
-                <w:sz w:val="24"/>
-                <w:szCs w:val="24"/>
-              </w:rPr>
-            </w:pPr>
-            <w:r>
-              <w:rPr>
-                <w:rFonts w:ascii="Abadi" w:hAnsi="Abadi"/>
-                <w:sz w:val="24"/>
-                <w:szCs w:val="24"/>
-              </w:rPr>
-              <w:t>* Decidir tentativamente quién hará qué cosas.</w:t>
-            </w:r>
-          </w:p>
-          <w:p>
-            <w:pPr>
-              <w:rPr>
-                <w:rFonts w:ascii="Abadi" w:hAnsi="Abadi"/>
-                <w:sz w:val="24"/>
-                <w:szCs w:val="24"/>
-              </w:rPr>
-            </w:pPr>
-          </w:p>
-          <w:p>
-            <w:pPr>
+            </w:pPr>
+            <w:proofErr w:type="spellStart"/>
+            <w:r>
               <w:rPr>
                 <w:b/>
                 <w:bCs/>
                 <w:sz w:val="28"/>
                 <w:szCs w:val="28"/>
-              </w:rPr>
-            </w:pPr>
+                <w:lang w:val="en-US"/>
+              </w:rPr>
+              <w:t>Consideraciones</w:t>
+            </w:r>
+            <w:proofErr w:type="spellEnd"/>
             <w:r>
               <w:rPr>
                 <w:b/>
                 <w:bCs/>
                 <w:sz w:val="28"/>
                 <w:szCs w:val="28"/>
+                <w:lang w:val="en-US"/>
+              </w:rPr>
+              <w:t>:</w:t>
+            </w:r>
+          </w:p>
+          <w:p>
+            <w:pPr>
+              <w:rPr>
+                <w:rFonts w:ascii="Abadi" w:hAnsi="Abadi"/>
+                <w:sz w:val="24"/>
+                <w:szCs w:val="24"/>
+              </w:rPr>
+            </w:pPr>
+            <w:r>
+              <w:rPr>
+                <w:rFonts w:ascii="Abadi" w:hAnsi="Abadi"/>
+                <w:sz w:val="24"/>
+                <w:szCs w:val="24"/>
+              </w:rPr>
+              <w:t>* Decidir lo que crees se puede entregar a tus usuarias al final del sprint y cómo se conseguirá ese trabajo. Dejar de lado todo lo demás.</w:t>
+            </w:r>
+          </w:p>
+          <w:p>
+            <w:pPr>
+              <w:rPr>
+                <w:rFonts w:ascii="Abadi" w:hAnsi="Abadi"/>
+                <w:sz w:val="24"/>
+                <w:szCs w:val="24"/>
+              </w:rPr>
+            </w:pPr>
+            <w:r>
+              <w:rPr>
+                <w:rFonts w:ascii="Abadi" w:hAnsi="Abadi"/>
+                <w:sz w:val="24"/>
+                <w:szCs w:val="24"/>
+              </w:rPr>
+              <w:t>* Dividir en tareas concretas.</w:t>
+            </w:r>
+          </w:p>
+          <w:p>
+            <w:pPr>
+              <w:rPr>
+                <w:rFonts w:ascii="Abadi" w:hAnsi="Abadi"/>
+                <w:sz w:val="24"/>
+                <w:szCs w:val="24"/>
+              </w:rPr>
+            </w:pPr>
+            <w:r>
+              <w:rPr>
+                <w:rFonts w:ascii="Abadi" w:hAnsi="Abadi"/>
+                <w:sz w:val="24"/>
+                <w:szCs w:val="24"/>
+              </w:rPr>
+              <w:t>* Priorizar según si una depende de otra o por “importancia”.</w:t>
+            </w:r>
+          </w:p>
+          <w:p>
+            <w:pPr>
+              <w:rPr>
+                <w:rFonts w:ascii="Abadi" w:hAnsi="Abadi"/>
+                <w:sz w:val="24"/>
+                <w:szCs w:val="24"/>
+              </w:rPr>
+            </w:pPr>
+            <w:r>
+              <w:rPr>
+                <w:rFonts w:ascii="Abadi" w:hAnsi="Abadi"/>
+                <w:sz w:val="24"/>
+                <w:szCs w:val="24"/>
+              </w:rPr>
+              <w:t>* Decidir tentativamente quién hará qué cosas.</w:t>
+            </w:r>
+          </w:p>
+          <w:p>
+            <w:pPr>
+              <w:rPr>
+                <w:rFonts w:ascii="Abadi" w:hAnsi="Abadi"/>
+                <w:sz w:val="24"/>
+                <w:szCs w:val="24"/>
+              </w:rPr>
+            </w:pPr>
+          </w:p>
+          <w:p>
+            <w:pPr>
+              <w:rPr>
+                <w:b/>
+                <w:bCs/>
+                <w:sz w:val="28"/>
+                <w:szCs w:val="28"/>
+              </w:rPr>
+            </w:pPr>
+            <w:r>
+              <w:rPr>
+                <w:b/>
+                <w:bCs/>
+                <w:sz w:val="28"/>
+                <w:szCs w:val="28"/>
               </w:rPr>
               <w:t>Recomendaciones:</w:t>
             </w:r>
@@ -221,7 +247,43 @@
                 <w:sz w:val="24"/>
                 <w:szCs w:val="24"/>
               </w:rPr>
-              <w:t>* No cedas al impulso de saltar a trabajar haciendo un sprint planning “por compromiso”. Un buen planning te ahorrará mucha frustración y “sufrimiento” durante el sprint.</w:t>
+              <w:t xml:space="preserve">* No cedas al impulso de saltar a trabajar haciendo un sprint </w:t>
+            </w:r>
+            <w:proofErr w:type="spellStart"/>
+            <w:r>
+              <w:rPr>
+                <w:rFonts w:ascii="Abadi" w:hAnsi="Abadi"/>
+                <w:sz w:val="24"/>
+                <w:szCs w:val="24"/>
+              </w:rPr>
+              <w:t>planning</w:t>
+            </w:r>
+            <w:proofErr w:type="spellEnd"/>
+            <w:r>
+              <w:rPr>
+                <w:rFonts w:ascii="Abadi" w:hAnsi="Abadi"/>
+                <w:sz w:val="24"/>
+                <w:szCs w:val="24"/>
+              </w:rPr>
+              <w:t xml:space="preserve"> “por compromiso”. Un buen </w:t>
+            </w:r>
+            <w:proofErr w:type="spellStart"/>
+            <w:r>
+              <w:rPr>
+                <w:rFonts w:ascii="Abadi" w:hAnsi="Abadi"/>
+                <w:sz w:val="24"/>
+                <w:szCs w:val="24"/>
+              </w:rPr>
+              <w:t>planning</w:t>
+            </w:r>
+            <w:proofErr w:type="spellEnd"/>
+            <w:r>
+              <w:rPr>
+                <w:rFonts w:ascii="Abadi" w:hAnsi="Abadi"/>
+                <w:sz w:val="24"/>
+                <w:szCs w:val="24"/>
+              </w:rPr>
+              <w:t xml:space="preserve"> te ahorrará mucha frustración y “sufrimiento” durante el sprint.</w:t>
             </w:r>
           </w:p>
           <w:p>
@@ -380,7 +442,25 @@
                 <w:sz w:val="24"/>
                 <w:szCs w:val="24"/>
               </w:rPr>
-              <w:t>Algoritmo de Luhn:</w:t>
+              <w:t xml:space="preserve">Algoritmo de </w:t>
+            </w:r>
+            <w:proofErr w:type="spellStart"/>
+            <w:r>
+              <w:rPr>
+                <w:rFonts w:ascii="Abadi" w:hAnsi="Abadi"/>
+                <w:sz w:val="24"/>
+                <w:szCs w:val="24"/>
+              </w:rPr>
+              <w:t>Luhn</w:t>
+            </w:r>
+            <w:proofErr w:type="spellEnd"/>
+            <w:r>
+              <w:rPr>
+                <w:rFonts w:ascii="Abadi" w:hAnsi="Abadi"/>
+                <w:sz w:val="24"/>
+                <w:szCs w:val="24"/>
+              </w:rPr>
+              <w:t>:</w:t>
             </w:r>
           </w:p>
           <w:p>
@@ -601,10 +681,12 @@
     </w:tbl>
     <w:p/>
     <w:p>
+      <w:proofErr w:type="spellStart"/>
       <w:r>
         <w:lastRenderedPageBreak/>
         <w:t>Asd</w:t>
       </w:r>
+      <w:proofErr w:type="spellEnd"/>
     </w:p>
     <w:tbl>
       <w:tblPr>
@@ -637,6 +719,7 @@
                 <w:szCs w:val="28"/>
               </w:rPr>
             </w:pPr>
+            <w:proofErr w:type="spellStart"/>
             <w:r>
               <w:rPr>
                 <w:rFonts w:ascii="Abadi" w:hAnsi="Abadi"/>
@@ -645,6 +728,7 @@
               </w:rPr>
               <w:t>Daily</w:t>
             </w:r>
+            <w:proofErr w:type="spellEnd"/>
           </w:p>
         </w:tc>
       </w:tr>
@@ -858,7 +942,25 @@
                 <w:sz w:val="24"/>
                 <w:szCs w:val="24"/>
               </w:rPr>
-              <w:t xml:space="preserve">Revisé el readme. Comencé a ver los videos que nos dejaron sobre el terminal / Shell de UNIX. </w:t>
+              <w:t xml:space="preserve">Revisé el </w:t>
+            </w:r>
+            <w:proofErr w:type="spellStart"/>
+            <w:r>
+              <w:rPr>
+                <w:rFonts w:ascii="Abadi" w:hAnsi="Abadi"/>
+                <w:sz w:val="24"/>
+                <w:szCs w:val="24"/>
+              </w:rPr>
+              <w:t>readme</w:t>
+            </w:r>
+            <w:proofErr w:type="spellEnd"/>
+            <w:r>
+              <w:rPr>
+                <w:rFonts w:ascii="Abadi" w:hAnsi="Abadi"/>
+                <w:sz w:val="24"/>
+                <w:szCs w:val="24"/>
+              </w:rPr>
+              <w:t xml:space="preserve">. Comencé a ver los videos que nos dejaron sobre el terminal / Shell de UNIX. </w:t>
             </w:r>
           </w:p>
         </w:tc>
@@ -880,7 +982,43 @@
                 <w:sz w:val="24"/>
                 <w:szCs w:val="24"/>
               </w:rPr>
-              <w:t>Instalar y configurar git. Hacer el fork y clonar el repositorio. Revisar bien el material que nos dejaron sobre las metodologías ágiles y SCRUM para ver cómo organizarme y comenzar el trabajo.</w:t>
+              <w:t xml:space="preserve">Instalar y configurar </w:t>
+            </w:r>
+            <w:proofErr w:type="spellStart"/>
+            <w:r>
+              <w:rPr>
+                <w:rFonts w:ascii="Abadi" w:hAnsi="Abadi"/>
+                <w:sz w:val="24"/>
+                <w:szCs w:val="24"/>
+              </w:rPr>
+              <w:t>git</w:t>
+            </w:r>
+            <w:proofErr w:type="spellEnd"/>
+            <w:r>
+              <w:rPr>
+                <w:rFonts w:ascii="Abadi" w:hAnsi="Abadi"/>
+                <w:sz w:val="24"/>
+                <w:szCs w:val="24"/>
+              </w:rPr>
+              <w:t xml:space="preserve">. Hacer el </w:t>
+            </w:r>
+            <w:proofErr w:type="spellStart"/>
+            <w:r>
+              <w:rPr>
+                <w:rFonts w:ascii="Abadi" w:hAnsi="Abadi"/>
+                <w:sz w:val="24"/>
+                <w:szCs w:val="24"/>
+              </w:rPr>
+              <w:t>fork</w:t>
+            </w:r>
+            <w:proofErr w:type="spellEnd"/>
+            <w:r>
+              <w:rPr>
+                <w:rFonts w:ascii="Abadi" w:hAnsi="Abadi"/>
+                <w:sz w:val="24"/>
+                <w:szCs w:val="24"/>
+              </w:rPr>
+              <w:t xml:space="preserve"> y clonar el repositorio. Revisar bien el material que nos dejaron sobre las metodologías ágiles y SCRUM para ver cómo organizarme y comenzar el trabajo.</w:t>
             </w:r>
           </w:p>
         </w:tc>
@@ -974,7 +1112,25 @@
                 <w:sz w:val="24"/>
                 <w:szCs w:val="24"/>
               </w:rPr>
-              <w:t>Instalación de git. Armar el HTML con el input y el botón.</w:t>
+              <w:t xml:space="preserve">Instalación de </w:t>
+            </w:r>
+            <w:proofErr w:type="spellStart"/>
+            <w:r>
+              <w:rPr>
+                <w:rFonts w:ascii="Abadi" w:hAnsi="Abadi"/>
+                <w:sz w:val="24"/>
+                <w:szCs w:val="24"/>
+              </w:rPr>
+              <w:t>git</w:t>
+            </w:r>
+            <w:proofErr w:type="spellEnd"/>
+            <w:r>
+              <w:rPr>
+                <w:rFonts w:ascii="Abadi" w:hAnsi="Abadi"/>
+                <w:sz w:val="24"/>
+                <w:szCs w:val="24"/>
+              </w:rPr>
+              <w:t>. Armar el HTML con el input y el botón.</w:t>
             </w:r>
           </w:p>
         </w:tc>
@@ -1018,7 +1174,25 @@
                 <w:sz w:val="24"/>
                 <w:szCs w:val="24"/>
               </w:rPr>
-              <w:t>No lograba declarar la variable. El problema fue porque estaba en un form.</w:t>
+              <w:t xml:space="preserve">No lograba declarar la variable. El problema fue porque estaba en un </w:t>
+            </w:r>
+            <w:proofErr w:type="spellStart"/>
+            <w:r>
+              <w:rPr>
+                <w:rFonts w:ascii="Abadi" w:hAnsi="Abadi"/>
+                <w:sz w:val="24"/>
+                <w:szCs w:val="24"/>
+              </w:rPr>
+              <w:t>form</w:t>
+            </w:r>
+            <w:proofErr w:type="spellEnd"/>
+            <w:r>
+              <w:rPr>
+                <w:rFonts w:ascii="Abadi" w:hAnsi="Abadi"/>
+                <w:sz w:val="24"/>
+                <w:szCs w:val="24"/>
+              </w:rPr>
+              <w:t>.</w:t>
             </w:r>
           </w:p>
         </w:tc>
@@ -1094,7 +1268,91 @@
               <w:rPr>
                 <w:rFonts w:ascii="Abadi" w:hAnsi="Abadi"/>
               </w:rPr>
-              <w:t>Tenía un problema al declarar la variable, Vivie me ayudó a solucionarlo. Modifiqué el html que originalmente era un input dentro de un form, así que saqué el form y así me funcionó el js para declarar la variable que guardara los números de tarjeta solicitados. También aprendí un poco mejor cómo usar algunos comandos npm en la terminal y que hay que eliminar las terminales abiertas y abrir una nueva al comenzar a trabajar de nuevo en el código para evitar problemas</w:t>
+              <w:t xml:space="preserve">Tenía un problema al declarar la variable, </w:t>
+            </w:r>
+            <w:proofErr w:type="spellStart"/>
+            <w:r>
+              <w:rPr>
+                <w:rFonts w:ascii="Abadi" w:hAnsi="Abadi"/>
+              </w:rPr>
+              <w:t>Vivie</w:t>
+            </w:r>
+            <w:proofErr w:type="spellEnd"/>
+            <w:r>
+              <w:rPr>
+                <w:rFonts w:ascii="Abadi" w:hAnsi="Abadi"/>
+              </w:rPr>
+              <w:t xml:space="preserve"> me ayudó a solucionarlo. Modifiqué el </w:t>
+            </w:r>
+            <w:proofErr w:type="spellStart"/>
+            <w:r>
+              <w:rPr>
+                <w:rFonts w:ascii="Abadi" w:hAnsi="Abadi"/>
+              </w:rPr>
+              <w:t>html</w:t>
+            </w:r>
+            <w:proofErr w:type="spellEnd"/>
+            <w:r>
+              <w:rPr>
+                <w:rFonts w:ascii="Abadi" w:hAnsi="Abadi"/>
+              </w:rPr>
+              <w:t xml:space="preserve"> que originalmente era un input dentro de un </w:t>
+            </w:r>
+            <w:proofErr w:type="spellStart"/>
+            <w:r>
+              <w:rPr>
+                <w:rFonts w:ascii="Abadi" w:hAnsi="Abadi"/>
+              </w:rPr>
+              <w:t>form</w:t>
+            </w:r>
+            <w:proofErr w:type="spellEnd"/>
+            <w:r>
+              <w:rPr>
+                <w:rFonts w:ascii="Abadi" w:hAnsi="Abadi"/>
+              </w:rPr>
+              <w:t xml:space="preserve">, así que saqué el </w:t>
+            </w:r>
+            <w:proofErr w:type="spellStart"/>
+            <w:r>
+              <w:rPr>
+                <w:rFonts w:ascii="Abadi" w:hAnsi="Abadi"/>
+              </w:rPr>
+              <w:t>form</w:t>
+            </w:r>
+            <w:proofErr w:type="spellEnd"/>
+            <w:r>
+              <w:rPr>
+                <w:rFonts w:ascii="Abadi" w:hAnsi="Abadi"/>
+              </w:rPr>
+              <w:t xml:space="preserve"> y así me funcionó el </w:t>
+            </w:r>
+            <w:proofErr w:type="spellStart"/>
+            <w:r>
+              <w:rPr>
+                <w:rFonts w:ascii="Abadi" w:hAnsi="Abadi"/>
+              </w:rPr>
+              <w:t>js</w:t>
+            </w:r>
+            <w:proofErr w:type="spellEnd"/>
+            <w:r>
+              <w:rPr>
+                <w:rFonts w:ascii="Abadi" w:hAnsi="Abadi"/>
+              </w:rPr>
+              <w:t xml:space="preserve"> para declarar la variable que guardara los números de tarjeta solicitados. También aprendí un poco mejor cómo usar algunos comandos </w:t>
+            </w:r>
+            <w:proofErr w:type="spellStart"/>
+            <w:r>
+              <w:rPr>
+                <w:rFonts w:ascii="Abadi" w:hAnsi="Abadi"/>
+              </w:rPr>
+              <w:t>npm</w:t>
+            </w:r>
+            <w:proofErr w:type="spellEnd"/>
+            <w:r>
+              <w:rPr>
+                <w:rFonts w:ascii="Abadi" w:hAnsi="Abadi"/>
+              </w:rPr>
+              <w:t xml:space="preserve"> en la terminal y que hay que eliminar las terminales abiertas y abrir una nueva al comenzar a trabajar de nuevo en el código para evitar problemas</w:t>
             </w:r>
           </w:p>
         </w:tc>
@@ -1116,7 +1374,43 @@
                 <w:sz w:val="24"/>
                 <w:szCs w:val="24"/>
               </w:rPr>
-              <w:t>Siguiendo los tips que nos da Michelle en el video que dejaron en el readme: - Pasar los números a un array en orden inverso</w:t>
+              <w:t xml:space="preserve">Siguiendo los </w:t>
+            </w:r>
+            <w:proofErr w:type="spellStart"/>
+            <w:r>
+              <w:rPr>
+                <w:rFonts w:ascii="Abadi" w:hAnsi="Abadi"/>
+                <w:sz w:val="24"/>
+                <w:szCs w:val="24"/>
+              </w:rPr>
+              <w:t>tips</w:t>
+            </w:r>
+            <w:proofErr w:type="spellEnd"/>
+            <w:r>
+              <w:rPr>
+                <w:rFonts w:ascii="Abadi" w:hAnsi="Abadi"/>
+                <w:sz w:val="24"/>
+                <w:szCs w:val="24"/>
+              </w:rPr>
+              <w:t xml:space="preserve"> que nos da Michelle en el video que dejaron en el </w:t>
+            </w:r>
+            <w:proofErr w:type="spellStart"/>
+            <w:r>
+              <w:rPr>
+                <w:rFonts w:ascii="Abadi" w:hAnsi="Abadi"/>
+                <w:sz w:val="24"/>
+                <w:szCs w:val="24"/>
+              </w:rPr>
+              <w:t>readme</w:t>
+            </w:r>
+            <w:proofErr w:type="spellEnd"/>
+            <w:r>
+              <w:rPr>
+                <w:rFonts w:ascii="Abadi" w:hAnsi="Abadi"/>
+                <w:sz w:val="24"/>
+                <w:szCs w:val="24"/>
+              </w:rPr>
+              <w:t>: - Pasar los números a un array en orden inverso</w:t>
             </w:r>
           </w:p>
           <w:p>
@@ -1257,7 +1551,21 @@
               <w:rPr>
                 <w:rFonts w:ascii="Abadi" w:hAnsi="Abadi"/>
               </w:rPr>
-              <w:t>Armé el prototipo de mi página (que no había hecho en absoluto), pasé los números de la tarjeta a un array, cree otro array con los números invertidos. Estuve investigando cómo hacer que el input text sólo reciba números.</w:t>
+              <w:t xml:space="preserve">Armé el prototipo de mi página (que no había hecho en absoluto), pasé los números de la tarjeta a un array, cree otro array con los números invertidos. Estuve investigando cómo hacer que el input </w:t>
+            </w:r>
+            <w:proofErr w:type="spellStart"/>
+            <w:r>
+              <w:rPr>
+                <w:rFonts w:ascii="Abadi" w:hAnsi="Abadi"/>
+              </w:rPr>
+              <w:t>text</w:t>
+            </w:r>
+            <w:proofErr w:type="spellEnd"/>
+            <w:r>
+              <w:rPr>
+                <w:rFonts w:ascii="Abadi" w:hAnsi="Abadi"/>
+              </w:rPr>
+              <w:t xml:space="preserve"> sólo reciba números.</w:t>
             </w:r>
           </w:p>
         </w:tc>
@@ -1301,7 +1609,43 @@
                 <w:sz w:val="24"/>
                 <w:szCs w:val="24"/>
               </w:rPr>
-              <w:t>No logro ver cómo hacer que el input type text sólo reciba números. He encontrado varias fórmulas, pero estoy tratando de entenderlas bien, porque al tratar de aplicarlas a mi código no me han resultado.</w:t>
+              <w:t xml:space="preserve">No logro ver cómo hacer que el input </w:t>
+            </w:r>
+            <w:proofErr w:type="spellStart"/>
+            <w:r>
+              <w:rPr>
+                <w:rFonts w:ascii="Abadi" w:hAnsi="Abadi"/>
+                <w:sz w:val="24"/>
+                <w:szCs w:val="24"/>
+              </w:rPr>
+              <w:t>type</w:t>
+            </w:r>
+            <w:proofErr w:type="spellEnd"/>
+            <w:r>
+              <w:rPr>
+                <w:rFonts w:ascii="Abadi" w:hAnsi="Abadi"/>
+                <w:sz w:val="24"/>
+                <w:szCs w:val="24"/>
+              </w:rPr>
+              <w:t xml:space="preserve"> </w:t>
+            </w:r>
+            <w:proofErr w:type="spellStart"/>
+            <w:r>
+              <w:rPr>
+                <w:rFonts w:ascii="Abadi" w:hAnsi="Abadi"/>
+                <w:sz w:val="24"/>
+                <w:szCs w:val="24"/>
+              </w:rPr>
+              <w:t>text</w:t>
+            </w:r>
+            <w:proofErr w:type="spellEnd"/>
+            <w:r>
+              <w:rPr>
+                <w:rFonts w:ascii="Abadi" w:hAnsi="Abadi"/>
+                <w:sz w:val="24"/>
+                <w:szCs w:val="24"/>
+              </w:rPr>
+              <w:t xml:space="preserve"> sólo reciba números. He encontrado varias fórmulas, pero estoy tratando de entenderlas bien, porque al tratar de aplicarlas a mi código no me han resultado.</w:t>
             </w:r>
           </w:p>
         </w:tc>
@@ -1377,14 +1721,126 @@
               <w:rPr>
                 <w:rFonts w:ascii="Abadi" w:hAnsi="Abadi"/>
               </w:rPr>
-              <w:t xml:space="preserve">Entre el gym, las dudas rápidas con Chris y el test camp, aparecieron varias cosas que no había presupuestado en mis objetivos de ayer, pero que me ayudaron mucho: Resolví el primer ejericio del gym camp luego de terminar, repasé mis apuntes del método REACTO, y aprendí un poco sobre la </w:t>
+              <w:t xml:space="preserve">Entre el </w:t>
+            </w:r>
+            <w:proofErr w:type="spellStart"/>
+            <w:r>
+              <w:rPr>
+                <w:rFonts w:ascii="Abadi" w:hAnsi="Abadi"/>
+              </w:rPr>
+              <w:t>gym</w:t>
+            </w:r>
+            <w:proofErr w:type="spellEnd"/>
+            <w:r>
+              <w:rPr>
+                <w:rFonts w:ascii="Abadi" w:hAnsi="Abadi"/>
+              </w:rPr>
+              <w:t xml:space="preserve">, las dudas rápidas con Chris y el test camp, aparecieron varias cosas que no había presupuestado en mis objetivos de ayer, pero que me ayudaron mucho: Resolví el primer </w:t>
+            </w:r>
+            <w:proofErr w:type="spellStart"/>
+            <w:r>
+              <w:rPr>
+                <w:rFonts w:ascii="Abadi" w:hAnsi="Abadi"/>
+              </w:rPr>
+              <w:t>ejericio</w:t>
+            </w:r>
+            <w:proofErr w:type="spellEnd"/>
+            <w:r>
+              <w:rPr>
+                <w:rFonts w:ascii="Abadi" w:hAnsi="Abadi"/>
+              </w:rPr>
+              <w:t xml:space="preserve"> del </w:t>
+            </w:r>
+            <w:proofErr w:type="spellStart"/>
+            <w:r>
+              <w:rPr>
+                <w:rFonts w:ascii="Abadi" w:hAnsi="Abadi"/>
+              </w:rPr>
+              <w:t>gym</w:t>
+            </w:r>
+            <w:proofErr w:type="spellEnd"/>
+            <w:r>
+              <w:rPr>
+                <w:rFonts w:ascii="Abadi" w:hAnsi="Abadi"/>
+              </w:rPr>
+              <w:t xml:space="preserve"> camp luego de terminar, repasé mis apuntes del método REACTO, y aprendí un poco sobre la </w:t>
             </w:r>
             <w:r>
               <w:rPr>
                 <w:rFonts w:ascii="Abadi" w:hAnsi="Abadi"/>
               </w:rPr>
               <w:lastRenderedPageBreak/>
-              <w:t xml:space="preserve">importancia de los test y como trabajar con npm test en el test camp, aplicando ahí mismo las sugerencias de Ivy para los errores que me salían. Descargué la extensión para vscode de eslint, para suspender que me tire unos errores que salen cuando el código aún no está completo (según lo que entendí). Vi el primer video que dejaron en el coda sobre el planning. </w:t>
+              <w:t xml:space="preserve">importancia de los test y como trabajar con </w:t>
+            </w:r>
+            <w:proofErr w:type="spellStart"/>
+            <w:r>
+              <w:rPr>
+                <w:rFonts w:ascii="Abadi" w:hAnsi="Abadi"/>
+              </w:rPr>
+              <w:t>npm</w:t>
+            </w:r>
+            <w:proofErr w:type="spellEnd"/>
+            <w:r>
+              <w:rPr>
+                <w:rFonts w:ascii="Abadi" w:hAnsi="Abadi"/>
+              </w:rPr>
+              <w:t xml:space="preserve"> test en el test camp, aplicando ahí mismo las sugerencias de </w:t>
+            </w:r>
+            <w:proofErr w:type="spellStart"/>
+            <w:r>
+              <w:rPr>
+                <w:rFonts w:ascii="Abadi" w:hAnsi="Abadi"/>
+              </w:rPr>
+              <w:t>Ivy</w:t>
+            </w:r>
+            <w:proofErr w:type="spellEnd"/>
+            <w:r>
+              <w:rPr>
+                <w:rFonts w:ascii="Abadi" w:hAnsi="Abadi"/>
+              </w:rPr>
+              <w:t xml:space="preserve"> para los errores que me salían. Descargué la extensión para </w:t>
+            </w:r>
+            <w:proofErr w:type="spellStart"/>
+            <w:r>
+              <w:rPr>
+                <w:rFonts w:ascii="Abadi" w:hAnsi="Abadi"/>
+              </w:rPr>
+              <w:t>vscode</w:t>
+            </w:r>
+            <w:proofErr w:type="spellEnd"/>
+            <w:r>
+              <w:rPr>
+                <w:rFonts w:ascii="Abadi" w:hAnsi="Abadi"/>
+              </w:rPr>
+              <w:t xml:space="preserve"> de </w:t>
+            </w:r>
+            <w:proofErr w:type="spellStart"/>
+            <w:r>
+              <w:rPr>
+                <w:rFonts w:ascii="Abadi" w:hAnsi="Abadi"/>
+              </w:rPr>
+              <w:t>eslint</w:t>
+            </w:r>
+            <w:proofErr w:type="spellEnd"/>
+            <w:r>
+              <w:rPr>
+                <w:rFonts w:ascii="Abadi" w:hAnsi="Abadi"/>
+              </w:rPr>
+              <w:t xml:space="preserve">, para suspender que me tire unos errores que salen cuando el código aún no está completo (según lo que entendí). Vi el primer video que dejaron en el coda sobre el </w:t>
+            </w:r>
+            <w:proofErr w:type="spellStart"/>
+            <w:r>
+              <w:rPr>
+                <w:rFonts w:ascii="Abadi" w:hAnsi="Abadi"/>
+              </w:rPr>
+              <w:t>planning</w:t>
+            </w:r>
+            <w:proofErr w:type="spellEnd"/>
+            <w:r>
+              <w:rPr>
+                <w:rFonts w:ascii="Abadi" w:hAnsi="Abadi"/>
+              </w:rPr>
+              <w:t xml:space="preserve">. </w:t>
             </w:r>
             <w:r>
               <w:rPr>
@@ -1413,7 +1869,25 @@
                 <w:szCs w:val="24"/>
               </w:rPr>
               <w:lastRenderedPageBreak/>
-              <w:t xml:space="preserve">Aplicar la operación a los números de las posiciones pares, Sumar los dígitos y nuevos dígitos, Comprobar si es una tarjeta válida. Resolver el segundo problema que nos dejaron en el gym </w:t>
+              <w:t xml:space="preserve">Aplicar la operación a los números de las posiciones pares, Sumar los dígitos y nuevos dígitos, Comprobar si es una tarjeta válida. Resolver el segundo problema que nos dejaron en el </w:t>
+            </w:r>
+            <w:proofErr w:type="spellStart"/>
+            <w:r>
+              <w:rPr>
+                <w:rFonts w:ascii="Abadi" w:hAnsi="Abadi"/>
+                <w:sz w:val="24"/>
+                <w:szCs w:val="24"/>
+              </w:rPr>
+              <w:t>gym</w:t>
+            </w:r>
+            <w:proofErr w:type="spellEnd"/>
+            <w:r>
+              <w:rPr>
+                <w:rFonts w:ascii="Abadi" w:hAnsi="Abadi"/>
+                <w:sz w:val="24"/>
+                <w:szCs w:val="24"/>
+              </w:rPr>
+              <w:t xml:space="preserve"> </w:t>
             </w:r>
             <w:r>
               <w:rPr>
@@ -1422,7 +1896,61 @@
                 <w:szCs w:val="24"/>
               </w:rPr>
               <w:lastRenderedPageBreak/>
-              <w:t>camp ayer. Investigar para armar la función validator, para eso quiero también volver a revisar el video que quedó grabado de las dudas rápidas de Chris. Practicar el css con la ranita flexbox. Dar estilo al fondo y las letras de mi página.</w:t>
+              <w:t xml:space="preserve">camp ayer. Investigar para armar la función </w:t>
+            </w:r>
+            <w:proofErr w:type="spellStart"/>
+            <w:r>
+              <w:rPr>
+                <w:rFonts w:ascii="Abadi" w:hAnsi="Abadi"/>
+                <w:sz w:val="24"/>
+                <w:szCs w:val="24"/>
+              </w:rPr>
+              <w:t>validator</w:t>
+            </w:r>
+            <w:proofErr w:type="spellEnd"/>
+            <w:r>
+              <w:rPr>
+                <w:rFonts w:ascii="Abadi" w:hAnsi="Abadi"/>
+                <w:sz w:val="24"/>
+                <w:szCs w:val="24"/>
+              </w:rPr>
+              <w:t xml:space="preserve">, para eso quiero también volver a revisar el video que quedó grabado de las dudas rápidas de Chris. Practicar el </w:t>
+            </w:r>
+            <w:proofErr w:type="spellStart"/>
+            <w:r>
+              <w:rPr>
+                <w:rFonts w:ascii="Abadi" w:hAnsi="Abadi"/>
+                <w:sz w:val="24"/>
+                <w:szCs w:val="24"/>
+              </w:rPr>
+              <w:t>css</w:t>
+            </w:r>
+            <w:proofErr w:type="spellEnd"/>
+            <w:r>
+              <w:rPr>
+                <w:rFonts w:ascii="Abadi" w:hAnsi="Abadi"/>
+                <w:sz w:val="24"/>
+                <w:szCs w:val="24"/>
+              </w:rPr>
+              <w:t xml:space="preserve"> con la ranita </w:t>
+            </w:r>
+            <w:proofErr w:type="spellStart"/>
+            <w:r>
+              <w:rPr>
+                <w:rFonts w:ascii="Abadi" w:hAnsi="Abadi"/>
+                <w:sz w:val="24"/>
+                <w:szCs w:val="24"/>
+              </w:rPr>
+              <w:t>flexbox</w:t>
+            </w:r>
+            <w:proofErr w:type="spellEnd"/>
+            <w:r>
+              <w:rPr>
+                <w:rFonts w:ascii="Abadi" w:hAnsi="Abadi"/>
+                <w:sz w:val="24"/>
+                <w:szCs w:val="24"/>
+              </w:rPr>
+              <w:t>. Dar estilo al fondo y las letras de mi página.</w:t>
             </w:r>
           </w:p>
         </w:tc>
@@ -1464,7 +1992,25 @@
                 <w:sz w:val="24"/>
                 <w:szCs w:val="24"/>
               </w:rPr>
-              <w:t>Armé la función para mask los números ingresados.</w:t>
+              <w:t xml:space="preserve">Armé la función para </w:t>
+            </w:r>
+            <w:proofErr w:type="spellStart"/>
+            <w:r>
+              <w:rPr>
+                <w:rFonts w:ascii="Abadi" w:hAnsi="Abadi"/>
+                <w:sz w:val="24"/>
+                <w:szCs w:val="24"/>
+              </w:rPr>
+              <w:t>mask</w:t>
+            </w:r>
+            <w:proofErr w:type="spellEnd"/>
+            <w:r>
+              <w:rPr>
+                <w:rFonts w:ascii="Abadi" w:hAnsi="Abadi"/>
+                <w:sz w:val="24"/>
+                <w:szCs w:val="24"/>
+              </w:rPr>
+              <w:t xml:space="preserve"> los números ingresados.</w:t>
             </w:r>
           </w:p>
           <w:p>
@@ -1574,7 +2120,21 @@
               <w:rPr>
                 <w:rFonts w:ascii="Abadi" w:hAnsi="Abadi"/>
               </w:rPr>
-              <w:t>En la función isValid, pude avanzar en:</w:t>
+              <w:t xml:space="preserve">En la función </w:t>
+            </w:r>
+            <w:proofErr w:type="spellStart"/>
+            <w:r>
+              <w:rPr>
+                <w:rFonts w:ascii="Abadi" w:hAnsi="Abadi"/>
+              </w:rPr>
+              <w:t>isValid</w:t>
+            </w:r>
+            <w:proofErr w:type="spellEnd"/>
+            <w:r>
+              <w:rPr>
+                <w:rFonts w:ascii="Abadi" w:hAnsi="Abadi"/>
+              </w:rPr>
+              <w:t>, pude avanzar en:</w:t>
             </w:r>
           </w:p>
           <w:p>
@@ -1642,7 +2202,14 @@
               <w:rPr>
                 <w:rFonts w:ascii="Abadi" w:hAnsi="Abadi"/>
               </w:rPr>
-              <w:t xml:space="preserve"> la variable que transforma el array de string</w:t>
+              <w:t xml:space="preserve"> la variable que transforma el array de </w:t>
+            </w:r>
+            <w:proofErr w:type="spellStart"/>
+            <w:r>
+              <w:rPr>
+                <w:rFonts w:ascii="Abadi" w:hAnsi="Abadi"/>
+              </w:rPr>
+              <w:t>string</w:t>
             </w:r>
             <w:r>
               <w:rPr>
@@ -1650,6 +2217,7 @@
               </w:rPr>
               <w:t>s</w:t>
             </w:r>
+            <w:proofErr w:type="spellEnd"/>
             <w:r>
               <w:rPr>
                 <w:rFonts w:ascii="Abadi" w:hAnsi="Abadi"/>
@@ -1793,21 +2361,33 @@
           </w:tcPr>
           <w:p>
             <w:pPr>
-              <w:spacing w:after="0" w:line="240" w:lineRule="auto"/>
-              <w:rPr>
-                <w:rFonts w:ascii="Abadi" w:hAnsi="Abadi"/>
-              </w:rPr>
-            </w:pPr>
-            <w:r>
-              <w:rPr>
-                <w:rFonts w:ascii="Abadi" w:hAnsi="Abadi"/>
-              </w:rPr>
-              <w:t>En la función isValid, pude avanzar en:</w:t>
-            </w:r>
-          </w:p>
-          <w:p>
-            <w:pPr>
-              <w:spacing w:after="0" w:line="240" w:lineRule="auto"/>
+              <w:rPr>
+                <w:rFonts w:ascii="Abadi" w:hAnsi="Abadi"/>
+              </w:rPr>
+            </w:pPr>
+            <w:r>
+              <w:rPr>
+                <w:rFonts w:ascii="Abadi" w:hAnsi="Abadi"/>
+              </w:rPr>
+              <w:t xml:space="preserve">En la función </w:t>
+            </w:r>
+            <w:proofErr w:type="spellStart"/>
+            <w:r>
+              <w:rPr>
+                <w:rFonts w:ascii="Abadi" w:hAnsi="Abadi"/>
+              </w:rPr>
+              <w:t>isValid</w:t>
+            </w:r>
+            <w:proofErr w:type="spellEnd"/>
+            <w:r>
+              <w:rPr>
+                <w:rFonts w:ascii="Abadi" w:hAnsi="Abadi"/>
+              </w:rPr>
+              <w:t>, pude avanzar en:</w:t>
+            </w:r>
+          </w:p>
+          <w:p>
+            <w:pPr>
               <w:rPr>
                 <w:rFonts w:ascii="Abadi" w:hAnsi="Abadi"/>
               </w:rPr>
@@ -1821,21 +2401,33 @@
           </w:p>
           <w:p>
             <w:pPr>
-              <w:spacing w:after="0" w:line="240" w:lineRule="auto"/>
-              <w:rPr>
-                <w:rFonts w:ascii="Abadi" w:hAnsi="Abadi"/>
-              </w:rPr>
-            </w:pPr>
-            <w:r>
-              <w:rPr>
-                <w:rFonts w:ascii="Abadi" w:hAnsi="Abadi"/>
-              </w:rPr>
-              <w:t>-        Declarar la variable que transforma el array de strings en array de números.</w:t>
-            </w:r>
-          </w:p>
-          <w:p>
-            <w:pPr>
-              <w:spacing w:after="0" w:line="240" w:lineRule="auto"/>
+              <w:rPr>
+                <w:rFonts w:ascii="Abadi" w:hAnsi="Abadi"/>
+              </w:rPr>
+            </w:pPr>
+            <w:r>
+              <w:rPr>
+                <w:rFonts w:ascii="Abadi" w:hAnsi="Abadi"/>
+              </w:rPr>
+              <w:t xml:space="preserve">-        Declarar la variable que transforma el array de </w:t>
+            </w:r>
+            <w:proofErr w:type="spellStart"/>
+            <w:r>
+              <w:rPr>
+                <w:rFonts w:ascii="Abadi" w:hAnsi="Abadi"/>
+              </w:rPr>
+              <w:t>strings</w:t>
+            </w:r>
+            <w:proofErr w:type="spellEnd"/>
+            <w:r>
+              <w:rPr>
+                <w:rFonts w:ascii="Abadi" w:hAnsi="Abadi"/>
+              </w:rPr>
+              <w:t xml:space="preserve"> en array de números.</w:t>
+            </w:r>
+          </w:p>
+          <w:p>
+            <w:pPr>
               <w:rPr>
                 <w:rFonts w:ascii="Abadi" w:hAnsi="Abadi"/>
               </w:rPr>
@@ -1876,7 +2468,21 @@
               <w:rPr>
                 <w:rFonts w:ascii="Abadi" w:hAnsi="Abadi"/>
               </w:rPr>
-              <w:t>Le di estilo al fondo y a las letras de mi página e investigué un poco sobre los selectores de css que necesito para dar estilo al input y al botón</w:t>
+              <w:t xml:space="preserve">Le di estilo al fondo y a las letras de mi página e investigué un poco sobre los selectores de </w:t>
+            </w:r>
+            <w:proofErr w:type="spellStart"/>
+            <w:r>
+              <w:rPr>
+                <w:rFonts w:ascii="Abadi" w:hAnsi="Abadi"/>
+              </w:rPr>
+              <w:t>css</w:t>
+            </w:r>
+            <w:proofErr w:type="spellEnd"/>
+            <w:r>
+              <w:rPr>
+                <w:rFonts w:ascii="Abadi" w:hAnsi="Abadi"/>
+              </w:rPr>
+              <w:t xml:space="preserve"> que necesito para dar estilo al input y al botón</w:t>
             </w:r>
           </w:p>
           <w:p>
@@ -2061,7 +2667,49 @@
               <w:rPr>
                 <w:rFonts w:ascii="Abadi" w:hAnsi="Abadi"/>
               </w:rPr>
-              <w:t xml:space="preserve">y sumar los dígitos y nuevos dígitos, aún no me resulta que corra bien. Así que estudié nuevamente el primer ejercicio de gym del jueves pasado para entender bien todo el proceso, porque el if for es lo que no me está funcionando en mi código. </w:t>
+              <w:t xml:space="preserve">y sumar los dígitos y nuevos dígitos, aún no me resulta que corra bien. Así que estudié nuevamente el primer ejercicio de </w:t>
+            </w:r>
+            <w:proofErr w:type="spellStart"/>
+            <w:r>
+              <w:rPr>
+                <w:rFonts w:ascii="Abadi" w:hAnsi="Abadi"/>
+              </w:rPr>
+              <w:t>gym</w:t>
+            </w:r>
+            <w:proofErr w:type="spellEnd"/>
+            <w:r>
+              <w:rPr>
+                <w:rFonts w:ascii="Abadi" w:hAnsi="Abadi"/>
+              </w:rPr>
+              <w:t xml:space="preserve"> del jueves pasado para entender bien todo el proceso, porque el </w:t>
+            </w:r>
+            <w:proofErr w:type="spellStart"/>
+            <w:r>
+              <w:rPr>
+                <w:rFonts w:ascii="Abadi" w:hAnsi="Abadi"/>
+              </w:rPr>
+              <w:t>if</w:t>
+            </w:r>
+            <w:proofErr w:type="spellEnd"/>
+            <w:r>
+              <w:rPr>
+                <w:rFonts w:ascii="Abadi" w:hAnsi="Abadi"/>
+              </w:rPr>
+              <w:t xml:space="preserve"> </w:t>
+            </w:r>
+            <w:proofErr w:type="spellStart"/>
+            <w:r>
+              <w:rPr>
+                <w:rFonts w:ascii="Abadi" w:hAnsi="Abadi"/>
+              </w:rPr>
+              <w:t>for</w:t>
+            </w:r>
+            <w:proofErr w:type="spellEnd"/>
+            <w:r>
+              <w:rPr>
+                <w:rFonts w:ascii="Abadi" w:hAnsi="Abadi"/>
+              </w:rPr>
+              <w:t xml:space="preserve"> es lo que no me está funcionando en mi código. </w:t>
             </w:r>
           </w:p>
         </w:tc>
@@ -2091,7 +2739,79 @@
                 <w:sz w:val="24"/>
                 <w:szCs w:val="24"/>
               </w:rPr>
-              <w:t xml:space="preserve"> if por if en mi código, para ir corrigiendo los errores que logre identificar ahora que entiendo mejor el if for.</w:t>
+              <w:t xml:space="preserve"> </w:t>
+            </w:r>
+            <w:proofErr w:type="spellStart"/>
+            <w:r>
+              <w:rPr>
+                <w:rFonts w:ascii="Abadi" w:hAnsi="Abadi"/>
+                <w:sz w:val="24"/>
+                <w:szCs w:val="24"/>
+              </w:rPr>
+              <w:t>if</w:t>
+            </w:r>
+            <w:proofErr w:type="spellEnd"/>
+            <w:r>
+              <w:rPr>
+                <w:rFonts w:ascii="Abadi" w:hAnsi="Abadi"/>
+                <w:sz w:val="24"/>
+                <w:szCs w:val="24"/>
+              </w:rPr>
+              <w:t xml:space="preserve"> por </w:t>
+            </w:r>
+            <w:proofErr w:type="spellStart"/>
+            <w:r>
+              <w:rPr>
+                <w:rFonts w:ascii="Abadi" w:hAnsi="Abadi"/>
+                <w:sz w:val="24"/>
+                <w:szCs w:val="24"/>
+              </w:rPr>
+              <w:t>if</w:t>
+            </w:r>
+            <w:proofErr w:type="spellEnd"/>
+            <w:r>
+              <w:rPr>
+                <w:rFonts w:ascii="Abadi" w:hAnsi="Abadi"/>
+                <w:sz w:val="24"/>
+                <w:szCs w:val="24"/>
+              </w:rPr>
+              <w:t xml:space="preserve"> en mi código, para ir corrigiendo los errores que logre identificar ahora que entiendo mejor el </w:t>
+            </w:r>
+            <w:proofErr w:type="spellStart"/>
+            <w:r>
+              <w:rPr>
+                <w:rFonts w:ascii="Abadi" w:hAnsi="Abadi"/>
+                <w:sz w:val="24"/>
+                <w:szCs w:val="24"/>
+              </w:rPr>
+              <w:t>if</w:t>
+            </w:r>
+            <w:proofErr w:type="spellEnd"/>
+            <w:r>
+              <w:rPr>
+                <w:rFonts w:ascii="Abadi" w:hAnsi="Abadi"/>
+                <w:sz w:val="24"/>
+                <w:szCs w:val="24"/>
+              </w:rPr>
+              <w:t xml:space="preserve"> </w:t>
+            </w:r>
+            <w:proofErr w:type="spellStart"/>
+            <w:r>
+              <w:rPr>
+                <w:rFonts w:ascii="Abadi" w:hAnsi="Abadi"/>
+                <w:sz w:val="24"/>
+                <w:szCs w:val="24"/>
+              </w:rPr>
+              <w:t>for</w:t>
+            </w:r>
+            <w:proofErr w:type="spellEnd"/>
+            <w:r>
+              <w:rPr>
+                <w:rFonts w:ascii="Abadi" w:hAnsi="Abadi"/>
+                <w:sz w:val="24"/>
+                <w:szCs w:val="24"/>
+              </w:rPr>
+              <w:t>.</w:t>
             </w:r>
           </w:p>
         </w:tc>
@@ -2133,8 +2853,36 @@
                 <w:sz w:val="24"/>
                 <w:szCs w:val="24"/>
               </w:rPr>
-              <w:t>Arreglo if por if</w:t>
-            </w:r>
+              <w:t xml:space="preserve">Arreglo </w:t>
+            </w:r>
+            <w:proofErr w:type="spellStart"/>
+            <w:r>
+              <w:rPr>
+                <w:rFonts w:ascii="Abadi" w:hAnsi="Abadi"/>
+                <w:sz w:val="24"/>
+                <w:szCs w:val="24"/>
+              </w:rPr>
+              <w:t>if</w:t>
+            </w:r>
+            <w:proofErr w:type="spellEnd"/>
+            <w:r>
+              <w:rPr>
+                <w:rFonts w:ascii="Abadi" w:hAnsi="Abadi"/>
+                <w:sz w:val="24"/>
+                <w:szCs w:val="24"/>
+              </w:rPr>
+              <w:t xml:space="preserve"> por </w:t>
+            </w:r>
+            <w:proofErr w:type="spellStart"/>
+            <w:r>
+              <w:rPr>
+                <w:rFonts w:ascii="Abadi" w:hAnsi="Abadi"/>
+                <w:sz w:val="24"/>
+                <w:szCs w:val="24"/>
+              </w:rPr>
+              <w:t>if</w:t>
+            </w:r>
+            <w:proofErr w:type="spellEnd"/>
           </w:p>
           <w:p>
             <w:pPr>
@@ -2156,8 +2904,549 @@
                 <w:sz w:val="24"/>
                 <w:szCs w:val="24"/>
               </w:rPr>
-              <w:t>Leo un recurso sobre declaración de variables y scopes que me pasó Vivie.</w:t>
-            </w:r>
+              <w:t xml:space="preserve">Leo un recurso sobre declaración de variables y </w:t>
+            </w:r>
+            <w:proofErr w:type="spellStart"/>
+            <w:r>
+              <w:rPr>
+                <w:rFonts w:ascii="Abadi" w:hAnsi="Abadi"/>
+                <w:sz w:val="24"/>
+                <w:szCs w:val="24"/>
+              </w:rPr>
+              <w:t>scopes</w:t>
+            </w:r>
+            <w:proofErr w:type="spellEnd"/>
+            <w:r>
+              <w:rPr>
+                <w:rFonts w:ascii="Abadi" w:hAnsi="Abadi"/>
+                <w:sz w:val="24"/>
+                <w:szCs w:val="24"/>
+              </w:rPr>
+              <w:t xml:space="preserve"> que me pasó </w:t>
+            </w:r>
+            <w:proofErr w:type="spellStart"/>
+            <w:r>
+              <w:rPr>
+                <w:rFonts w:ascii="Abadi" w:hAnsi="Abadi"/>
+                <w:sz w:val="24"/>
+                <w:szCs w:val="24"/>
+              </w:rPr>
+              <w:t>Vivie</w:t>
+            </w:r>
+            <w:proofErr w:type="spellEnd"/>
+            <w:r>
+              <w:rPr>
+                <w:rFonts w:ascii="Abadi" w:hAnsi="Abadi"/>
+                <w:sz w:val="24"/>
+                <w:szCs w:val="24"/>
+              </w:rPr>
+              <w:t>.</w:t>
+            </w:r>
+          </w:p>
+        </w:tc>
+      </w:tr>
+      <w:tr>
+        <w:trPr>
+          <w:trHeight w:val="826"/>
+        </w:trPr>
+        <w:tc>
+          <w:tcPr>
+            <w:tcW w:w="1980" w:type="dxa"/>
+          </w:tcPr>
+          <w:p>
+            <w:pPr>
+              <w:rPr>
+                <w:rFonts w:ascii="Abadi" w:hAnsi="Abadi"/>
+                <w:sz w:val="28"/>
+                <w:szCs w:val="28"/>
+              </w:rPr>
+            </w:pPr>
+            <w:r>
+              <w:rPr>
+                <w:rFonts w:ascii="Abadi" w:hAnsi="Abadi"/>
+                <w:sz w:val="28"/>
+                <w:szCs w:val="28"/>
+              </w:rPr>
+              <w:t>Miércoles</w:t>
+            </w:r>
+          </w:p>
+          <w:p>
+            <w:pPr>
+              <w:rPr>
+                <w:rFonts w:ascii="Abadi" w:hAnsi="Abadi"/>
+                <w:sz w:val="28"/>
+                <w:szCs w:val="28"/>
+              </w:rPr>
+            </w:pPr>
+            <w:r>
+              <w:rPr>
+                <w:rFonts w:ascii="Abadi" w:hAnsi="Abadi"/>
+                <w:sz w:val="28"/>
+                <w:szCs w:val="28"/>
+              </w:rPr>
+              <w:t>19-04-2023</w:t>
+            </w:r>
+          </w:p>
+        </w:tc>
+        <w:tc>
+          <w:tcPr>
+            <w:tcW w:w="5022" w:type="dxa"/>
+          </w:tcPr>
+          <w:p>
+            <w:pPr>
+              <w:rPr>
+                <w:rFonts w:ascii="Abadi" w:hAnsi="Abadi"/>
+              </w:rPr>
+            </w:pPr>
+            <w:r>
+              <w:rPr>
+                <w:rFonts w:ascii="Abadi" w:hAnsi="Abadi"/>
+              </w:rPr>
+              <w:t xml:space="preserve">Revise mi código en: el </w:t>
+            </w:r>
+            <w:proofErr w:type="spellStart"/>
+            <w:r>
+              <w:rPr>
+                <w:rFonts w:ascii="Abadi" w:hAnsi="Abadi"/>
+              </w:rPr>
+              <w:t>for</w:t>
+            </w:r>
+            <w:proofErr w:type="spellEnd"/>
+            <w:r>
+              <w:rPr>
+                <w:rFonts w:ascii="Abadi" w:hAnsi="Abadi"/>
+              </w:rPr>
+              <w:t xml:space="preserve"> para sacar los números de </w:t>
+            </w:r>
+            <w:proofErr w:type="spellStart"/>
+            <w:r>
+              <w:rPr>
+                <w:rFonts w:ascii="Abadi" w:hAnsi="Abadi"/>
+              </w:rPr>
+              <w:t>indices</w:t>
+            </w:r>
+            <w:proofErr w:type="spellEnd"/>
+            <w:r>
+              <w:rPr>
+                <w:rFonts w:ascii="Abadi" w:hAnsi="Abadi"/>
+              </w:rPr>
+              <w:t xml:space="preserve"> pares, luego el </w:t>
+            </w:r>
+            <w:proofErr w:type="spellStart"/>
+            <w:r>
+              <w:rPr>
+                <w:rFonts w:ascii="Abadi" w:hAnsi="Abadi"/>
+              </w:rPr>
+              <w:t>for</w:t>
+            </w:r>
+            <w:proofErr w:type="spellEnd"/>
+            <w:r>
+              <w:rPr>
+                <w:rFonts w:ascii="Abadi" w:hAnsi="Abadi"/>
+              </w:rPr>
+              <w:t xml:space="preserve"> para multiplicar por dos esos números. Ahí hice un </w:t>
+            </w:r>
+            <w:proofErr w:type="spellStart"/>
+            <w:r>
+              <w:rPr>
+                <w:rFonts w:ascii="Abadi" w:hAnsi="Abadi"/>
+              </w:rPr>
+              <w:t>if</w:t>
+            </w:r>
+            <w:proofErr w:type="spellEnd"/>
+            <w:r>
+              <w:rPr>
+                <w:rFonts w:ascii="Abadi" w:hAnsi="Abadi"/>
+              </w:rPr>
+              <w:t xml:space="preserve">, para que en caso de que esa operación diera un número mayor = a 10 apartara ese número y sumara sus dígitos y luego un </w:t>
+            </w:r>
+            <w:proofErr w:type="spellStart"/>
+            <w:r>
+              <w:rPr>
+                <w:rFonts w:ascii="Abadi" w:hAnsi="Abadi"/>
+              </w:rPr>
+              <w:t>else</w:t>
+            </w:r>
+            <w:proofErr w:type="spellEnd"/>
+            <w:r>
+              <w:rPr>
+                <w:rFonts w:ascii="Abadi" w:hAnsi="Abadi"/>
+              </w:rPr>
+              <w:t xml:space="preserve">, para agregar el resto de los </w:t>
+            </w:r>
+            <w:r>
+              <w:rPr>
+                <w:rFonts w:ascii="Abadi" w:hAnsi="Abadi"/>
+              </w:rPr>
+              <w:lastRenderedPageBreak/>
+              <w:t>números. Toda esa parte del código estuve revisando, para ver cuáles eran los errores.</w:t>
+            </w:r>
+          </w:p>
+        </w:tc>
+        <w:tc>
+          <w:tcPr>
+            <w:tcW w:w="4333" w:type="dxa"/>
+          </w:tcPr>
+          <w:p>
+            <w:pPr>
+              <w:rPr>
+                <w:rFonts w:ascii="Abadi" w:hAnsi="Abadi"/>
+                <w:sz w:val="24"/>
+                <w:szCs w:val="24"/>
+              </w:rPr>
+            </w:pPr>
+            <w:r>
+              <w:rPr>
+                <w:rFonts w:ascii="Abadi" w:hAnsi="Abadi"/>
+                <w:sz w:val="24"/>
+                <w:szCs w:val="24"/>
+              </w:rPr>
+              <w:lastRenderedPageBreak/>
+              <w:t xml:space="preserve">Terminar de corregir los errores que revisé ayer y hacer la suma de los números, para hacer el </w:t>
+            </w:r>
+            <w:proofErr w:type="spellStart"/>
+            <w:r>
+              <w:rPr>
+                <w:rFonts w:ascii="Abadi" w:hAnsi="Abadi"/>
+                <w:sz w:val="24"/>
+                <w:szCs w:val="24"/>
+              </w:rPr>
+              <w:t>if</w:t>
+            </w:r>
+            <w:proofErr w:type="spellEnd"/>
+            <w:r>
+              <w:rPr>
+                <w:rFonts w:ascii="Abadi" w:hAnsi="Abadi"/>
+                <w:sz w:val="24"/>
+                <w:szCs w:val="24"/>
+              </w:rPr>
+              <w:t xml:space="preserve"> que verifique si la tarjeta es válida (si la suma de </w:t>
+            </w:r>
+            <w:r>
+              <w:rPr>
+                <w:rFonts w:ascii="Abadi" w:hAnsi="Abadi"/>
+                <w:sz w:val="24"/>
+                <w:szCs w:val="24"/>
+              </w:rPr>
+              <w:lastRenderedPageBreak/>
+              <w:t>todos los números es múltiplo de 10) o no (si no es múltiplo de 10).</w:t>
+            </w:r>
+          </w:p>
+        </w:tc>
+        <w:tc>
+          <w:tcPr>
+            <w:tcW w:w="3055" w:type="dxa"/>
+          </w:tcPr>
+          <w:p>
+            <w:pPr>
+              <w:rPr>
+                <w:rFonts w:ascii="Abadi" w:hAnsi="Abadi"/>
+                <w:sz w:val="24"/>
+                <w:szCs w:val="24"/>
+              </w:rPr>
+            </w:pPr>
+          </w:p>
+        </w:tc>
+        <w:tc>
+          <w:tcPr>
+            <w:tcW w:w="3055" w:type="dxa"/>
+          </w:tcPr>
+          <w:p>
+            <w:pPr>
+              <w:pStyle w:val="Prrafodelista"/>
+              <w:numPr>
+                <w:ilvl w:val="0"/>
+                <w:numId w:val="5"/>
+              </w:numPr>
+              <w:ind w:left="104" w:hanging="142"/>
+              <w:rPr>
+                <w:rFonts w:ascii="Abadi" w:hAnsi="Abadi"/>
+                <w:sz w:val="24"/>
+                <w:szCs w:val="24"/>
+              </w:rPr>
+            </w:pPr>
+          </w:p>
+        </w:tc>
+      </w:tr>
+      <w:tr>
+        <w:trPr>
+          <w:trHeight w:val="826"/>
+        </w:trPr>
+        <w:tc>
+          <w:tcPr>
+            <w:tcW w:w="1980" w:type="dxa"/>
+          </w:tcPr>
+          <w:p>
+            <w:pPr>
+              <w:rPr>
+                <w:rFonts w:ascii="Abadi" w:hAnsi="Abadi"/>
+                <w:sz w:val="28"/>
+                <w:szCs w:val="28"/>
+              </w:rPr>
+            </w:pPr>
+            <w:r>
+              <w:rPr>
+                <w:rFonts w:ascii="Abadi" w:hAnsi="Abadi"/>
+                <w:sz w:val="28"/>
+                <w:szCs w:val="28"/>
+              </w:rPr>
+              <w:t>Jueves</w:t>
+            </w:r>
+          </w:p>
+          <w:p>
+            <w:pPr>
+              <w:rPr>
+                <w:rFonts w:ascii="Abadi" w:hAnsi="Abadi"/>
+                <w:sz w:val="28"/>
+                <w:szCs w:val="28"/>
+              </w:rPr>
+            </w:pPr>
+            <w:r>
+              <w:rPr>
+                <w:rFonts w:ascii="Abadi" w:hAnsi="Abadi"/>
+                <w:sz w:val="28"/>
+                <w:szCs w:val="28"/>
+              </w:rPr>
+              <w:t>20-04-2023</w:t>
+            </w:r>
+          </w:p>
+        </w:tc>
+        <w:tc>
+          <w:tcPr>
+            <w:tcW w:w="5022" w:type="dxa"/>
+          </w:tcPr>
+          <w:p>
+            <w:pPr>
+              <w:rPr>
+                <w:rFonts w:ascii="Abadi" w:hAnsi="Abadi"/>
+              </w:rPr>
+            </w:pPr>
+            <w:r>
+              <w:rPr>
+                <w:rFonts w:ascii="Abadi" w:hAnsi="Abadi"/>
+              </w:rPr>
+              <w:t xml:space="preserve">Planifiqué mi sprint en </w:t>
+            </w:r>
+            <w:proofErr w:type="spellStart"/>
+            <w:r>
+              <w:rPr>
+                <w:rFonts w:ascii="Abadi" w:hAnsi="Abadi"/>
+              </w:rPr>
+              <w:t>trello</w:t>
+            </w:r>
+            <w:proofErr w:type="spellEnd"/>
+            <w:r>
+              <w:rPr>
+                <w:rFonts w:ascii="Abadi" w:hAnsi="Abadi"/>
+              </w:rPr>
+              <w:t xml:space="preserve">. Terminé de corregir los errores en mi código: declarar variables y constantes en donde corresponde, abrir y cerrar las llaves en donde corresponde y estructurar correctamente los ciclos </w:t>
+            </w:r>
+            <w:proofErr w:type="spellStart"/>
+            <w:r>
+              <w:rPr>
+                <w:rFonts w:ascii="Abadi" w:hAnsi="Abadi"/>
+              </w:rPr>
+              <w:t>for</w:t>
+            </w:r>
+            <w:proofErr w:type="spellEnd"/>
+            <w:r>
+              <w:rPr>
+                <w:rFonts w:ascii="Abadi" w:hAnsi="Abadi"/>
+              </w:rPr>
+              <w:t xml:space="preserve"> e </w:t>
+            </w:r>
+            <w:proofErr w:type="spellStart"/>
+            <w:r>
+              <w:rPr>
+                <w:rFonts w:ascii="Abadi" w:hAnsi="Abadi"/>
+              </w:rPr>
+              <w:t>if</w:t>
+            </w:r>
+            <w:proofErr w:type="spellEnd"/>
+            <w:r>
+              <w:rPr>
+                <w:rFonts w:ascii="Abadi" w:hAnsi="Abadi"/>
+              </w:rPr>
+              <w:t xml:space="preserve">. Tenía un problema con que mi código quedaba ciclado y </w:t>
+            </w:r>
+            <w:proofErr w:type="spellStart"/>
+            <w:r>
+              <w:rPr>
+                <w:rFonts w:ascii="Abadi" w:hAnsi="Abadi"/>
+              </w:rPr>
+              <w:t>Vivie</w:t>
+            </w:r>
+            <w:proofErr w:type="spellEnd"/>
+            <w:r>
+              <w:rPr>
+                <w:rFonts w:ascii="Abadi" w:hAnsi="Abadi"/>
+              </w:rPr>
+              <w:t xml:space="preserve"> me ayudó explicándome que al hacer </w:t>
+            </w:r>
+            <w:proofErr w:type="spellStart"/>
+            <w:r>
+              <w:rPr>
+                <w:rFonts w:ascii="Abadi" w:hAnsi="Abadi"/>
+              </w:rPr>
+              <w:t>let</w:t>
+            </w:r>
+            <w:proofErr w:type="spellEnd"/>
+            <w:r>
+              <w:rPr>
+                <w:rFonts w:ascii="Abadi" w:hAnsi="Abadi"/>
+              </w:rPr>
+              <w:t xml:space="preserve"> = i en el </w:t>
+            </w:r>
+            <w:proofErr w:type="spellStart"/>
+            <w:r>
+              <w:rPr>
+                <w:rFonts w:ascii="Abadi" w:hAnsi="Abadi"/>
+              </w:rPr>
+              <w:t>for</w:t>
+            </w:r>
+            <w:proofErr w:type="spellEnd"/>
+            <w:r>
+              <w:rPr>
+                <w:rFonts w:ascii="Abadi" w:hAnsi="Abadi"/>
+              </w:rPr>
+              <w:t>, hay que cambiar el nombre de i, porque si no da ese problema.</w:t>
+            </w:r>
+          </w:p>
+        </w:tc>
+        <w:tc>
+          <w:tcPr>
+            <w:tcW w:w="4333" w:type="dxa"/>
+          </w:tcPr>
+          <w:p>
+            <w:pPr>
+              <w:rPr>
+                <w:rFonts w:ascii="Abadi" w:hAnsi="Abadi"/>
+                <w:sz w:val="24"/>
+                <w:szCs w:val="24"/>
+              </w:rPr>
+            </w:pPr>
+            <w:r>
+              <w:rPr>
+                <w:rFonts w:ascii="Abadi" w:hAnsi="Abadi"/>
+                <w:sz w:val="24"/>
+                <w:szCs w:val="24"/>
+              </w:rPr>
+              <w:t xml:space="preserve">Mostrar en pantalla (ver si con </w:t>
+            </w:r>
+            <w:proofErr w:type="spellStart"/>
+            <w:r>
+              <w:rPr>
+                <w:rFonts w:ascii="Abadi" w:hAnsi="Abadi"/>
+                <w:sz w:val="24"/>
+                <w:szCs w:val="24"/>
+              </w:rPr>
+              <w:t>alert</w:t>
+            </w:r>
+            <w:proofErr w:type="spellEnd"/>
+            <w:r>
+              <w:rPr>
+                <w:rFonts w:ascii="Abadi" w:hAnsi="Abadi"/>
+                <w:sz w:val="24"/>
+                <w:szCs w:val="24"/>
+              </w:rPr>
+              <w:t xml:space="preserve"> o cómo) si la tarjeta es válida o no. Practicar ejercicios de </w:t>
+            </w:r>
+            <w:proofErr w:type="spellStart"/>
+            <w:r>
+              <w:rPr>
+                <w:rFonts w:ascii="Abadi" w:hAnsi="Abadi"/>
+                <w:sz w:val="24"/>
+                <w:szCs w:val="24"/>
+              </w:rPr>
+              <w:t>gym</w:t>
+            </w:r>
+            <w:proofErr w:type="spellEnd"/>
+            <w:r>
+              <w:rPr>
+                <w:rFonts w:ascii="Abadi" w:hAnsi="Abadi"/>
+                <w:sz w:val="24"/>
+                <w:szCs w:val="24"/>
+              </w:rPr>
+              <w:t xml:space="preserve">. Dar estilo al botón: pintarlo del color según el prototipo. Dar estilo a la letra del título: según el diseño del prototipo. Investigar cómo dar sombra a los elementos </w:t>
+            </w:r>
+            <w:proofErr w:type="spellStart"/>
+            <w:r>
+              <w:rPr>
+                <w:rFonts w:ascii="Abadi" w:hAnsi="Abadi"/>
+                <w:sz w:val="24"/>
+                <w:szCs w:val="24"/>
+              </w:rPr>
+              <w:t>html</w:t>
+            </w:r>
+            <w:proofErr w:type="spellEnd"/>
+            <w:r>
+              <w:rPr>
+                <w:rFonts w:ascii="Abadi" w:hAnsi="Abadi"/>
+                <w:sz w:val="24"/>
+                <w:szCs w:val="24"/>
+              </w:rPr>
+              <w:t xml:space="preserve">. Separar los elementos (dar margen?) entre sí. Añadir el estilo del </w:t>
+            </w:r>
+            <w:proofErr w:type="spellStart"/>
+            <w:r>
+              <w:rPr>
+                <w:rFonts w:ascii="Abadi" w:hAnsi="Abadi"/>
+                <w:sz w:val="24"/>
+                <w:szCs w:val="24"/>
+              </w:rPr>
+              <w:t>header</w:t>
+            </w:r>
+            <w:proofErr w:type="spellEnd"/>
+            <w:r>
+              <w:rPr>
+                <w:rFonts w:ascii="Abadi" w:hAnsi="Abadi"/>
+                <w:sz w:val="24"/>
+                <w:szCs w:val="24"/>
+              </w:rPr>
+              <w:t xml:space="preserve"> (color según el prototipo</w:t>
+            </w:r>
+            <w:r>
+              <w:rPr>
+                <w:rFonts w:ascii="Abadi" w:hAnsi="Abadi"/>
+                <w:sz w:val="24"/>
+                <w:szCs w:val="24"/>
+              </w:rPr>
+              <w:t>)</w:t>
+            </w:r>
+          </w:p>
+        </w:tc>
+        <w:tc>
+          <w:tcPr>
+            <w:tcW w:w="3055" w:type="dxa"/>
+          </w:tcPr>
+          <w:p>
+            <w:pPr>
+              <w:rPr>
+                <w:rFonts w:ascii="Abadi" w:hAnsi="Abadi"/>
+                <w:sz w:val="24"/>
+                <w:szCs w:val="24"/>
+              </w:rPr>
+            </w:pPr>
+          </w:p>
+        </w:tc>
+        <w:tc>
+          <w:tcPr>
+            <w:tcW w:w="3055" w:type="dxa"/>
+          </w:tcPr>
+          <w:p>
+            <w:pPr>
+              <w:pStyle w:val="Prrafodelista"/>
+              <w:numPr>
+                <w:ilvl w:val="0"/>
+                <w:numId w:val="5"/>
+              </w:numPr>
+              <w:ind w:left="104" w:hanging="142"/>
+              <w:rPr>
+                <w:rFonts w:ascii="Abadi" w:hAnsi="Abadi"/>
+                <w:sz w:val="24"/>
+                <w:szCs w:val="24"/>
+              </w:rPr>
+            </w:pPr>
           </w:p>
         </w:tc>
       </w:tr>
@@ -2193,10 +3482,18 @@
     </w:p>
     <w:p>
       <w:r>
-        <w:t>Sobre la sintaxis en j</w:t>
+        <w:t xml:space="preserve">Sobre la sintaxis en </w:t>
+      </w:r>
+      <w:proofErr w:type="spellStart"/>
+      <w:r>
+        <w:t>j</w:t>
       </w:r>
       <w:r>
-        <w:t xml:space="preserve">avascript: </w:t>
+        <w:t>avascript</w:t>
+      </w:r>
+      <w:proofErr w:type="spellEnd"/>
+      <w:r>
+        <w:t xml:space="preserve">: </w:t>
       </w:r>
       <w:hyperlink r:id="rId6" w:anchor=":~:text=Para%20escribir%20funciones%20en%20JavaScript%20de%20forma%20can%C3%B3nica%2C%20utilizamos%20la,que%20queremos%20para%20dicha%20funci%C3%B3n" w:history="1">
         <w:r>
@@ -2212,14 +3509,39 @@
     </w:p>
     <w:p>
       <w:r>
-        <w:lastRenderedPageBreak/>
         <w:t xml:space="preserve">Herramientas: código rápido codepen.io </w:t>
       </w:r>
     </w:p>
     <w:p>
       <w:r>
+        <w:t xml:space="preserve">Repositorio de </w:t>
+      </w:r>
+      <w:proofErr w:type="spellStart"/>
+      <w:r>
+        <w:t>chris</w:t>
+      </w:r>
+      <w:proofErr w:type="spellEnd"/>
+      <w:r>
+        <w:t xml:space="preserve">: </w:t>
+      </w:r>
+      <w:hyperlink r:id="rId7" w:history="1">
+        <w:r>
+          <w:rPr>
+            <w:rStyle w:val="Hipervnculo"/>
+          </w:rPr>
+          <w:t>https://github.com/ChristianRL23/audiophile</w:t>
+        </w:r>
+      </w:hyperlink>
+      <w:r>
+        <w:t xml:space="preserve"> </w:t>
+      </w:r>
+    </w:p>
+    <w:p>
+      <w:proofErr w:type="spellStart"/>
+      <w:r>
         <w:t>Asd</w:t>
       </w:r>
+      <w:proofErr w:type="spellEnd"/>
     </w:p>
     <w:tbl>
       <w:tblPr>
@@ -2228,8 +3550,8 @@
         <w:tblLook w:val="04A0" w:firstRow="1" w:lastRow="0" w:firstColumn="1" w:lastColumn="0" w:noHBand="0" w:noVBand="1"/>
       </w:tblPr>
       <w:tblGrid>
-        <w:gridCol w:w="6232"/>
-        <w:gridCol w:w="8988"/>
+        <w:gridCol w:w="3184"/>
+        <w:gridCol w:w="15526"/>
       </w:tblGrid>
       <w:tr>
         <w:trPr>
@@ -2279,8 +3601,20 @@
                 <w:sz w:val="28"/>
                 <w:szCs w:val="28"/>
               </w:rPr>
-              <w:t xml:space="preserve"> js</w:t>
-            </w:r>
+              <w:t xml:space="preserve"> </w:t>
+            </w:r>
+            <w:proofErr w:type="spellStart"/>
+            <w:r>
+              <w:rPr>
+                <w:rFonts w:ascii="Abadi" w:hAnsi="Abadi"/>
+                <w:b/>
+                <w:bCs/>
+                <w:sz w:val="28"/>
+                <w:szCs w:val="28"/>
+              </w:rPr>
+              <w:t>js</w:t>
+            </w:r>
+            <w:proofErr w:type="spellEnd"/>
           </w:p>
         </w:tc>
         <w:tc>
@@ -2329,7 +3663,21 @@
               <w:rPr>
                 <w:rFonts w:ascii="Abadi" w:hAnsi="Abadi"/>
               </w:rPr>
-              <w:t xml:space="preserve">Instalación de npm </w:t>
+              <w:t xml:space="preserve">Instalación de </w:t>
+            </w:r>
+            <w:proofErr w:type="spellStart"/>
+            <w:r>
+              <w:rPr>
+                <w:rFonts w:ascii="Abadi" w:hAnsi="Abadi"/>
+              </w:rPr>
+              <w:t>npm</w:t>
+            </w:r>
+            <w:proofErr w:type="spellEnd"/>
+            <w:r>
+              <w:rPr>
+                <w:rFonts w:ascii="Abadi" w:hAnsi="Abadi"/>
+              </w:rPr>
+              <w:t xml:space="preserve"> </w:t>
             </w:r>
           </w:p>
         </w:tc>
@@ -2339,7 +3687,7 @@
             <w:vAlign w:val="center"/>
           </w:tcPr>
           <w:p>
-            <w:hyperlink r:id="rId7" w:history="1">
+            <w:hyperlink r:id="rId8" w:history="1">
               <w:r>
                 <w:rPr>
                   <w:rStyle w:val="Hipervnculo"/>
@@ -2382,7 +3730,7 @@
             <w:vAlign w:val="center"/>
           </w:tcPr>
           <w:p>
-            <w:hyperlink r:id="rId8" w:history="1">
+            <w:hyperlink r:id="rId9" w:history="1">
               <w:r>
                 <w:rPr>
                   <w:rStyle w:val="Hipervnculo"/>
@@ -2414,7 +3762,21 @@
               <w:rPr>
                 <w:rFonts w:ascii="Abadi" w:hAnsi="Abadi"/>
               </w:rPr>
-              <w:t>¿Cómo convertir un string en un array?</w:t>
+              <w:t xml:space="preserve">¿Cómo convertir un </w:t>
+            </w:r>
+            <w:proofErr w:type="spellStart"/>
+            <w:r>
+              <w:rPr>
+                <w:rFonts w:ascii="Abadi" w:hAnsi="Abadi"/>
+              </w:rPr>
+              <w:t>string</w:t>
+            </w:r>
+            <w:proofErr w:type="spellEnd"/>
+            <w:r>
+              <w:rPr>
+                <w:rFonts w:ascii="Abadi" w:hAnsi="Abadi"/>
+              </w:rPr>
+              <w:t xml:space="preserve"> en un array?</w:t>
             </w:r>
           </w:p>
         </w:tc>
@@ -2428,7 +3790,7 @@
             </w:r>
           </w:p>
           <w:p>
-            <w:hyperlink r:id="rId9" w:history="1">
+            <w:hyperlink r:id="rId10" w:history="1">
               <w:r>
                 <w:rPr>
                   <w:rStyle w:val="Hipervnculo"/>
@@ -2475,11 +3837,19 @@
           </w:p>
           <w:p>
             <w:r>
-              <w:t>Usar number()</w:t>
-            </w:r>
-          </w:p>
-          <w:p>
-            <w:hyperlink r:id="rId10" w:history="1">
+              <w:t xml:space="preserve">Usar </w:t>
+            </w:r>
+            <w:proofErr w:type="spellStart"/>
+            <w:r>
+              <w:t>number</w:t>
+            </w:r>
+            <w:proofErr w:type="spellEnd"/>
+            <w:r>
+              <w:t>()</w:t>
+            </w:r>
+          </w:p>
+          <w:p>
+            <w:hyperlink r:id="rId11" w:history="1">
               <w:r>
                 <w:rPr>
                   <w:rStyle w:val="Hipervnculo"/>
@@ -2489,7 +3859,7 @@
             </w:hyperlink>
           </w:p>
           <w:p>
-            <w:hyperlink r:id="rId11" w:history="1">
+            <w:hyperlink r:id="rId12" w:history="1">
               <w:r>
                 <w:rPr>
                   <w:rStyle w:val="Hipervnculo"/>
@@ -2521,8 +3891,17 @@
               <w:rPr>
                 <w:rFonts w:ascii="Abadi" w:hAnsi="Abadi"/>
               </w:rPr>
-              <w:t>Algoritmo de Luhn</w:t>
-            </w:r>
+              <w:lastRenderedPageBreak/>
+              <w:t xml:space="preserve">Algoritmo de </w:t>
+            </w:r>
+            <w:proofErr w:type="spellStart"/>
+            <w:r>
+              <w:rPr>
+                <w:rFonts w:ascii="Abadi" w:hAnsi="Abadi"/>
+              </w:rPr>
+              <w:t>Luhn</w:t>
+            </w:r>
+            <w:proofErr w:type="spellEnd"/>
           </w:p>
         </w:tc>
         <w:tc>
@@ -2530,7 +3909,7 @@
             <w:tcW w:w="8158" w:type="dxa"/>
           </w:tcPr>
           <w:p>
-            <w:hyperlink r:id="rId12" w:history="1">
+            <w:hyperlink r:id="rId13" w:history="1">
               <w:r>
                 <w:rPr>
                   <w:rStyle w:val="Hipervnculo"/>
@@ -2549,7 +3928,7 @@
             <w:r>
               <w:t xml:space="preserve">Algoritmo en general: </w:t>
             </w:r>
-            <w:hyperlink r:id="rId13" w:history="1">
+            <w:hyperlink r:id="rId14" w:history="1">
               <w:r>
                 <w:rPr>
                   <w:rStyle w:val="Hipervnculo"/>
@@ -2595,7 +3974,7 @@
             </w:r>
           </w:p>
           <w:p>
-            <w:hyperlink r:id="rId14" w:history="1">
+            <w:hyperlink r:id="rId15" w:history="1">
               <w:r>
                 <w:rPr>
                   <w:rStyle w:val="Hipervnculo"/>
@@ -2636,7 +4015,7 @@
             <w:tcW w:w="8158" w:type="dxa"/>
           </w:tcPr>
           <w:p>
-            <w:hyperlink r:id="rId15" w:history="1">
+            <w:hyperlink r:id="rId16" w:history="1">
               <w:r>
                 <w:rPr>
                   <w:rStyle w:val="Hipervnculo"/>
@@ -2683,11 +4062,19 @@
           </w:p>
           <w:p>
             <w:r>
-              <w:t xml:space="preserve">Método replaceAll </w:t>
-            </w:r>
-          </w:p>
-          <w:p>
-            <w:hyperlink r:id="rId16" w:anchor=":~:text=M%C3%A9todo%20replaceAll(),que%20pasamos%20por%20otro%20car%C3%A1cter" w:history="1">
+              <w:t xml:space="preserve">Método </w:t>
+            </w:r>
+            <w:proofErr w:type="spellStart"/>
+            <w:r>
+              <w:t>replaceAll</w:t>
+            </w:r>
+            <w:proofErr w:type="spellEnd"/>
+            <w:r>
+              <w:t xml:space="preserve"> </w:t>
+            </w:r>
+          </w:p>
+          <w:p>
+            <w:hyperlink r:id="rId17" w:anchor=":~:text=M%C3%A9todo%20replaceAll(),que%20pasamos%20por%20otro%20car%C3%A1cter" w:history="1">
               <w:r>
                 <w:rPr>
                   <w:rStyle w:val="Hipervnculo"/>
@@ -2704,59 +4091,23 @@
           </w:p>
           <w:p>
             <w:r>
-              <w:t>Método .replace con /./g ( .replace(/./g, “lo que reemplaza”</w:t>
-            </w:r>
-          </w:p>
-          <w:p>
-            <w:hyperlink r:id="rId17" w:history="1">
-              <w:r>
-                <w:rPr>
-                  <w:rStyle w:val="Hipervnculo"/>
-                </w:rPr>
-                <w:t>https://www.w3resource.com/javascript-exercises/fundamental/javascript-fundamental-exercise-85.php</w:t>
-              </w:r>
-            </w:hyperlink>
-            <w:r>
-              <w:t xml:space="preserve"> </w:t>
-            </w:r>
-          </w:p>
-        </w:tc>
-      </w:tr>
-      <w:tr>
-        <w:trPr>
-          <w:trHeight w:val="637"/>
-        </w:trPr>
-        <w:tc>
-          <w:tcPr>
-            <w:tcW w:w="6232" w:type="dxa"/>
-          </w:tcPr>
-          <w:p>
-            <w:pPr>
-              <w:rPr>
-                <w:rFonts w:ascii="Abadi" w:hAnsi="Abadi"/>
-              </w:rPr>
-            </w:pPr>
-            <w:r>
-              <w:rPr>
-                <w:rFonts w:ascii="Abadi" w:hAnsi="Abadi"/>
-              </w:rPr>
-              <w:t>¿Cómo reemplazar los elementos de un string?</w:t>
-            </w:r>
-            <w:r>
-              <w:rPr>
-                <w:rFonts w:ascii="Abadi" w:hAnsi="Abadi"/>
-              </w:rPr>
-              <w:t xml:space="preserve"> (número a #)</w:t>
-            </w:r>
-          </w:p>
-        </w:tc>
-        <w:tc>
-          <w:tcPr>
-            <w:tcW w:w="8158" w:type="dxa"/>
-          </w:tcPr>
-          <w:p>
-            <w:r>
-              <w:t>RESUELTO</w:t>
+              <w:t>Método .</w:t>
+            </w:r>
+            <w:proofErr w:type="spellStart"/>
+            <w:r>
+              <w:t>replace</w:t>
+            </w:r>
+            <w:proofErr w:type="spellEnd"/>
+            <w:r>
+              <w:t xml:space="preserve"> con /./g ( .</w:t>
+            </w:r>
+            <w:proofErr w:type="spellStart"/>
+            <w:r>
+              <w:t>replace</w:t>
+            </w:r>
+            <w:proofErr w:type="spellEnd"/>
+            <w:r>
+              <w:t>(/./g, “lo que reemplaza”</w:t>
             </w:r>
           </w:p>
           <w:p>
@@ -2772,8 +4123,74 @@
               <w:t xml:space="preserve"> </w:t>
             </w:r>
           </w:p>
+        </w:tc>
+      </w:tr>
+      <w:tr>
+        <w:trPr>
+          <w:trHeight w:val="637"/>
+        </w:trPr>
+        <w:tc>
+          <w:tcPr>
+            <w:tcW w:w="6232" w:type="dxa"/>
+          </w:tcPr>
+          <w:p>
+            <w:pPr>
+              <w:rPr>
+                <w:rFonts w:ascii="Abadi" w:hAnsi="Abadi"/>
+              </w:rPr>
+            </w:pPr>
+            <w:r>
+              <w:rPr>
+                <w:rFonts w:ascii="Abadi" w:hAnsi="Abadi"/>
+              </w:rPr>
+              <w:t xml:space="preserve">¿Cómo reemplazar los elementos de un </w:t>
+            </w:r>
+            <w:proofErr w:type="spellStart"/>
+            <w:r>
+              <w:rPr>
+                <w:rFonts w:ascii="Abadi" w:hAnsi="Abadi"/>
+              </w:rPr>
+              <w:t>string</w:t>
+            </w:r>
+            <w:proofErr w:type="spellEnd"/>
+            <w:r>
+              <w:rPr>
+                <w:rFonts w:ascii="Abadi" w:hAnsi="Abadi"/>
+              </w:rPr>
+              <w:t>?</w:t>
+            </w:r>
+            <w:r>
+              <w:rPr>
+                <w:rFonts w:ascii="Abadi" w:hAnsi="Abadi"/>
+              </w:rPr>
+              <w:t xml:space="preserve"> (número a #)</w:t>
+            </w:r>
+          </w:p>
+        </w:tc>
+        <w:tc>
+          <w:tcPr>
+            <w:tcW w:w="8158" w:type="dxa"/>
+          </w:tcPr>
+          <w:p>
+            <w:r>
+              <w:t>RESUELTO</w:t>
+            </w:r>
+          </w:p>
           <w:p>
             <w:hyperlink r:id="rId19" w:history="1">
+              <w:r>
+                <w:rPr>
+                  <w:rStyle w:val="Hipervnculo"/>
+                </w:rPr>
+                <w:t>https://www.w3resource.com/javascript-exercises/fundamental/javascript-fundamental-exercise-85.php</w:t>
+              </w:r>
+            </w:hyperlink>
+            <w:r>
+              <w:t xml:space="preserve"> </w:t>
+            </w:r>
+          </w:p>
+          <w:p>
+            <w:hyperlink r:id="rId20" w:history="1">
               <w:r>
                 <w:rPr>
                   <w:rStyle w:val="Hipervnculo"/>
@@ -2819,7 +4236,7 @@
             </w:r>
           </w:p>
           <w:p>
-            <w:hyperlink r:id="rId20" w:history="1">
+            <w:hyperlink r:id="rId21" w:history="1">
               <w:r>
                 <w:rPr>
                   <w:rStyle w:val="Hipervnculo"/>
@@ -2851,7 +4268,6 @@
               <w:rPr>
                 <w:rFonts w:ascii="Abadi" w:hAnsi="Abadi"/>
               </w:rPr>
-              <w:lastRenderedPageBreak/>
               <w:t>Gradiente no ocupa la pantalla completa</w:t>
             </w:r>
           </w:p>
@@ -2866,7 +4282,7 @@
             </w:r>
           </w:p>
           <w:p>
-            <w:hyperlink r:id="rId21" w:history="1">
+            <w:hyperlink r:id="rId22" w:history="1">
               <w:r>
                 <w:rPr>
                   <w:rStyle w:val="Hipervnculo"/>
@@ -2898,8 +4314,16 @@
               <w:rPr>
                 <w:rFonts w:ascii="Abadi" w:hAnsi="Abadi"/>
               </w:rPr>
-              <w:t>Imagen de fondo con css</w:t>
-            </w:r>
+              <w:t xml:space="preserve">Imagen de fondo con </w:t>
+            </w:r>
+            <w:proofErr w:type="spellStart"/>
+            <w:r>
+              <w:rPr>
+                <w:rFonts w:ascii="Abadi" w:hAnsi="Abadi"/>
+              </w:rPr>
+              <w:t>css</w:t>
+            </w:r>
+            <w:proofErr w:type="spellEnd"/>
           </w:p>
         </w:tc>
         <w:tc>
@@ -2907,7 +4331,7 @@
             <w:tcW w:w="8158" w:type="dxa"/>
           </w:tcPr>
           <w:p>
-            <w:hyperlink r:id="rId22" w:history="1">
+            <w:hyperlink r:id="rId23" w:history="1">
               <w:r>
                 <w:rPr>
                   <w:rStyle w:val="Hipervnculo"/>
@@ -2945,7 +4369,21 @@
               <w:rPr>
                 <w:rFonts w:ascii="Abadi" w:hAnsi="Abadi"/>
               </w:rPr>
-              <w:t>hacer que un array de strings pase a ser un array de números?</w:t>
+              <w:t xml:space="preserve">hacer que un array de </w:t>
+            </w:r>
+            <w:proofErr w:type="spellStart"/>
+            <w:r>
+              <w:rPr>
+                <w:rFonts w:ascii="Abadi" w:hAnsi="Abadi"/>
+              </w:rPr>
+              <w:t>strings</w:t>
+            </w:r>
+            <w:proofErr w:type="spellEnd"/>
+            <w:r>
+              <w:rPr>
+                <w:rFonts w:ascii="Abadi" w:hAnsi="Abadi"/>
+              </w:rPr>
+              <w:t xml:space="preserve"> pase a ser un array de números?</w:t>
             </w:r>
           </w:p>
         </w:tc>
@@ -2959,7 +4397,7 @@
             </w:r>
           </w:p>
           <w:p>
-            <w:hyperlink r:id="rId23" w:history="1">
+            <w:hyperlink r:id="rId24" w:history="1">
               <w:r>
                 <w:rPr>
                   <w:rStyle w:val="Hipervnculo"/>
@@ -2998,22 +4436,23 @@
                 <w:rFonts w:ascii="Consolas" w:hAnsi="Consolas"/>
                 <w:lang w:val="en-US"/>
               </w:rPr>
-              <w:t>var b = a.split(',');</w:t>
-            </w:r>
-          </w:p>
-          <w:p>
-            <w:pPr>
+              <w:t xml:space="preserve">var b = </w:t>
+            </w:r>
+            <w:proofErr w:type="spellStart"/>
+            <w:r>
               <w:rPr>
                 <w:rFonts w:ascii="Consolas" w:hAnsi="Consolas"/>
                 <w:lang w:val="en-US"/>
               </w:rPr>
-            </w:pPr>
+              <w:t>a.split</w:t>
+            </w:r>
+            <w:proofErr w:type="spellEnd"/>
             <w:r>
               <w:rPr>
                 <w:rFonts w:ascii="Consolas" w:hAnsi="Consolas"/>
                 <w:lang w:val="en-US"/>
               </w:rPr>
-              <w:t>console.log(b);</w:t>
+              <w:t>(',');</w:t>
             </w:r>
           </w:p>
           <w:p>
@@ -3028,7 +4467,7 @@
                 <w:rFonts w:ascii="Consolas" w:hAnsi="Consolas"/>
                 <w:lang w:val="en-US"/>
               </w:rPr>
-              <w:t>var c = b.map(Number);</w:t>
+              <w:t>console.log(b);</w:t>
             </w:r>
           </w:p>
           <w:p>
@@ -3043,6 +4482,37 @@
                 <w:rFonts w:ascii="Consolas" w:hAnsi="Consolas"/>
                 <w:lang w:val="en-US"/>
               </w:rPr>
+              <w:t xml:space="preserve">var c = </w:t>
+            </w:r>
+            <w:proofErr w:type="spellStart"/>
+            <w:r>
+              <w:rPr>
+                <w:rFonts w:ascii="Consolas" w:hAnsi="Consolas"/>
+                <w:lang w:val="en-US"/>
+              </w:rPr>
+              <w:t>b.map</w:t>
+            </w:r>
+            <w:proofErr w:type="spellEnd"/>
+            <w:r>
+              <w:rPr>
+                <w:rFonts w:ascii="Consolas" w:hAnsi="Consolas"/>
+                <w:lang w:val="en-US"/>
+              </w:rPr>
+              <w:t>(Number);</w:t>
+            </w:r>
+          </w:p>
+          <w:p>
+            <w:pPr>
+              <w:rPr>
+                <w:rFonts w:ascii="Consolas" w:hAnsi="Consolas"/>
+                <w:lang w:val="en-US"/>
+              </w:rPr>
+            </w:pPr>
+            <w:r>
+              <w:rPr>
+                <w:rFonts w:ascii="Consolas" w:hAnsi="Consolas"/>
+                <w:lang w:val="en-US"/>
+              </w:rPr>
               <w:t>console.log(c);</w:t>
             </w:r>
           </w:p>
@@ -3058,7 +4528,7 @@
               </w:rPr>
               <w:t>.map()</w:t>
             </w:r>
-            <w:hyperlink r:id="rId24" w:history="1">
+            <w:hyperlink r:id="rId25" w:history="1">
               <w:r>
                 <w:rPr>
                   <w:rStyle w:val="Hipervnculo"/>
@@ -3096,7 +4566,23 @@
                 <w:rFonts w:ascii="Abadi" w:hAnsi="Abadi"/>
                 <w:highlight w:val="yellow"/>
               </w:rPr>
-              <w:t xml:space="preserve">Declaración de variables y qué pasa con los scopes </w:t>
+              <w:t xml:space="preserve">Declaración de variables y qué pasa con los </w:t>
+            </w:r>
+            <w:proofErr w:type="spellStart"/>
+            <w:r>
+              <w:rPr>
+                <w:rFonts w:ascii="Abadi" w:hAnsi="Abadi"/>
+                <w:highlight w:val="yellow"/>
+              </w:rPr>
+              <w:t>scopes</w:t>
+            </w:r>
+            <w:proofErr w:type="spellEnd"/>
+            <w:r>
+              <w:rPr>
+                <w:rFonts w:ascii="Abadi" w:hAnsi="Abadi"/>
+                <w:highlight w:val="yellow"/>
+              </w:rPr>
+              <w:t xml:space="preserve"> </w:t>
             </w:r>
           </w:p>
         </w:tc>
@@ -3110,7 +4596,7 @@
                 <w:highlight w:val="yellow"/>
               </w:rPr>
             </w:pPr>
-            <w:hyperlink r:id="rId25" w:history="1">
+            <w:hyperlink r:id="rId26" w:history="1">
               <w:r>
                 <w:rPr>
                   <w:rStyle w:val="Hipervnculo"/>
@@ -3128,6 +4614,115 @@
           </w:p>
         </w:tc>
       </w:tr>
+      <w:tr>
+        <w:trPr>
+          <w:trHeight w:val="637"/>
+        </w:trPr>
+        <w:tc>
+          <w:tcPr>
+            <w:tcW w:w="6232" w:type="dxa"/>
+          </w:tcPr>
+          <w:p>
+            <w:pPr>
+              <w:rPr>
+                <w:rFonts w:ascii="Abadi" w:hAnsi="Abadi"/>
+                <w:highlight w:val="yellow"/>
+              </w:rPr>
+            </w:pPr>
+            <w:r>
+              <w:rPr>
+                <w:rFonts w:ascii="Abadi" w:hAnsi="Abadi"/>
+                <w:highlight w:val="yellow"/>
+              </w:rPr>
+              <w:t xml:space="preserve">Manipulación de </w:t>
+            </w:r>
+            <w:proofErr w:type="spellStart"/>
+            <w:r>
+              <w:rPr>
+                <w:rFonts w:ascii="Abadi" w:hAnsi="Abadi"/>
+                <w:highlight w:val="yellow"/>
+              </w:rPr>
+              <w:t>arrays</w:t>
+            </w:r>
+            <w:proofErr w:type="spellEnd"/>
+          </w:p>
+        </w:tc>
+        <w:tc>
+          <w:tcPr>
+            <w:tcW w:w="8158" w:type="dxa"/>
+          </w:tcPr>
+          <w:p>
+            <w:pPr>
+              <w:rPr>
+                <w:highlight w:val="yellow"/>
+              </w:rPr>
+            </w:pPr>
+            <w:hyperlink r:id="rId27" w:anchor=":~:text=Como%20crear%20un%20arreglo%20en%20JavaScript&amp;text=La%20forma%20m%C3%A1s%20sencilla%20es,Arreglo%20para%20crear%20un%20arreglo" w:history="1">
+              <w:r>
+                <w:rPr>
+                  <w:rStyle w:val="Hipervnculo"/>
+                </w:rPr>
+                <w:t>https://www.freecodecamp.org/espanol/news/el-manual-de-arreglos-en-javascript/#:~:text=Como%20crear%20un%20arreglo%20en%20JavaScript&amp;text=La%20forma%20m%C3%A1s%20sencilla%20es,Arreglo%20para%20crear%20un%20arreglo</w:t>
+              </w:r>
+            </w:hyperlink>
+            <w:r>
+              <w:t xml:space="preserve"> </w:t>
+            </w:r>
+          </w:p>
+        </w:tc>
+      </w:tr>
+      <w:tr>
+        <w:trPr>
+          <w:trHeight w:val="637"/>
+        </w:trPr>
+        <w:tc>
+          <w:tcPr>
+            <w:tcW w:w="6232" w:type="dxa"/>
+          </w:tcPr>
+          <w:p>
+            <w:pPr>
+              <w:rPr>
+                <w:rFonts w:ascii="Abadi" w:hAnsi="Abadi"/>
+                <w:highlight w:val="yellow"/>
+              </w:rPr>
+            </w:pPr>
+            <w:r>
+              <w:rPr>
+                <w:rFonts w:ascii="Abadi" w:hAnsi="Abadi"/>
+                <w:highlight w:val="yellow"/>
+              </w:rPr>
+              <w:t xml:space="preserve">Para el </w:t>
+            </w:r>
+            <w:proofErr w:type="spellStart"/>
+            <w:r>
+              <w:rPr>
+                <w:rFonts w:ascii="Abadi" w:hAnsi="Abadi"/>
+                <w:highlight w:val="yellow"/>
+              </w:rPr>
+              <w:t>readme</w:t>
+            </w:r>
+            <w:proofErr w:type="spellEnd"/>
+          </w:p>
+        </w:tc>
+        <w:tc>
+          <w:tcPr>
+            <w:tcW w:w="8158" w:type="dxa"/>
+          </w:tcPr>
+          <w:p>
+            <w:hyperlink r:id="rId28" w:history="1">
+              <w:r>
+                <w:rPr>
+                  <w:rStyle w:val="Hipervnculo"/>
+                </w:rPr>
+                <w:t>https://pandao.github.io/editor.md/en.html</w:t>
+              </w:r>
+            </w:hyperlink>
+            <w:r>
+              <w:t xml:space="preserve"> </w:t>
+            </w:r>
+          </w:p>
+        </w:tc>
+      </w:tr>
     </w:tbl>
     <w:p/>
     <w:p>
@@ -3135,16 +4730,87 @@
         <w:shd w:val="clear" w:color="auto" w:fill="5B9BD5" w:themeFill="accent5"/>
       </w:pPr>
       <w:r>
+        <w:lastRenderedPageBreak/>
         <w:t xml:space="preserve">Recursos de estilos: </w:t>
       </w:r>
     </w:p>
     <w:p>
-      <w:hyperlink r:id="rId26" w:anchor="aa-flexbox-properties" w:history="1">
+      <w:pPr>
+        <w:rPr>
+          <w:lang w:val="en-US"/>
+        </w:rPr>
+      </w:pPr>
+      <w:proofErr w:type="spellStart"/>
+      <w:r>
+        <w:rPr>
+          <w:lang w:val="en-US"/>
+        </w:rPr>
+        <w:t>Css</w:t>
+      </w:r>
+      <w:proofErr w:type="spellEnd"/>
+      <w:r>
+        <w:rPr>
+          <w:lang w:val="en-US"/>
+        </w:rPr>
+        <w:t xml:space="preserve"> </w:t>
+      </w:r>
+      <w:hyperlink r:id="rId29" w:history="1">
+        <w:r>
+          <w:rPr>
+            <w:rStyle w:val="Hipervnculo"/>
+            <w:lang w:val="en-US"/>
+          </w:rPr>
+          <w:t>https://css-tricks.com/snippets/css/a-guide-to-flexbox/#aa-flexbox-properties</w:t>
+        </w:r>
+      </w:hyperlink>
+      <w:r>
+        <w:rPr>
+          <w:lang w:val="en-US"/>
+        </w:rPr>
+        <w:t xml:space="preserve"> </w:t>
+      </w:r>
+    </w:p>
+    <w:p>
+      <w:r>
+        <w:rPr>
+          <w:lang w:val="en-US"/>
+        </w:rPr>
+        <w:tab/>
+      </w:r>
+      <w:r>
+        <w:t xml:space="preserve">Listado de propiedades: </w:t>
+      </w:r>
+      <w:hyperlink r:id="rId30" w:history="1">
         <w:r>
           <w:rPr>
             <w:rStyle w:val="Hipervnculo"/>
           </w:rPr>
-          <w:t>https://css-tricks.com/snippets/css/a-guide-to-flexbox/#aa-flexbox-properties</w:t>
+          <w:t>https://carontestudio.com/blog/listado-de-propiedades-css/</w:t>
+        </w:r>
+      </w:hyperlink>
+      <w:r>
+        <w:t xml:space="preserve"> </w:t>
+      </w:r>
+    </w:p>
+    <w:p>
+      <w:r>
+        <w:tab/>
+        <w:t xml:space="preserve">Probar cosas en </w:t>
+      </w:r>
+      <w:proofErr w:type="spellStart"/>
+      <w:r>
+        <w:t>css</w:t>
+      </w:r>
+      <w:proofErr w:type="spellEnd"/>
+      <w:r>
+        <w:tab/>
+      </w:r>
+      <w:hyperlink r:id="rId31" w:history="1">
+        <w:r>
+          <w:rPr>
+            <w:rStyle w:val="Hipervnculo"/>
+          </w:rPr>
+          <w:t>https://www.w3schools.com/howto/tryit.asp?filename=tryhow_css_image_text</w:t>
         </w:r>
       </w:hyperlink>
       <w:r>
@@ -3155,7 +4821,7 @@
       <w:r>
         <w:t xml:space="preserve">colores: </w:t>
       </w:r>
-      <w:hyperlink r:id="rId27" w:history="1">
+      <w:hyperlink r:id="rId32" w:history="1">
         <w:r>
           <w:rPr>
             <w:rStyle w:val="Hipervnculo"/>
@@ -3168,7 +4834,7 @@
       </w:r>
     </w:p>
     <w:p>
-      <w:hyperlink r:id="rId28" w:history="1">
+      <w:hyperlink r:id="rId33" w:history="1">
         <w:r>
           <w:rPr>
             <w:rStyle w:val="Hipervnculo"/>
@@ -3184,7 +4850,7 @@
       <w:r>
         <w:t xml:space="preserve">trabajar imágenes: </w:t>
       </w:r>
-      <w:hyperlink r:id="rId29" w:history="1">
+      <w:hyperlink r:id="rId34" w:history="1">
         <w:r>
           <w:rPr>
             <w:rStyle w:val="Hipervnculo"/>
@@ -3197,9 +4863,24 @@
       </w:r>
     </w:p>
     <w:p/>
-    <w:p/>
-    <w:p/>
-    <w:p/>
+    <w:p>
+      <w:r>
+        <w:t>GYM</w:t>
+      </w:r>
+    </w:p>
+    <w:p>
+      <w:hyperlink r:id="rId35" w:history="1">
+        <w:r>
+          <w:rPr>
+            <w:rStyle w:val="Hipervnculo"/>
+          </w:rPr>
+          <w:t>https://github.com/Laboratoria/gym/blob/DEV003/sessions/session-02.md</w:t>
+        </w:r>
+      </w:hyperlink>
+      <w:r>
+        <w:t xml:space="preserve"> </w:t>
+      </w:r>
+    </w:p>
     <w:sectPr>
       <w:pgSz w:w="20160" w:h="12240" w:orient="landscape" w:code="5"/>
       <w:pgMar w:top="720" w:right="720" w:bottom="720" w:left="720" w:header="708" w:footer="708" w:gutter="0"/>
@@ -4300,7 +5981,6 @@
   <w:style w:type="character" w:default="1" w:styleId="Fuentedeprrafopredeter">
     <w:name w:val="Default Paragraph Font"/>
     <w:uiPriority w:val="1"/>
-    <w:semiHidden/>
     <w:unhideWhenUsed/>
   </w:style>
   <w:style w:type="table" w:default="1" w:styleId="Tablanormal">

</xml_diff>

<commit_message>
Con validación en dom
</commit_message>
<xml_diff>
--- a/registro-avances.docx
+++ b/registro-avances.docx
@@ -1735,7 +1735,21 @@
               <w:rPr>
                 <w:rFonts w:ascii="Abadi" w:hAnsi="Abadi"/>
               </w:rPr>
-              <w:t xml:space="preserve">, las dudas rápidas con Chris y el test camp, aparecieron varias cosas que no había presupuestado en mis objetivos de ayer, pero que me ayudaron mucho: Resolví el primer </w:t>
+              <w:t xml:space="preserve">, las dudas rápidas con Chris y </w:t>
+            </w:r>
+            <w:proofErr w:type="gramStart"/>
+            <w:r>
+              <w:rPr>
+                <w:rFonts w:ascii="Abadi" w:hAnsi="Abadi"/>
+              </w:rPr>
+              <w:t>el test</w:t>
+            </w:r>
+            <w:proofErr w:type="gramEnd"/>
+            <w:r>
+              <w:rPr>
+                <w:rFonts w:ascii="Abadi" w:hAnsi="Abadi"/>
+              </w:rPr>
+              <w:t xml:space="preserve"> camp, aparecieron varias cosas que no había presupuestado en mis objetivos de ayer, pero que me ayudaron mucho: Resolví el primer </w:t>
             </w:r>
             <w:proofErr w:type="spellStart"/>
             <w:r>
@@ -1826,7 +1840,35 @@
               <w:rPr>
                 <w:rFonts w:ascii="Abadi" w:hAnsi="Abadi"/>
               </w:rPr>
-              <w:t xml:space="preserve">, para suspender que me tire unos errores que salen cuando el código aún no está completo (según lo que entendí). Vi el primer video que dejaron en el coda sobre el </w:t>
+              <w:t xml:space="preserve">, para suspender que me </w:t>
+            </w:r>
+            <w:proofErr w:type="gramStart"/>
+            <w:r>
+              <w:rPr>
+                <w:rFonts w:ascii="Abadi" w:hAnsi="Abadi"/>
+              </w:rPr>
+              <w:t>tire</w:t>
+            </w:r>
+            <w:proofErr w:type="gramEnd"/>
+            <w:r>
+              <w:rPr>
+                <w:rFonts w:ascii="Abadi" w:hAnsi="Abadi"/>
+              </w:rPr>
+              <w:t xml:space="preserve"> unos errores que salen cuando el código aún no está completo (según lo que entendí). Vi el primer video que dejaron en </w:t>
+            </w:r>
+            <w:proofErr w:type="gramStart"/>
+            <w:r>
+              <w:rPr>
+                <w:rFonts w:ascii="Abadi" w:hAnsi="Abadi"/>
+              </w:rPr>
+              <w:t>el coda</w:t>
+            </w:r>
+            <w:proofErr w:type="gramEnd"/>
+            <w:r>
+              <w:rPr>
+                <w:rFonts w:ascii="Abadi" w:hAnsi="Abadi"/>
+              </w:rPr>
+              <w:t xml:space="preserve"> sobre el </w:t>
             </w:r>
             <w:proofErr w:type="spellStart"/>
             <w:r>
@@ -3120,7 +3162,25 @@
                 <w:sz w:val="24"/>
                 <w:szCs w:val="24"/>
               </w:rPr>
-              <w:t xml:space="preserve"> que verifique si la tarjeta es válida (si la suma de </w:t>
+              <w:t xml:space="preserve"> que </w:t>
+            </w:r>
+            <w:proofErr w:type="gramStart"/>
+            <w:r>
+              <w:rPr>
+                <w:rFonts w:ascii="Abadi" w:hAnsi="Abadi"/>
+                <w:sz w:val="24"/>
+                <w:szCs w:val="24"/>
+              </w:rPr>
+              <w:t>verifique</w:t>
+            </w:r>
+            <w:proofErr w:type="gramEnd"/>
+            <w:r>
+              <w:rPr>
+                <w:rFonts w:ascii="Abadi" w:hAnsi="Abadi"/>
+                <w:sz w:val="24"/>
+                <w:szCs w:val="24"/>
+              </w:rPr>
+              <w:t xml:space="preserve"> si la tarjeta es válida (si la suma de </w:t>
             </w:r>
             <w:r>
               <w:rPr>
@@ -3385,7 +3445,25 @@
                 <w:sz w:val="24"/>
                 <w:szCs w:val="24"/>
               </w:rPr>
-              <w:t xml:space="preserve">. Separar los elementos (dar margen?) entre sí. Añadir el estilo del </w:t>
+              <w:t>. Separar los elementos (</w:t>
+            </w:r>
+            <w:proofErr w:type="gramStart"/>
+            <w:r>
+              <w:rPr>
+                <w:rFonts w:ascii="Abadi" w:hAnsi="Abadi"/>
+                <w:sz w:val="24"/>
+                <w:szCs w:val="24"/>
+              </w:rPr>
+              <w:t>dar margen?</w:t>
+            </w:r>
+            <w:proofErr w:type="gramEnd"/>
+            <w:r>
+              <w:rPr>
+                <w:rFonts w:ascii="Abadi" w:hAnsi="Abadi"/>
+                <w:sz w:val="24"/>
+                <w:szCs w:val="24"/>
+              </w:rPr>
+              <w:t xml:space="preserve">) entre sí. Añadir el estilo del </w:t>
             </w:r>
             <w:proofErr w:type="spellStart"/>
             <w:r>
@@ -3840,12 +3918,17 @@
               <w:t xml:space="preserve">Usar </w:t>
             </w:r>
             <w:proofErr w:type="spellStart"/>
+            <w:proofErr w:type="gramStart"/>
             <w:r>
               <w:t>number</w:t>
             </w:r>
             <w:proofErr w:type="spellEnd"/>
             <w:r>
-              <w:t>()</w:t>
+              <w:t>(</w:t>
+            </w:r>
+            <w:proofErr w:type="gramEnd"/>
+            <w:r>
+              <w:t>)</w:t>
             </w:r>
           </w:p>
           <w:p>
@@ -4090,6 +4173,7 @@
             </w:r>
           </w:p>
           <w:p>
+            <w:proofErr w:type="gramStart"/>
             <w:r>
               <w:t>Método .</w:t>
             </w:r>
@@ -4098,6 +4182,7 @@
               <w:t>replace</w:t>
             </w:r>
             <w:proofErr w:type="spellEnd"/>
+            <w:proofErr w:type="gramEnd"/>
             <w:r>
               <w:t xml:space="preserve"> con /./g ( .</w:t>
             </w:r>
@@ -4421,112 +4506,158 @@
                 <w:rFonts w:ascii="Consolas" w:hAnsi="Consolas"/>
                 <w:lang w:val="en-US"/>
               </w:rPr>
-              <w:t>var a = "1,2,3,4";</w:t>
-            </w:r>
-          </w:p>
-          <w:p>
-            <w:pPr>
+              <w:t>var a = "1,2,3,4</w:t>
+            </w:r>
+            <w:proofErr w:type="gramStart"/>
+            <w:r>
               <w:rPr>
                 <w:rFonts w:ascii="Consolas" w:hAnsi="Consolas"/>
                 <w:lang w:val="en-US"/>
               </w:rPr>
-            </w:pPr>
-            <w:r>
+              <w:t>";</w:t>
+            </w:r>
+            <w:proofErr w:type="gramEnd"/>
+          </w:p>
+          <w:p>
+            <w:pPr>
               <w:rPr>
                 <w:rFonts w:ascii="Consolas" w:hAnsi="Consolas"/>
                 <w:lang w:val="en-US"/>
               </w:rPr>
-              <w:t xml:space="preserve">var b = </w:t>
-            </w:r>
-            <w:proofErr w:type="spellStart"/>
+            </w:pPr>
             <w:r>
               <w:rPr>
                 <w:rFonts w:ascii="Consolas" w:hAnsi="Consolas"/>
                 <w:lang w:val="en-US"/>
               </w:rPr>
-              <w:t>a.split</w:t>
-            </w:r>
-            <w:proofErr w:type="spellEnd"/>
+              <w:t xml:space="preserve">var b = </w:t>
+            </w:r>
+            <w:proofErr w:type="spellStart"/>
+            <w:proofErr w:type="gramStart"/>
             <w:r>
               <w:rPr>
                 <w:rFonts w:ascii="Consolas" w:hAnsi="Consolas"/>
                 <w:lang w:val="en-US"/>
               </w:rPr>
-              <w:t>(',');</w:t>
-            </w:r>
-          </w:p>
-          <w:p>
-            <w:pPr>
+              <w:t>a.split</w:t>
+            </w:r>
+            <w:proofErr w:type="spellEnd"/>
+            <w:proofErr w:type="gramEnd"/>
+            <w:r>
               <w:rPr>
                 <w:rFonts w:ascii="Consolas" w:hAnsi="Consolas"/>
                 <w:lang w:val="en-US"/>
               </w:rPr>
-            </w:pPr>
-            <w:r>
+              <w:t>(',');</w:t>
+            </w:r>
+          </w:p>
+          <w:p>
+            <w:pPr>
               <w:rPr>
                 <w:rFonts w:ascii="Consolas" w:hAnsi="Consolas"/>
                 <w:lang w:val="en-US"/>
               </w:rPr>
-              <w:t>console.log(b);</w:t>
-            </w:r>
-          </w:p>
-          <w:p>
-            <w:pPr>
+            </w:pPr>
+            <w:r>
               <w:rPr>
                 <w:rFonts w:ascii="Consolas" w:hAnsi="Consolas"/>
                 <w:lang w:val="en-US"/>
               </w:rPr>
-            </w:pPr>
+              <w:t>console.log(b</w:t>
+            </w:r>
+            <w:proofErr w:type="gramStart"/>
             <w:r>
               <w:rPr>
                 <w:rFonts w:ascii="Consolas" w:hAnsi="Consolas"/>
                 <w:lang w:val="en-US"/>
               </w:rPr>
-              <w:t xml:space="preserve">var c = </w:t>
-            </w:r>
-            <w:proofErr w:type="spellStart"/>
-            <w:r>
+              <w:t>);</w:t>
+            </w:r>
+            <w:proofErr w:type="gramEnd"/>
+          </w:p>
+          <w:p>
+            <w:pPr>
               <w:rPr>
                 <w:rFonts w:ascii="Consolas" w:hAnsi="Consolas"/>
                 <w:lang w:val="en-US"/>
               </w:rPr>
-              <w:t>b.map</w:t>
-            </w:r>
-            <w:proofErr w:type="spellEnd"/>
+            </w:pPr>
             <w:r>
               <w:rPr>
                 <w:rFonts w:ascii="Consolas" w:hAnsi="Consolas"/>
                 <w:lang w:val="en-US"/>
               </w:rPr>
-              <w:t>(Number);</w:t>
-            </w:r>
-          </w:p>
-          <w:p>
-            <w:pPr>
+              <w:t xml:space="preserve">var c = </w:t>
+            </w:r>
+            <w:proofErr w:type="spellStart"/>
+            <w:proofErr w:type="gramStart"/>
+            <w:r>
               <w:rPr>
                 <w:rFonts w:ascii="Consolas" w:hAnsi="Consolas"/>
                 <w:lang w:val="en-US"/>
               </w:rPr>
-            </w:pPr>
+              <w:t>b.map</w:t>
+            </w:r>
+            <w:proofErr w:type="spellEnd"/>
             <w:r>
               <w:rPr>
                 <w:rFonts w:ascii="Consolas" w:hAnsi="Consolas"/>
                 <w:lang w:val="en-US"/>
               </w:rPr>
-              <w:t>console.log(c);</w:t>
-            </w:r>
-          </w:p>
-          <w:p>
-            <w:pPr>
-              <w:rPr>
+              <w:t>(</w:t>
+            </w:r>
+            <w:proofErr w:type="gramEnd"/>
+            <w:r>
+              <w:rPr>
+                <w:rFonts w:ascii="Consolas" w:hAnsi="Consolas"/>
                 <w:lang w:val="en-US"/>
               </w:rPr>
-            </w:pPr>
-            <w:r>
-              <w:rPr>
+              <w:t>Number);</w:t>
+            </w:r>
+          </w:p>
+          <w:p>
+            <w:pPr>
+              <w:rPr>
+                <w:rFonts w:ascii="Consolas" w:hAnsi="Consolas"/>
                 <w:lang w:val="en-US"/>
               </w:rPr>
-              <w:t>.map()</w:t>
+            </w:pPr>
+            <w:r>
+              <w:rPr>
+                <w:rFonts w:ascii="Consolas" w:hAnsi="Consolas"/>
+                <w:lang w:val="en-US"/>
+              </w:rPr>
+              <w:t>console.log(c</w:t>
+            </w:r>
+            <w:proofErr w:type="gramStart"/>
+            <w:r>
+              <w:rPr>
+                <w:rFonts w:ascii="Consolas" w:hAnsi="Consolas"/>
+                <w:lang w:val="en-US"/>
+              </w:rPr>
+              <w:t>);</w:t>
+            </w:r>
+            <w:proofErr w:type="gramEnd"/>
+          </w:p>
+          <w:p>
+            <w:pPr>
+              <w:rPr>
+                <w:lang w:val="en-US"/>
+              </w:rPr>
+            </w:pPr>
+            <w:proofErr w:type="gramStart"/>
+            <w:r>
+              <w:rPr>
+                <w:lang w:val="en-US"/>
+              </w:rPr>
+              <w:t>.map</w:t>
+            </w:r>
+            <w:proofErr w:type="gramEnd"/>
+            <w:r>
+              <w:rPr>
+                <w:lang w:val="en-US"/>
+              </w:rPr>
+              <w:t>()</w:t>
             </w:r>
             <w:hyperlink r:id="rId25" w:history="1">
               <w:r>
@@ -4719,6 +4850,56 @@
             </w:hyperlink>
             <w:r>
               <w:t xml:space="preserve"> </w:t>
+            </w:r>
+          </w:p>
+          <w:p>
+            <w:r>
+              <w:t>Índice</w:t>
+            </w:r>
+            <w:r>
+              <w:cr/>
+              <w:t>1. Resumen general</w:t>
+            </w:r>
+            <w:r>
+              <w:cr/>
+              <w:t>2. Resumen del proyecto</w:t>
+            </w:r>
+            <w:r>
+              <w:cr/>
+              <w:t>3. Recursos utilizados</w:t>
+            </w:r>
+            <w:r>
+              <w:cr/>
+              <w:t>4. Descripción del Proyecto</w:t>
+            </w:r>
+            <w:r>
+              <w:cr/>
+              <w:t xml:space="preserve">5. </w:t>
+            </w:r>
+            <w:proofErr w:type="spellStart"/>
+            <w:r>
+              <w:t>Check</w:t>
+            </w:r>
+            <w:proofErr w:type="spellEnd"/>
+            <w:r>
+              <w:t xml:space="preserve"> </w:t>
+            </w:r>
+            <w:proofErr w:type="spellStart"/>
+            <w:r>
+              <w:t>list</w:t>
+            </w:r>
+            <w:proofErr w:type="spellEnd"/>
+            <w:r>
+              <w:t xml:space="preserve"> a considerar Project </w:t>
+            </w:r>
+            <w:proofErr w:type="spellStart"/>
+            <w:r>
+              <w:t>Feedback</w:t>
+            </w:r>
+            <w:proofErr w:type="spellEnd"/>
+            <w:r>
+              <w:cr/>
+              <w:t>6. El equipo de trabajo</w:t>
             </w:r>
           </w:p>
         </w:tc>

</xml_diff>

<commit_message>
Imágenes para el diseño del prototipo
</commit_message>
<xml_diff>
--- a/registro-avances.docx
+++ b/registro-avances.docx
@@ -3938,7 +3938,7 @@
           <w:p>
             <w:pPr>
               <w:shd w:val="clear" w:color="auto" w:fill="011627"/>
-              <w:spacing w:after="0" w:line="285" w:lineRule="atLeast"/>
+              <w:spacing w:line="285" w:lineRule="atLeast"/>
               <w:rPr>
                 <w:rFonts w:ascii="Consolas" w:eastAsia="Times New Roman" w:hAnsi="Consolas" w:cs="Times New Roman"/>
                 <w:color w:val="D6DEEB"/>
@@ -4925,7 +4925,7 @@
           <w:p>
             <w:pPr>
               <w:shd w:val="clear" w:color="auto" w:fill="011627"/>
-              <w:spacing w:after="0" w:line="285" w:lineRule="atLeast"/>
+              <w:spacing w:line="285" w:lineRule="atLeast"/>
               <w:rPr>
                 <w:rFonts w:ascii="Consolas" w:eastAsia="Times New Roman" w:hAnsi="Consolas" w:cs="Times New Roman"/>
                 <w:color w:val="D6DEEB"/>
@@ -6352,6 +6352,47 @@
                   <w:rStyle w:val="Hipervnculo"/>
                 </w:rPr>
                 <w:t>https://regexr.com/</w:t>
+              </w:r>
+            </w:hyperlink>
+            <w:r>
+              <w:t xml:space="preserve"> </w:t>
+            </w:r>
+          </w:p>
+        </w:tc>
+      </w:tr>
+      <w:tr>
+        <w:trPr>
+          <w:trHeight w:val="637"/>
+        </w:trPr>
+        <w:tc>
+          <w:tcPr>
+            <w:tcW w:w="6232" w:type="dxa"/>
+          </w:tcPr>
+          <w:p>
+            <w:pPr>
+              <w:rPr>
+                <w:rFonts w:ascii="Abadi" w:hAnsi="Abadi"/>
+              </w:rPr>
+            </w:pPr>
+            <w:r>
+              <w:rPr>
+                <w:rFonts w:ascii="Abadi" w:hAnsi="Abadi"/>
+              </w:rPr>
+              <w:t>Subir a gitHub</w:t>
+            </w:r>
+          </w:p>
+        </w:tc>
+        <w:tc>
+          <w:tcPr>
+            <w:tcW w:w="8158" w:type="dxa"/>
+          </w:tcPr>
+          <w:p>
+            <w:hyperlink r:id="rId33" w:history="1">
+              <w:r>
+                <w:rPr>
+                  <w:rStyle w:val="Hipervnculo"/>
+                </w:rPr>
+                <w:t>https://www.freecodecamp.org/espanol/news/subir-a-github-lo-suficientemente-simple-para-poetas/</w:t>
               </w:r>
             </w:hyperlink>
             <w:r>
@@ -6374,7 +6415,7 @@
       <w:r>
         <w:t xml:space="preserve">Css </w:t>
       </w:r>
-      <w:hyperlink r:id="rId33" w:anchor="aa-flexbox-properties" w:history="1">
+      <w:hyperlink r:id="rId34" w:anchor="aa-flexbox-properties" w:history="1">
         <w:r>
           <w:rPr>
             <w:rStyle w:val="Hipervnculo"/>
@@ -6393,7 +6434,7 @@
       <w:r>
         <w:t xml:space="preserve">Listado de propiedades: </w:t>
       </w:r>
-      <w:hyperlink r:id="rId34" w:history="1">
+      <w:hyperlink r:id="rId35" w:history="1">
         <w:r>
           <w:rPr>
             <w:rStyle w:val="Hipervnculo"/>
@@ -6413,7 +6454,7 @@
       <w:r>
         <w:tab/>
       </w:r>
-      <w:hyperlink r:id="rId35" w:history="1">
+      <w:hyperlink r:id="rId36" w:history="1">
         <w:r>
           <w:rPr>
             <w:rStyle w:val="Hipervnculo"/>
@@ -6429,7 +6470,7 @@
       <w:r>
         <w:t xml:space="preserve">colores: </w:t>
       </w:r>
-      <w:hyperlink r:id="rId36" w:history="1">
+      <w:hyperlink r:id="rId37" w:history="1">
         <w:r>
           <w:rPr>
             <w:rStyle w:val="Hipervnculo"/>
@@ -6442,7 +6483,7 @@
       </w:r>
     </w:p>
     <w:p>
-      <w:hyperlink r:id="rId37" w:history="1">
+      <w:hyperlink r:id="rId38" w:history="1">
         <w:r>
           <w:rPr>
             <w:rStyle w:val="Hipervnculo"/>
@@ -6458,7 +6499,7 @@
       <w:r>
         <w:t xml:space="preserve">trabajar imágenes: </w:t>
       </w:r>
-      <w:hyperlink r:id="rId38" w:history="1">
+      <w:hyperlink r:id="rId39" w:history="1">
         <w:r>
           <w:rPr>
             <w:rStyle w:val="Hipervnculo"/>
@@ -6477,7 +6518,7 @@
       </w:r>
     </w:p>
     <w:p>
-      <w:hyperlink r:id="rId39" w:history="1">
+      <w:hyperlink r:id="rId40" w:history="1">
         <w:r>
           <w:rPr>
             <w:rStyle w:val="Hipervnculo"/>

</xml_diff>